<commit_message>
Chamaka Ghanam Jatai corrections Tamil - 14/02/2021
</commit_message>
<xml_diff>
--- a/chamaka-ghana/Chamaka Ghanam Tamil Corrections.docx
+++ b/chamaka-ghana/Chamaka Ghanam Tamil Corrections.docx
@@ -81,13 +81,41 @@
         <w:rPr>
           <w:b/>
           <w:bCs/>
-          <w:color w:val="FF0000"/>
           <w:sz w:val="32"/>
           <w:szCs w:val="32"/>
-          <w:highlight w:val="yellow"/>
           <w:u w:val="single"/>
         </w:rPr>
-        <w:t>30th April 2020</w:t>
+        <w:t>28thFebruar</w:t>
+      </w:r>
+      <w:r>
+        <w:rPr>
+          <w:b/>
+          <w:bCs/>
+          <w:sz w:val="32"/>
+          <w:szCs w:val="32"/>
+          <w:u w:val="single"/>
+        </w:rPr>
+        <w:t>y</w:t>
+      </w:r>
+      <w:r>
+        <w:rPr>
+          <w:b/>
+          <w:bCs/>
+          <w:sz w:val="32"/>
+          <w:szCs w:val="32"/>
+          <w:u w:val="single"/>
+        </w:rPr>
+        <w:t xml:space="preserve"> 202</w:t>
+      </w:r>
+      <w:r>
+        <w:rPr>
+          <w:b/>
+          <w:bCs/>
+          <w:sz w:val="32"/>
+          <w:szCs w:val="32"/>
+          <w:u w:val="single"/>
+        </w:rPr>
+        <w:t>1</w:t>
       </w:r>
     </w:p>
     <w:p>
@@ -246,25 +274,14 @@
                 <w:szCs w:val="28"/>
               </w:rPr>
             </w:pPr>
-            <w:proofErr w:type="spellStart"/>
-            <w:r>
-              <w:rPr>
-                <w:b/>
-                <w:bCs/>
-                <w:sz w:val="28"/>
-                <w:szCs w:val="28"/>
-              </w:rPr>
-              <w:t>anuvaakam</w:t>
-            </w:r>
-            <w:proofErr w:type="spellEnd"/>
-            <w:r>
-              <w:rPr>
-                <w:b/>
-                <w:bCs/>
-                <w:sz w:val="28"/>
-                <w:szCs w:val="28"/>
-              </w:rPr>
-              <w:t xml:space="preserve"> 9</w:t>
+            <w:r>
+              <w:rPr>
+                <w:b/>
+                <w:bCs/>
+                <w:sz w:val="28"/>
+                <w:szCs w:val="28"/>
+              </w:rPr>
+              <w:t>AnuvAkam 4</w:t>
             </w:r>
           </w:p>
           <w:p>
@@ -284,7 +301,7 @@
                 <w:sz w:val="28"/>
                 <w:szCs w:val="28"/>
               </w:rPr>
-              <w:t>Statement 18</w:t>
+              <w:t>Statement 115</w:t>
             </w:r>
           </w:p>
         </w:tc>
@@ -311,35 +328,132 @@
                 <w:cs/>
                 <w:lang w:bidi="ta-IN"/>
               </w:rPr>
-              <w:t>அ</w:t>
-            </w:r>
-            <w:r>
-              <w:rPr>
-                <w:rFonts w:ascii="BRH Tamil Tab Extra" w:hAnsi="BRH Tamil Tab Extra" w:cs="Latha"/>
-                <w:b/>
-                <w:sz w:val="32"/>
-                <w:szCs w:val="28"/>
-              </w:rPr>
-              <w:t>…</w:t>
-            </w:r>
-            <w:r>
-              <w:rPr>
-                <w:rFonts w:ascii="Latha" w:hAnsi="Latha" w:cs="Latha"/>
-                <w:sz w:val="28"/>
-                <w:szCs w:val="28"/>
-                <w:cs/>
-                <w:lang w:bidi="ta-IN"/>
-              </w:rPr>
-              <w:t>ஶ்வ</w:t>
-            </w:r>
-            <w:r>
-              <w:rPr>
-                <w:rFonts w:ascii="BRH Tamil Tab Extra" w:hAnsi="BRH Tamil Tab Extra" w:cs="Latha"/>
-                <w:b/>
-                <w:sz w:val="32"/>
-                <w:szCs w:val="28"/>
-              </w:rPr>
-              <w:t>…</w:t>
+              <w:t>ச</w:t>
+            </w:r>
+            <w:r>
+              <w:rPr>
+                <w:rFonts w:ascii="BRH Tamil Tab Extra" w:hAnsi="BRH Tamil Tab Extra" w:cs="Latha"/>
+                <w:b/>
+                <w:sz w:val="32"/>
+                <w:szCs w:val="28"/>
+              </w:rPr>
+              <w:t>…</w:t>
+            </w:r>
+            <w:r>
+              <w:rPr>
+                <w:rFonts w:ascii="Latha" w:hAnsi="Latha" w:cs="Latha"/>
+                <w:sz w:val="28"/>
+                <w:szCs w:val="28"/>
+              </w:rPr>
+              <w:t xml:space="preserve"> </w:t>
+            </w:r>
+            <w:r>
+              <w:rPr>
+                <w:rFonts w:ascii="Latha" w:hAnsi="Latha" w:cs="Latha"/>
+                <w:sz w:val="28"/>
+                <w:szCs w:val="28"/>
+                <w:cs/>
+                <w:lang w:bidi="ta-IN"/>
+              </w:rPr>
+              <w:t>மே</w:t>
+            </w:r>
+            <w:r>
+              <w:rPr>
+                <w:rFonts w:ascii="BRH Tamil Tab Extra" w:hAnsi="BRH Tamil Tab Extra" w:cs="Latha"/>
+                <w:b/>
+                <w:sz w:val="32"/>
+                <w:szCs w:val="28"/>
+              </w:rPr>
+              <w:t>…</w:t>
+            </w:r>
+            <w:r>
+              <w:rPr>
+                <w:rFonts w:ascii="Latha" w:hAnsi="Latha" w:cs="Latha"/>
+                <w:sz w:val="28"/>
+                <w:szCs w:val="28"/>
+              </w:rPr>
+              <w:t xml:space="preserve"> </w:t>
+            </w:r>
+            <w:r>
+              <w:rPr>
+                <w:rFonts w:ascii="Latha" w:hAnsi="Latha" w:cs="Latha"/>
+                <w:sz w:val="28"/>
+                <w:szCs w:val="28"/>
+                <w:cs/>
+                <w:lang w:bidi="ta-IN"/>
+              </w:rPr>
+              <w:t>மே</w:t>
+            </w:r>
+            <w:r>
+              <w:rPr>
+                <w:rFonts w:ascii="BRH Tamil Tab Extra" w:hAnsi="BRH Tamil Tab Extra" w:cs="Latha"/>
+                <w:b/>
+                <w:sz w:val="32"/>
+                <w:szCs w:val="28"/>
+              </w:rPr>
+              <w:t>…</w:t>
+            </w:r>
+            <w:r>
+              <w:rPr>
+                <w:rFonts w:ascii="Latha" w:hAnsi="Latha" w:cs="Latha"/>
+                <w:sz w:val="28"/>
+                <w:szCs w:val="28"/>
+              </w:rPr>
+              <w:t xml:space="preserve"> </w:t>
+            </w:r>
+            <w:r>
+              <w:rPr>
+                <w:rFonts w:ascii="Latha" w:hAnsi="Latha" w:cs="Latha"/>
+                <w:sz w:val="28"/>
+                <w:szCs w:val="28"/>
+                <w:cs/>
+                <w:lang w:bidi="ta-IN"/>
+              </w:rPr>
+              <w:t>ச</w:t>
+            </w:r>
+            <w:r>
+              <w:rPr>
+                <w:rFonts w:ascii="BRH Tamil Tab Extra" w:hAnsi="BRH Tamil Tab Extra" w:cs="Latha"/>
+                <w:b/>
+                <w:sz w:val="32"/>
+                <w:szCs w:val="28"/>
+              </w:rPr>
+              <w:t>…</w:t>
+            </w:r>
+            <w:r>
+              <w:rPr>
+                <w:rFonts w:ascii="Latha" w:hAnsi="Latha" w:cs="Latha"/>
+                <w:sz w:val="28"/>
+                <w:szCs w:val="28"/>
+              </w:rPr>
+              <w:t xml:space="preserve"> </w:t>
+            </w:r>
+            <w:r>
+              <w:rPr>
+                <w:rFonts w:ascii="Latha" w:hAnsi="Latha" w:cs="Latha"/>
+                <w:sz w:val="28"/>
+                <w:szCs w:val="28"/>
+                <w:cs/>
+                <w:lang w:bidi="ta-IN"/>
+              </w:rPr>
+              <w:t>ச</w:t>
+            </w:r>
+            <w:r>
+              <w:rPr>
+                <w:rFonts w:ascii="BRH Tamil Tab Extra" w:hAnsi="BRH Tamil Tab Extra" w:cs="Latha"/>
+                <w:b/>
+                <w:sz w:val="32"/>
+                <w:szCs w:val="28"/>
+              </w:rPr>
+              <w:t>…</w:t>
+            </w:r>
+            <w:r>
+              <w:rPr>
+                <w:rFonts w:ascii="Latha" w:hAnsi="Latha" w:cs="Latha"/>
+                <w:sz w:val="28"/>
+                <w:szCs w:val="28"/>
+              </w:rPr>
+              <w:t xml:space="preserve"> </w:t>
             </w:r>
             <w:r>
               <w:rPr>
@@ -354,147 +468,32 @@
             </w:r>
             <w:r>
               <w:rPr>
-                <w:rFonts w:ascii="BRH Tamil Tab Extra" w:hAnsi="BRH Tamil Tab Extra" w:cs="Latha"/>
-                <w:b/>
-                <w:sz w:val="36"/>
-                <w:szCs w:val="28"/>
-                <w:highlight w:val="yellow"/>
-              </w:rPr>
-              <w:t>†</w:t>
-            </w:r>
-            <w:r>
-              <w:rPr>
-                <w:rFonts w:ascii="Latha" w:hAnsi="Latha" w:cs="Latha"/>
-                <w:sz w:val="28"/>
-                <w:szCs w:val="28"/>
-                <w:highlight w:val="yellow"/>
-                <w:cs/>
-                <w:lang w:bidi="ta-IN"/>
-              </w:rPr>
-              <w:t>த</w:t>
-            </w:r>
-            <w:r>
-              <w:rPr>
-                <w:rFonts w:ascii="Latha" w:hAnsi="Latha" w:cs="Latha"/>
-                <w:b/>
-                <w:bCs/>
-                <w:position w:val="-12"/>
-                <w:sz w:val="28"/>
-                <w:szCs w:val="28"/>
-                <w:highlight w:val="yellow"/>
-                <w:cs/>
-                <w:lang w:bidi="ta-IN"/>
-              </w:rPr>
-              <w:t>4</w:t>
-            </w:r>
-            <w:r>
-              <w:rPr>
-                <w:rFonts w:ascii="Latha" w:hAnsi="Latha" w:cs="Latha"/>
-                <w:sz w:val="28"/>
-                <w:szCs w:val="28"/>
-                <w:cs/>
-                <w:lang w:bidi="ta-IN"/>
-              </w:rPr>
-              <w:t xml:space="preserve"> இத்ய</w:t>
-            </w:r>
-            <w:r>
-              <w:rPr>
-                <w:rFonts w:ascii="BRH Tamil Tab Extra" w:hAnsi="BRH Tamil Tab Extra" w:cs="Latha"/>
-                <w:b/>
-                <w:sz w:val="36"/>
-                <w:szCs w:val="28"/>
-              </w:rPr>
-              <w:t>†</w:t>
-            </w:r>
-            <w:r>
-              <w:rPr>
-                <w:rFonts w:ascii="Latha" w:hAnsi="Latha" w:cs="Latha"/>
-                <w:sz w:val="28"/>
-                <w:szCs w:val="28"/>
-                <w:cs/>
-                <w:lang w:bidi="ta-IN"/>
-              </w:rPr>
-              <w:t xml:space="preserve">ஶ்வ </w:t>
-            </w:r>
-            <w:r>
-              <w:rPr>
-                <w:rFonts w:ascii="Latha" w:hAnsi="Latha" w:cs="Latha"/>
-                <w:sz w:val="28"/>
-                <w:szCs w:val="28"/>
-              </w:rPr>
-              <w:t xml:space="preserve">-- </w:t>
-            </w:r>
-            <w:r>
-              <w:rPr>
-                <w:rFonts w:ascii="Latha" w:hAnsi="Latha" w:cs="Latha"/>
-                <w:sz w:val="28"/>
-                <w:szCs w:val="28"/>
-                <w:cs/>
-                <w:lang w:bidi="ta-IN"/>
-              </w:rPr>
-              <w:t>மே</w:t>
-            </w:r>
-            <w:r>
-              <w:rPr>
-                <w:rFonts w:ascii="BRH Tamil Tab Extra" w:hAnsi="BRH Tamil Tab Extra" w:cs="Latha"/>
-                <w:b/>
-                <w:sz w:val="32"/>
-                <w:szCs w:val="28"/>
-              </w:rPr>
-              <w:t>…</w:t>
-            </w:r>
-            <w:r>
-              <w:rPr>
-                <w:rFonts w:ascii="Latha" w:hAnsi="Latha" w:cs="Latha"/>
-                <w:sz w:val="28"/>
-                <w:szCs w:val="28"/>
-                <w:cs/>
-                <w:lang w:bidi="ta-IN"/>
-              </w:rPr>
-              <w:t>த</w:t>
-            </w:r>
-            <w:r>
-              <w:rPr>
-                <w:rFonts w:ascii="Latha" w:hAnsi="Latha" w:cs="Latha"/>
-                <w:b/>
-                <w:bCs/>
-                <w:position w:val="-12"/>
-                <w:sz w:val="28"/>
-                <w:szCs w:val="28"/>
-                <w:cs/>
-                <w:lang w:bidi="ta-IN"/>
-              </w:rPr>
-              <w:t>4</w:t>
-            </w:r>
-            <w:r>
-              <w:rPr>
-                <w:rFonts w:ascii="Latha" w:hAnsi="Latha" w:cs="Latha"/>
-                <w:b/>
-                <w:bCs/>
-                <w:sz w:val="32"/>
-                <w:szCs w:val="32"/>
-                <w:cs/>
-                <w:lang w:bidi="ta-IN"/>
-              </w:rPr>
-              <w:t>:</w:t>
-            </w:r>
-            <w:r>
-              <w:rPr>
-                <w:rFonts w:ascii="Latha" w:hAnsi="Latha" w:cs="Latha"/>
-                <w:sz w:val="28"/>
-                <w:szCs w:val="28"/>
-                <w:cs/>
-                <w:lang w:bidi="ta-IN"/>
-              </w:rPr>
-              <w:t xml:space="preserve"> </w:t>
-            </w:r>
-            <w:r>
-              <w:rPr>
-                <w:rFonts w:ascii="Latha" w:hAnsi="Latha" w:cs="Latha"/>
-                <w:sz w:val="28"/>
-                <w:szCs w:val="28"/>
-              </w:rPr>
-              <w:t>|</w:t>
+                <w:rFonts w:ascii="Latha" w:hAnsi="Latha" w:cs="Latha"/>
+                <w:sz w:val="28"/>
+                <w:szCs w:val="28"/>
+                <w:cs/>
+                <w:lang w:bidi="ta-IN"/>
+              </w:rPr>
+              <w:t xml:space="preserve"> நீ</w:t>
+            </w:r>
+            <w:r>
+              <w:rPr>
+                <w:rFonts w:ascii="BRH Tamil Tab Extra" w:hAnsi="BRH Tamil Tab Extra" w:cs="Latha"/>
+                <w:b/>
+                <w:sz w:val="32"/>
+                <w:szCs w:val="28"/>
+              </w:rPr>
+              <w:t>…</w:t>
+            </w:r>
+            <w:r>
+              <w:rPr>
+                <w:rFonts w:ascii="Latha" w:hAnsi="Latha" w:cs="Latha"/>
+                <w:sz w:val="28"/>
+                <w:szCs w:val="28"/>
+                <w:cs/>
+                <w:lang w:bidi="ta-IN"/>
+              </w:rPr>
+              <w:t>வாரா</w:t>
             </w:r>
           </w:p>
         </w:tc>
@@ -525,6 +524,944 @@
                 <w:cs/>
                 <w:lang w:bidi="ta-IN"/>
               </w:rPr>
+              <w:t>ச</w:t>
+            </w:r>
+            <w:r>
+              <w:rPr>
+                <w:rFonts w:ascii="BRH Tamil Tab Extra" w:hAnsi="BRH Tamil Tab Extra" w:cs="Latha"/>
+                <w:b/>
+                <w:sz w:val="32"/>
+                <w:szCs w:val="28"/>
+              </w:rPr>
+              <w:t>…</w:t>
+            </w:r>
+            <w:r>
+              <w:rPr>
+                <w:rFonts w:ascii="Latha" w:hAnsi="Latha" w:cs="Latha"/>
+                <w:sz w:val="28"/>
+                <w:szCs w:val="28"/>
+              </w:rPr>
+              <w:t xml:space="preserve"> </w:t>
+            </w:r>
+            <w:r>
+              <w:rPr>
+                <w:rFonts w:ascii="Latha" w:hAnsi="Latha" w:cs="Latha"/>
+                <w:sz w:val="28"/>
+                <w:szCs w:val="28"/>
+                <w:cs/>
+                <w:lang w:bidi="ta-IN"/>
+              </w:rPr>
+              <w:t>மே</w:t>
+            </w:r>
+            <w:r>
+              <w:rPr>
+                <w:rFonts w:ascii="BRH Tamil Tab Extra" w:hAnsi="BRH Tamil Tab Extra" w:cs="Latha"/>
+                <w:b/>
+                <w:sz w:val="32"/>
+                <w:szCs w:val="28"/>
+              </w:rPr>
+              <w:t>…</w:t>
+            </w:r>
+            <w:r>
+              <w:rPr>
+                <w:rFonts w:ascii="Latha" w:hAnsi="Latha" w:cs="Latha"/>
+                <w:sz w:val="28"/>
+                <w:szCs w:val="28"/>
+              </w:rPr>
+              <w:t xml:space="preserve"> </w:t>
+            </w:r>
+            <w:r>
+              <w:rPr>
+                <w:rFonts w:ascii="Latha" w:hAnsi="Latha" w:cs="Latha"/>
+                <w:sz w:val="28"/>
+                <w:szCs w:val="28"/>
+                <w:cs/>
+                <w:lang w:bidi="ta-IN"/>
+              </w:rPr>
+              <w:t>மே</w:t>
+            </w:r>
+            <w:r>
+              <w:rPr>
+                <w:rFonts w:ascii="BRH Tamil Tab Extra" w:hAnsi="BRH Tamil Tab Extra" w:cs="Latha"/>
+                <w:b/>
+                <w:sz w:val="32"/>
+                <w:szCs w:val="28"/>
+              </w:rPr>
+              <w:t>…</w:t>
+            </w:r>
+            <w:r>
+              <w:rPr>
+                <w:rFonts w:ascii="Latha" w:hAnsi="Latha" w:cs="Latha"/>
+                <w:sz w:val="28"/>
+                <w:szCs w:val="28"/>
+              </w:rPr>
+              <w:t xml:space="preserve"> </w:t>
+            </w:r>
+            <w:r>
+              <w:rPr>
+                <w:rFonts w:ascii="Latha" w:hAnsi="Latha" w:cs="Latha"/>
+                <w:sz w:val="28"/>
+                <w:szCs w:val="28"/>
+                <w:cs/>
+                <w:lang w:bidi="ta-IN"/>
+              </w:rPr>
+              <w:t>ச</w:t>
+            </w:r>
+            <w:r>
+              <w:rPr>
+                <w:rFonts w:ascii="BRH Tamil Tab Extra" w:hAnsi="BRH Tamil Tab Extra" w:cs="Latha"/>
+                <w:b/>
+                <w:sz w:val="32"/>
+                <w:szCs w:val="28"/>
+              </w:rPr>
+              <w:t>…</w:t>
+            </w:r>
+            <w:r>
+              <w:rPr>
+                <w:rFonts w:ascii="Latha" w:hAnsi="Latha" w:cs="Latha"/>
+                <w:sz w:val="28"/>
+                <w:szCs w:val="28"/>
+              </w:rPr>
+              <w:t xml:space="preserve"> </w:t>
+            </w:r>
+            <w:r>
+              <w:rPr>
+                <w:rFonts w:ascii="Latha" w:hAnsi="Latha" w:cs="Latha"/>
+                <w:sz w:val="28"/>
+                <w:szCs w:val="28"/>
+                <w:cs/>
+                <w:lang w:bidi="ta-IN"/>
+              </w:rPr>
+              <w:t>ச</w:t>
+            </w:r>
+            <w:r>
+              <w:rPr>
+                <w:rFonts w:ascii="BRH Tamil Tab Extra" w:hAnsi="BRH Tamil Tab Extra" w:cs="Latha"/>
+                <w:b/>
+                <w:sz w:val="32"/>
+                <w:szCs w:val="28"/>
+              </w:rPr>
+              <w:t>…</w:t>
+            </w:r>
+            <w:r>
+              <w:rPr>
+                <w:rFonts w:ascii="Latha" w:hAnsi="Latha" w:cs="Latha"/>
+                <w:sz w:val="28"/>
+                <w:szCs w:val="28"/>
+              </w:rPr>
+              <w:t xml:space="preserve"> </w:t>
+            </w:r>
+            <w:r>
+              <w:rPr>
+                <w:rFonts w:ascii="Latha" w:hAnsi="Latha" w:cs="Latha"/>
+                <w:sz w:val="28"/>
+                <w:szCs w:val="28"/>
+                <w:highlight w:val="green"/>
+                <w:cs/>
+                <w:lang w:bidi="ta-IN"/>
+              </w:rPr>
+              <w:t>மே</w:t>
+            </w:r>
+            <w:r>
+              <w:rPr>
+                <w:rFonts w:ascii="BRH Tamil Tab Extra" w:hAnsi="BRH Tamil Tab Extra" w:cs="Latha"/>
+                <w:b/>
+                <w:sz w:val="32"/>
+                <w:szCs w:val="28"/>
+              </w:rPr>
+              <w:t>…</w:t>
+            </w:r>
+            <w:r>
+              <w:rPr>
+                <w:rFonts w:ascii="Latha" w:hAnsi="Latha" w:cs="Latha"/>
+                <w:sz w:val="28"/>
+                <w:szCs w:val="28"/>
+                <w:cs/>
+                <w:lang w:bidi="ta-IN"/>
+              </w:rPr>
+              <w:t xml:space="preserve"> நீ</w:t>
+            </w:r>
+            <w:r>
+              <w:rPr>
+                <w:rFonts w:ascii="BRH Tamil Tab Extra" w:hAnsi="BRH Tamil Tab Extra" w:cs="Latha"/>
+                <w:b/>
+                <w:sz w:val="32"/>
+                <w:szCs w:val="28"/>
+              </w:rPr>
+              <w:t>…</w:t>
+            </w:r>
+            <w:r>
+              <w:rPr>
+                <w:rFonts w:ascii="Latha" w:hAnsi="Latha" w:cs="Latha"/>
+                <w:sz w:val="28"/>
+                <w:szCs w:val="28"/>
+                <w:cs/>
+                <w:lang w:bidi="ta-IN"/>
+              </w:rPr>
+              <w:t>வாரா</w:t>
+            </w:r>
+          </w:p>
+        </w:tc>
+      </w:tr>
+      <w:tr>
+        <w:trPr>
+          <w:trHeight w:val="1232"/>
+        </w:trPr>
+        <w:tc>
+          <w:tcPr>
+            <w:tcW w:w="3092" w:type="dxa"/>
+          </w:tcPr>
+          <w:p>
+            <w:pPr>
+              <w:spacing w:before="0" w:line="240" w:lineRule="auto"/>
+              <w:rPr>
+                <w:b/>
+                <w:bCs/>
+                <w:sz w:val="28"/>
+                <w:szCs w:val="28"/>
+              </w:rPr>
+            </w:pPr>
+            <w:r>
+              <w:rPr>
+                <w:b/>
+                <w:bCs/>
+                <w:sz w:val="28"/>
+                <w:szCs w:val="28"/>
+              </w:rPr>
+              <w:t>AnuvAkam 6</w:t>
+            </w:r>
+          </w:p>
+          <w:p>
+            <w:pPr>
+              <w:spacing w:before="0" w:line="240" w:lineRule="auto"/>
+              <w:rPr>
+                <w:b/>
+                <w:bCs/>
+                <w:sz w:val="28"/>
+                <w:szCs w:val="28"/>
+              </w:rPr>
+            </w:pPr>
+            <w:r>
+              <w:rPr>
+                <w:b/>
+                <w:bCs/>
+                <w:sz w:val="28"/>
+                <w:szCs w:val="28"/>
+              </w:rPr>
+              <w:t>Statement 19</w:t>
+            </w:r>
+          </w:p>
+        </w:tc>
+        <w:tc>
+          <w:tcPr>
+            <w:tcW w:w="5458" w:type="dxa"/>
+          </w:tcPr>
+          <w:p>
+            <w:pPr>
+              <w:spacing w:before="0" w:line="240" w:lineRule="auto"/>
+              <w:rPr>
+                <w:rFonts w:ascii="Latha" w:hAnsi="Latha" w:cs="Latha"/>
+                <w:sz w:val="28"/>
+                <w:szCs w:val="28"/>
+                <w:cs/>
+                <w:lang w:bidi="ta-IN"/>
+              </w:rPr>
+            </w:pPr>
+            <w:r>
+              <w:rPr>
+                <w:rFonts w:ascii="Latha" w:hAnsi="Latha" w:cs="Latha"/>
+                <w:sz w:val="28"/>
+                <w:szCs w:val="28"/>
+                <w:highlight w:val="yellow"/>
+                <w:cs/>
+                <w:lang w:bidi="ta-IN"/>
+              </w:rPr>
+              <w:t>ஸ</w:t>
+            </w:r>
+            <w:r>
+              <w:rPr>
+                <w:rFonts w:ascii="BRH Tamil Tab Extra" w:hAnsi="BRH Tamil Tab Extra" w:cs="Latha"/>
+                <w:b/>
+                <w:sz w:val="36"/>
+                <w:szCs w:val="28"/>
+                <w:highlight w:val="yellow"/>
+              </w:rPr>
+              <w:t>†</w:t>
+            </w:r>
+            <w:r>
+              <w:rPr>
+                <w:rFonts w:ascii="Latha" w:hAnsi="Latha" w:cs="Latha"/>
+                <w:sz w:val="28"/>
+                <w:szCs w:val="28"/>
+                <w:cs/>
+                <w:lang w:bidi="ta-IN"/>
+              </w:rPr>
+              <w:t>ரஸ்வதீ ச ச</w:t>
+            </w:r>
+            <w:r>
+              <w:rPr>
+                <w:rFonts w:ascii="BRH Tamil Tab Extra" w:hAnsi="BRH Tamil Tab Extra" w:cs="Latha"/>
+                <w:b/>
+                <w:sz w:val="32"/>
+                <w:szCs w:val="28"/>
+              </w:rPr>
+              <w:t>…</w:t>
+            </w:r>
+            <w:r>
+              <w:rPr>
+                <w:rFonts w:ascii="Latha" w:hAnsi="Latha" w:cs="Latha"/>
+                <w:sz w:val="28"/>
+                <w:szCs w:val="28"/>
+              </w:rPr>
+              <w:t xml:space="preserve"> </w:t>
+            </w:r>
+            <w:r>
+              <w:rPr>
+                <w:rFonts w:ascii="Latha" w:hAnsi="Latha" w:cs="Latha"/>
+                <w:sz w:val="28"/>
+                <w:szCs w:val="28"/>
+                <w:cs/>
+                <w:lang w:bidi="ta-IN"/>
+              </w:rPr>
+              <w:t>ஸர</w:t>
+            </w:r>
+            <w:r>
+              <w:rPr>
+                <w:rFonts w:ascii="BRH Tamil Tab Extra" w:hAnsi="BRH Tamil Tab Extra" w:cs="Latha"/>
+                <w:b/>
+                <w:sz w:val="36"/>
+                <w:szCs w:val="28"/>
+              </w:rPr>
+              <w:t>†</w:t>
+            </w:r>
+            <w:r>
+              <w:rPr>
+                <w:rFonts w:ascii="Latha" w:hAnsi="Latha" w:cs="Latha"/>
+                <w:sz w:val="28"/>
+                <w:szCs w:val="28"/>
+                <w:cs/>
+                <w:lang w:bidi="ta-IN"/>
+              </w:rPr>
+              <w:t>ஸ்வதீ</w:t>
+            </w:r>
+            <w:r>
+              <w:rPr>
+                <w:rFonts w:ascii="BRH Tamil Tab Extra" w:hAnsi="BRH Tamil Tab Extra" w:cs="Latha"/>
+                <w:b/>
+                <w:sz w:val="32"/>
+                <w:szCs w:val="28"/>
+              </w:rPr>
+              <w:t>…</w:t>
+            </w:r>
+          </w:p>
+        </w:tc>
+        <w:tc>
+          <w:tcPr>
+            <w:tcW w:w="5490" w:type="dxa"/>
+          </w:tcPr>
+          <w:p>
+            <w:pPr>
+              <w:widowControl w:val="0"/>
+              <w:autoSpaceDE w:val="0"/>
+              <w:autoSpaceDN w:val="0"/>
+              <w:adjustRightInd w:val="0"/>
+              <w:spacing w:line="264" w:lineRule="auto"/>
+              <w:rPr>
+                <w:rFonts w:ascii="Latha" w:hAnsi="Latha" w:cs="Latha"/>
+                <w:sz w:val="28"/>
+                <w:szCs w:val="28"/>
+                <w:cs/>
+                <w:lang w:bidi="ta-IN"/>
+              </w:rPr>
+            </w:pPr>
+            <w:r>
+              <w:rPr>
+                <w:rFonts w:ascii="Latha" w:hAnsi="Latha" w:cs="Latha"/>
+                <w:sz w:val="28"/>
+                <w:szCs w:val="28"/>
+                <w:cs/>
+                <w:lang w:bidi="ta-IN"/>
+              </w:rPr>
+              <w:t>ஸ</w:t>
+            </w:r>
+            <w:r>
+              <w:rPr>
+                <w:rFonts w:ascii="Latha" w:hAnsi="Latha" w:cs="Latha"/>
+                <w:sz w:val="28"/>
+                <w:szCs w:val="28"/>
+                <w:highlight w:val="green"/>
+                <w:cs/>
+                <w:lang w:bidi="ta-IN"/>
+              </w:rPr>
+              <w:t>ர</w:t>
+            </w:r>
+            <w:r>
+              <w:rPr>
+                <w:rFonts w:ascii="BRH Tamil Tab Extra" w:hAnsi="BRH Tamil Tab Extra" w:cs="Latha"/>
+                <w:b/>
+                <w:sz w:val="36"/>
+                <w:szCs w:val="28"/>
+                <w:highlight w:val="green"/>
+              </w:rPr>
+              <w:t>†</w:t>
+            </w:r>
+            <w:r>
+              <w:rPr>
+                <w:rFonts w:ascii="Latha" w:hAnsi="Latha" w:cs="Latha"/>
+                <w:sz w:val="28"/>
+                <w:szCs w:val="28"/>
+                <w:cs/>
+                <w:lang w:bidi="ta-IN"/>
+              </w:rPr>
+              <w:t>ஸ்வதீ ச ச</w:t>
+            </w:r>
+            <w:r>
+              <w:rPr>
+                <w:rFonts w:ascii="BRH Tamil Tab Extra" w:hAnsi="BRH Tamil Tab Extra" w:cs="Latha"/>
+                <w:b/>
+                <w:sz w:val="32"/>
+                <w:szCs w:val="28"/>
+              </w:rPr>
+              <w:t>…</w:t>
+            </w:r>
+            <w:r>
+              <w:rPr>
+                <w:rFonts w:ascii="Latha" w:hAnsi="Latha" w:cs="Latha"/>
+                <w:sz w:val="28"/>
+                <w:szCs w:val="28"/>
+              </w:rPr>
+              <w:t xml:space="preserve"> </w:t>
+            </w:r>
+            <w:r>
+              <w:rPr>
+                <w:rFonts w:ascii="Latha" w:hAnsi="Latha" w:cs="Latha"/>
+                <w:sz w:val="28"/>
+                <w:szCs w:val="28"/>
+                <w:cs/>
+                <w:lang w:bidi="ta-IN"/>
+              </w:rPr>
+              <w:t>ஸர</w:t>
+            </w:r>
+            <w:r>
+              <w:rPr>
+                <w:rFonts w:ascii="BRH Tamil Tab Extra" w:hAnsi="BRH Tamil Tab Extra" w:cs="Latha"/>
+                <w:b/>
+                <w:sz w:val="36"/>
+                <w:szCs w:val="28"/>
+              </w:rPr>
+              <w:t>†</w:t>
+            </w:r>
+            <w:r>
+              <w:rPr>
+                <w:rFonts w:ascii="Latha" w:hAnsi="Latha" w:cs="Latha"/>
+                <w:sz w:val="28"/>
+                <w:szCs w:val="28"/>
+                <w:cs/>
+                <w:lang w:bidi="ta-IN"/>
+              </w:rPr>
+              <w:t>ஸ்வதீ</w:t>
+            </w:r>
+            <w:r>
+              <w:rPr>
+                <w:rFonts w:ascii="BRH Tamil Tab Extra" w:hAnsi="BRH Tamil Tab Extra" w:cs="Latha"/>
+                <w:b/>
+                <w:sz w:val="32"/>
+                <w:szCs w:val="28"/>
+              </w:rPr>
+              <w:t>…</w:t>
+            </w:r>
+          </w:p>
+        </w:tc>
+      </w:tr>
+      <w:tr>
+        <w:trPr>
+          <w:trHeight w:val="1232"/>
+        </w:trPr>
+        <w:tc>
+          <w:tcPr>
+            <w:tcW w:w="3092" w:type="dxa"/>
+          </w:tcPr>
+          <w:p>
+            <w:pPr>
+              <w:spacing w:before="0" w:line="240" w:lineRule="auto"/>
+              <w:rPr>
+                <w:b/>
+                <w:bCs/>
+                <w:sz w:val="28"/>
+                <w:szCs w:val="28"/>
+              </w:rPr>
+            </w:pPr>
+            <w:r>
+              <w:rPr>
+                <w:b/>
+                <w:bCs/>
+                <w:sz w:val="28"/>
+                <w:szCs w:val="28"/>
+              </w:rPr>
+              <w:t>AnuvAkam 7</w:t>
+            </w:r>
+          </w:p>
+          <w:p>
+            <w:pPr>
+              <w:spacing w:before="0" w:line="240" w:lineRule="auto"/>
+              <w:rPr>
+                <w:b/>
+                <w:bCs/>
+                <w:sz w:val="28"/>
+                <w:szCs w:val="28"/>
+              </w:rPr>
+            </w:pPr>
+            <w:r>
+              <w:rPr>
+                <w:b/>
+                <w:bCs/>
+                <w:sz w:val="28"/>
+                <w:szCs w:val="28"/>
+              </w:rPr>
+              <w:t>Statement 56</w:t>
+            </w:r>
+          </w:p>
+        </w:tc>
+        <w:tc>
+          <w:tcPr>
+            <w:tcW w:w="5458" w:type="dxa"/>
+          </w:tcPr>
+          <w:p>
+            <w:pPr>
+              <w:spacing w:before="0" w:line="240" w:lineRule="auto"/>
+              <w:rPr>
+                <w:rFonts w:ascii="Latha" w:hAnsi="Latha" w:cs="Latha"/>
+                <w:sz w:val="28"/>
+                <w:szCs w:val="28"/>
+                <w:highlight w:val="yellow"/>
+                <w:cs/>
+                <w:lang w:bidi="ta-IN"/>
+              </w:rPr>
+            </w:pPr>
+            <w:r>
+              <w:rPr>
+                <w:rFonts w:ascii="Latha" w:hAnsi="Latha" w:cs="Latha"/>
+                <w:sz w:val="28"/>
+                <w:szCs w:val="28"/>
+                <w:cs/>
+                <w:lang w:bidi="ta-IN"/>
+              </w:rPr>
+              <w:t>சர்துக்</w:t>
+            </w:r>
+            <w:r>
+              <w:rPr>
+                <w:rFonts w:ascii="Latha" w:hAnsi="Latha" w:cs="Latha"/>
+                <w:b/>
+                <w:bCs/>
+                <w:position w:val="-12"/>
+                <w:sz w:val="28"/>
+                <w:szCs w:val="28"/>
+                <w:cs/>
+                <w:lang w:bidi="ta-IN"/>
+              </w:rPr>
+              <w:t>3</w:t>
+            </w:r>
+            <w:r>
+              <w:rPr>
+                <w:rFonts w:ascii="Latha" w:hAnsi="Latha" w:cs="Latha"/>
+                <w:sz w:val="28"/>
+                <w:szCs w:val="28"/>
+                <w:cs/>
+                <w:lang w:bidi="ta-IN"/>
+              </w:rPr>
+              <w:t>ர</w:t>
+            </w:r>
+            <w:r>
+              <w:rPr>
+                <w:rFonts w:ascii="BRH Tamil Tab Extra" w:hAnsi="BRH Tamil Tab Extra" w:cs="Latha"/>
+                <w:b/>
+                <w:sz w:val="32"/>
+                <w:szCs w:val="28"/>
+              </w:rPr>
+              <w:t>…</w:t>
+            </w:r>
+            <w:r>
+              <w:rPr>
+                <w:rFonts w:ascii="Latha" w:hAnsi="Latha" w:cs="Latha"/>
+                <w:sz w:val="28"/>
+                <w:szCs w:val="28"/>
+                <w:cs/>
+                <w:lang w:bidi="ta-IN"/>
+              </w:rPr>
+              <w:t xml:space="preserve">ஹா </w:t>
+            </w:r>
+            <w:r>
+              <w:rPr>
+                <w:rFonts w:ascii="Latha" w:hAnsi="Latha" w:cs="Latha"/>
+                <w:b/>
+                <w:bCs/>
+                <w:i/>
+                <w:iCs/>
+                <w:sz w:val="28"/>
+                <w:szCs w:val="28"/>
+                <w:cs/>
+                <w:lang w:bidi="ta-IN"/>
+              </w:rPr>
+              <w:t>ரு</w:t>
+            </w:r>
+            <w:r>
+              <w:rPr>
+                <w:rFonts w:ascii="Latha" w:hAnsi="Latha" w:cs="Latha"/>
+                <w:sz w:val="28"/>
+                <w:szCs w:val="28"/>
+                <w:highlight w:val="yellow"/>
+                <w:cs/>
+                <w:lang w:bidi="ta-IN"/>
+              </w:rPr>
+              <w:t>து</w:t>
+            </w:r>
+            <w:r>
+              <w:rPr>
+                <w:rFonts w:ascii="BRH Tamil Tab Extra" w:hAnsi="BRH Tamil Tab Extra" w:cs="Latha"/>
+                <w:b/>
+                <w:sz w:val="36"/>
+                <w:szCs w:val="28"/>
+              </w:rPr>
+              <w:t>†</w:t>
+            </w:r>
+            <w:r>
+              <w:rPr>
+                <w:rFonts w:ascii="Latha" w:hAnsi="Latha" w:cs="Latha"/>
+                <w:sz w:val="28"/>
+                <w:szCs w:val="28"/>
+                <w:cs/>
+                <w:lang w:bidi="ta-IN"/>
+              </w:rPr>
+              <w:t>க்</w:t>
+            </w:r>
+            <w:r>
+              <w:rPr>
+                <w:rFonts w:ascii="Latha" w:hAnsi="Latha" w:cs="Latha"/>
+                <w:b/>
+                <w:bCs/>
+                <w:position w:val="-12"/>
+                <w:sz w:val="28"/>
+                <w:szCs w:val="28"/>
+                <w:cs/>
+                <w:lang w:bidi="ta-IN"/>
+              </w:rPr>
+              <w:t>3</w:t>
+            </w:r>
+            <w:r>
+              <w:rPr>
+                <w:rFonts w:ascii="Latha" w:hAnsi="Latha" w:cs="Latha"/>
+                <w:sz w:val="28"/>
+                <w:szCs w:val="28"/>
+                <w:cs/>
+                <w:lang w:bidi="ta-IN"/>
+              </w:rPr>
+              <w:t>ர</w:t>
+            </w:r>
+            <w:r>
+              <w:rPr>
+                <w:rFonts w:ascii="BRH Tamil Tab Extra" w:hAnsi="BRH Tamil Tab Extra" w:cs="Latha"/>
+                <w:b/>
+                <w:sz w:val="32"/>
+                <w:szCs w:val="28"/>
+              </w:rPr>
+              <w:t>…</w:t>
+            </w:r>
+            <w:r>
+              <w:rPr>
+                <w:rFonts w:ascii="Latha" w:hAnsi="Latha" w:cs="Latha"/>
+                <w:sz w:val="28"/>
+                <w:szCs w:val="28"/>
+                <w:cs/>
+                <w:lang w:bidi="ta-IN"/>
+              </w:rPr>
+              <w:t>ஹாஶ்ச</w:t>
+            </w:r>
+            <w:r>
+              <w:rPr>
+                <w:rFonts w:ascii="BRH Tamil Tab Extra" w:hAnsi="BRH Tamil Tab Extra" w:cs="Latha"/>
+                <w:b/>
+                <w:sz w:val="36"/>
+                <w:szCs w:val="28"/>
+              </w:rPr>
+              <w:t>†</w:t>
+            </w:r>
+            <w:r>
+              <w:rPr>
+                <w:rFonts w:ascii="Latha" w:hAnsi="Latha" w:cs="Latha"/>
+                <w:sz w:val="28"/>
+                <w:szCs w:val="28"/>
+              </w:rPr>
+              <w:t xml:space="preserve"> </w:t>
+            </w:r>
+            <w:r>
+              <w:rPr>
+                <w:rFonts w:ascii="Latha" w:hAnsi="Latha" w:cs="Latha"/>
+                <w:sz w:val="28"/>
+                <w:szCs w:val="28"/>
+                <w:cs/>
+                <w:lang w:bidi="ta-IN"/>
+              </w:rPr>
+              <w:t xml:space="preserve">மே </w:t>
+            </w:r>
+          </w:p>
+        </w:tc>
+        <w:tc>
+          <w:tcPr>
+            <w:tcW w:w="5490" w:type="dxa"/>
+          </w:tcPr>
+          <w:p>
+            <w:pPr>
+              <w:widowControl w:val="0"/>
+              <w:autoSpaceDE w:val="0"/>
+              <w:autoSpaceDN w:val="0"/>
+              <w:adjustRightInd w:val="0"/>
+              <w:spacing w:line="264" w:lineRule="auto"/>
+              <w:rPr>
+                <w:rFonts w:ascii="Latha" w:hAnsi="Latha" w:cs="Latha"/>
+                <w:sz w:val="28"/>
+                <w:szCs w:val="28"/>
+                <w:cs/>
+                <w:lang w:bidi="ta-IN"/>
+              </w:rPr>
+            </w:pPr>
+            <w:r>
+              <w:rPr>
+                <w:rFonts w:ascii="Latha" w:hAnsi="Latha" w:cs="Latha"/>
+                <w:sz w:val="28"/>
+                <w:szCs w:val="28"/>
+                <w:cs/>
+                <w:lang w:bidi="ta-IN"/>
+              </w:rPr>
+              <w:t>சர்துக்</w:t>
+            </w:r>
+            <w:r>
+              <w:rPr>
+                <w:rFonts w:ascii="Latha" w:hAnsi="Latha" w:cs="Latha"/>
+                <w:b/>
+                <w:bCs/>
+                <w:position w:val="-12"/>
+                <w:sz w:val="28"/>
+                <w:szCs w:val="28"/>
+                <w:cs/>
+                <w:lang w:bidi="ta-IN"/>
+              </w:rPr>
+              <w:t>3</w:t>
+            </w:r>
+            <w:r>
+              <w:rPr>
+                <w:rFonts w:ascii="Latha" w:hAnsi="Latha" w:cs="Latha"/>
+                <w:sz w:val="28"/>
+                <w:szCs w:val="28"/>
+                <w:cs/>
+                <w:lang w:bidi="ta-IN"/>
+              </w:rPr>
+              <w:t>ர</w:t>
+            </w:r>
+            <w:r>
+              <w:rPr>
+                <w:rFonts w:ascii="BRH Tamil Tab Extra" w:hAnsi="BRH Tamil Tab Extra" w:cs="Latha"/>
+                <w:b/>
+                <w:sz w:val="32"/>
+                <w:szCs w:val="28"/>
+              </w:rPr>
+              <w:t>…</w:t>
+            </w:r>
+            <w:r>
+              <w:rPr>
+                <w:rFonts w:ascii="Latha" w:hAnsi="Latha" w:cs="Latha"/>
+                <w:sz w:val="28"/>
+                <w:szCs w:val="28"/>
+                <w:cs/>
+                <w:lang w:bidi="ta-IN"/>
+              </w:rPr>
+              <w:t xml:space="preserve">ஹா </w:t>
+            </w:r>
+            <w:r>
+              <w:rPr>
+                <w:rFonts w:ascii="Latha" w:hAnsi="Latha" w:cs="Latha"/>
+                <w:b/>
+                <w:bCs/>
+                <w:i/>
+                <w:iCs/>
+                <w:sz w:val="28"/>
+                <w:szCs w:val="28"/>
+                <w:highlight w:val="green"/>
+                <w:cs/>
+                <w:lang w:bidi="ta-IN"/>
+              </w:rPr>
+              <w:t>ரு</w:t>
+            </w:r>
+            <w:r>
+              <w:rPr>
+                <w:rFonts w:ascii="BRH Tamil Tab Extra" w:hAnsi="BRH Tamil Tab Extra" w:cs="Latha"/>
+                <w:b/>
+                <w:sz w:val="36"/>
+                <w:szCs w:val="28"/>
+              </w:rPr>
+              <w:t>†</w:t>
+            </w:r>
+            <w:r>
+              <w:rPr>
+                <w:rFonts w:ascii="Latha" w:hAnsi="Latha" w:cs="Latha"/>
+                <w:sz w:val="28"/>
+                <w:szCs w:val="28"/>
+                <w:cs/>
+                <w:lang w:bidi="ta-IN"/>
+              </w:rPr>
+              <w:t>துக்</w:t>
+            </w:r>
+            <w:r>
+              <w:rPr>
+                <w:rFonts w:ascii="Latha" w:hAnsi="Latha" w:cs="Latha"/>
+                <w:b/>
+                <w:bCs/>
+                <w:position w:val="-12"/>
+                <w:sz w:val="28"/>
+                <w:szCs w:val="28"/>
+                <w:cs/>
+                <w:lang w:bidi="ta-IN"/>
+              </w:rPr>
+              <w:t>3</w:t>
+            </w:r>
+            <w:r>
+              <w:rPr>
+                <w:rFonts w:ascii="Latha" w:hAnsi="Latha" w:cs="Latha"/>
+                <w:sz w:val="28"/>
+                <w:szCs w:val="28"/>
+                <w:cs/>
+                <w:lang w:bidi="ta-IN"/>
+              </w:rPr>
+              <w:t>ர</w:t>
+            </w:r>
+            <w:r>
+              <w:rPr>
+                <w:rFonts w:ascii="BRH Tamil Tab Extra" w:hAnsi="BRH Tamil Tab Extra" w:cs="Latha"/>
+                <w:b/>
+                <w:sz w:val="32"/>
+                <w:szCs w:val="28"/>
+              </w:rPr>
+              <w:t>…</w:t>
+            </w:r>
+            <w:r>
+              <w:rPr>
+                <w:rFonts w:ascii="Latha" w:hAnsi="Latha" w:cs="Latha"/>
+                <w:sz w:val="28"/>
+                <w:szCs w:val="28"/>
+                <w:cs/>
+                <w:lang w:bidi="ta-IN"/>
+              </w:rPr>
+              <w:t>ஹாஶ்ச</w:t>
+            </w:r>
+            <w:r>
+              <w:rPr>
+                <w:rFonts w:ascii="BRH Tamil Tab Extra" w:hAnsi="BRH Tamil Tab Extra" w:cs="Latha"/>
+                <w:b/>
+                <w:sz w:val="36"/>
+                <w:szCs w:val="28"/>
+              </w:rPr>
+              <w:t>†</w:t>
+            </w:r>
+            <w:r>
+              <w:rPr>
+                <w:rFonts w:ascii="Latha" w:hAnsi="Latha" w:cs="Latha"/>
+                <w:sz w:val="28"/>
+                <w:szCs w:val="28"/>
+              </w:rPr>
+              <w:t xml:space="preserve"> </w:t>
+            </w:r>
+            <w:r>
+              <w:rPr>
+                <w:rFonts w:ascii="Latha" w:hAnsi="Latha" w:cs="Latha"/>
+                <w:sz w:val="28"/>
+                <w:szCs w:val="28"/>
+                <w:cs/>
+                <w:lang w:bidi="ta-IN"/>
+              </w:rPr>
+              <w:t xml:space="preserve">மே </w:t>
+            </w:r>
+            <w:r>
+              <w:rPr>
+                <w:rFonts w:ascii="Latha" w:hAnsi="Latha" w:cs="Latha"/>
+                <w:sz w:val="28"/>
+                <w:szCs w:val="28"/>
+              </w:rPr>
+              <w:t>|</w:t>
+            </w:r>
+          </w:p>
+        </w:tc>
+      </w:tr>
+      <w:tr>
+        <w:trPr>
+          <w:trHeight w:val="1232"/>
+        </w:trPr>
+        <w:tc>
+          <w:tcPr>
+            <w:tcW w:w="3092" w:type="dxa"/>
+          </w:tcPr>
+          <w:p>
+            <w:pPr>
+              <w:spacing w:before="0" w:line="240" w:lineRule="auto"/>
+              <w:rPr>
+                <w:b/>
+                <w:bCs/>
+                <w:sz w:val="28"/>
+                <w:szCs w:val="28"/>
+              </w:rPr>
+            </w:pPr>
+            <w:r>
+              <w:rPr>
+                <w:b/>
+                <w:bCs/>
+                <w:sz w:val="28"/>
+                <w:szCs w:val="28"/>
+              </w:rPr>
+              <w:t>AnuvAkam 8</w:t>
+            </w:r>
+          </w:p>
+          <w:p>
+            <w:pPr>
+              <w:spacing w:before="0" w:line="240" w:lineRule="auto"/>
+              <w:rPr>
+                <w:b/>
+                <w:bCs/>
+                <w:sz w:val="28"/>
+                <w:szCs w:val="28"/>
+              </w:rPr>
+            </w:pPr>
+            <w:r>
+              <w:rPr>
+                <w:b/>
+                <w:bCs/>
+                <w:sz w:val="28"/>
+                <w:szCs w:val="28"/>
+              </w:rPr>
+              <w:t>Statement 30</w:t>
+            </w:r>
+          </w:p>
+        </w:tc>
+        <w:tc>
+          <w:tcPr>
+            <w:tcW w:w="5458" w:type="dxa"/>
+          </w:tcPr>
+          <w:p>
+            <w:pPr>
+              <w:spacing w:before="0" w:line="240" w:lineRule="auto"/>
+              <w:rPr>
+                <w:rFonts w:ascii="Latha" w:hAnsi="Latha" w:cs="Latha"/>
+                <w:sz w:val="28"/>
+                <w:szCs w:val="28"/>
+                <w:cs/>
+                <w:lang w:bidi="ta-IN"/>
+              </w:rPr>
+            </w:pPr>
+            <w:r>
+              <w:rPr>
+                <w:rFonts w:ascii="Latha" w:hAnsi="Latha" w:cs="Latha"/>
+                <w:sz w:val="28"/>
+                <w:szCs w:val="28"/>
+                <w:cs/>
+                <w:lang w:bidi="ta-IN"/>
+              </w:rPr>
               <w:t>அ</w:t>
             </w:r>
             <w:r>
@@ -544,6 +1481,1107 @@
                 <w:cs/>
                 <w:lang w:bidi="ta-IN"/>
               </w:rPr>
+              <w:t>தி</w:t>
+            </w:r>
+            <w:r>
+              <w:rPr>
+                <w:rFonts w:ascii="BRH Tamil Tab Extra" w:hAnsi="BRH Tamil Tab Extra" w:cs="Latha"/>
+                <w:b/>
+                <w:sz w:val="32"/>
+                <w:szCs w:val="28"/>
+              </w:rPr>
+              <w:t>…</w:t>
+            </w:r>
+            <w:r>
+              <w:rPr>
+                <w:rFonts w:ascii="Latha" w:hAnsi="Latha" w:cs="Latha"/>
+                <w:b/>
+                <w:bCs/>
+                <w:position w:val="-12"/>
+                <w:sz w:val="28"/>
+                <w:szCs w:val="28"/>
+                <w:cs/>
+                <w:lang w:bidi="ta-IN"/>
+              </w:rPr>
+              <w:t>4</w:t>
+            </w:r>
+            <w:r>
+              <w:rPr>
+                <w:rFonts w:ascii="Latha" w:hAnsi="Latha" w:cs="Latha"/>
+                <w:sz w:val="28"/>
+                <w:szCs w:val="28"/>
+                <w:cs/>
+                <w:lang w:bidi="ta-IN"/>
+              </w:rPr>
+              <w:t>ஷவ</w:t>
+            </w:r>
+            <w:r>
+              <w:rPr>
+                <w:rFonts w:ascii="BRH Tamil Tab Extra" w:hAnsi="BRH Tamil Tab Extra" w:cs="Latha"/>
+                <w:b/>
+                <w:sz w:val="36"/>
+                <w:szCs w:val="28"/>
+              </w:rPr>
+              <w:t>†</w:t>
+            </w:r>
+            <w:r>
+              <w:rPr>
+                <w:rFonts w:ascii="Latha" w:hAnsi="Latha" w:cs="Latha"/>
+                <w:sz w:val="28"/>
+                <w:szCs w:val="28"/>
+                <w:cs/>
+                <w:lang w:bidi="ta-IN"/>
+              </w:rPr>
+              <w:t>ணே</w:t>
+            </w:r>
+            <w:r>
+              <w:rPr>
+                <w:rFonts w:ascii="BRH Tamil Tab Extra" w:hAnsi="BRH Tamil Tab Extra" w:cs="Latha"/>
+                <w:b/>
+                <w:sz w:val="32"/>
+                <w:szCs w:val="28"/>
+              </w:rPr>
+              <w:t>…</w:t>
+            </w:r>
+            <w:r>
+              <w:rPr>
+                <w:rFonts w:ascii="Latha" w:hAnsi="Latha" w:cs="Latha"/>
+                <w:sz w:val="28"/>
+                <w:szCs w:val="28"/>
+              </w:rPr>
+              <w:t xml:space="preserve"> </w:t>
+            </w:r>
+            <w:r>
+              <w:rPr>
+                <w:rFonts w:ascii="Latha" w:hAnsi="Latha" w:cs="Latha"/>
+                <w:sz w:val="28"/>
+                <w:szCs w:val="28"/>
+                <w:cs/>
+                <w:lang w:bidi="ta-IN"/>
+              </w:rPr>
+              <w:t>இத்</w:t>
+            </w:r>
+            <w:r>
+              <w:rPr>
+                <w:rFonts w:ascii="Latha" w:hAnsi="Latha" w:cs="Latha"/>
+                <w:sz w:val="28"/>
+                <w:szCs w:val="28"/>
+                <w:highlight w:val="yellow"/>
+                <w:cs/>
+                <w:lang w:bidi="ta-IN"/>
+              </w:rPr>
+              <w:t>யதி</w:t>
+            </w:r>
+            <w:r>
+              <w:rPr>
+                <w:rFonts w:ascii="BRH Tamil Tab Extra" w:hAnsi="BRH Tamil Tab Extra" w:cs="Latha"/>
+                <w:b/>
+                <w:sz w:val="36"/>
+                <w:szCs w:val="28"/>
+                <w:highlight w:val="yellow"/>
+              </w:rPr>
+              <w:t>†</w:t>
+            </w:r>
+            <w:r>
+              <w:rPr>
+                <w:rFonts w:ascii="Latha" w:hAnsi="Latha" w:cs="Latha"/>
+                <w:b/>
+                <w:bCs/>
+                <w:position w:val="-12"/>
+                <w:sz w:val="28"/>
+                <w:szCs w:val="28"/>
+                <w:highlight w:val="yellow"/>
+                <w:cs/>
+                <w:lang w:bidi="ta-IN"/>
+              </w:rPr>
+              <w:t>4</w:t>
+            </w:r>
+            <w:r>
+              <w:rPr>
+                <w:rFonts w:ascii="Latha" w:hAnsi="Latha" w:cs="Latha"/>
+                <w:sz w:val="28"/>
+                <w:szCs w:val="28"/>
+              </w:rPr>
+              <w:t xml:space="preserve">. -- </w:t>
+            </w:r>
+            <w:r>
+              <w:rPr>
+                <w:rFonts w:ascii="Latha" w:hAnsi="Latha" w:cs="Latha"/>
+                <w:sz w:val="28"/>
+                <w:szCs w:val="28"/>
+                <w:cs/>
+                <w:lang w:bidi="ta-IN"/>
+              </w:rPr>
+              <w:t>ஸவ</w:t>
+            </w:r>
+            <w:r>
+              <w:rPr>
+                <w:rFonts w:ascii="BRH Tamil Tab Extra" w:hAnsi="BRH Tamil Tab Extra" w:cs="Latha"/>
+                <w:b/>
+                <w:sz w:val="36"/>
+                <w:szCs w:val="28"/>
+              </w:rPr>
+              <w:t>†</w:t>
+            </w:r>
+            <w:r>
+              <w:rPr>
+                <w:rFonts w:ascii="Latha" w:hAnsi="Latha" w:cs="Latha"/>
+                <w:sz w:val="28"/>
+                <w:szCs w:val="28"/>
+                <w:cs/>
+                <w:lang w:bidi="ta-IN"/>
+              </w:rPr>
+              <w:t xml:space="preserve">னே </w:t>
+            </w:r>
+            <w:r>
+              <w:rPr>
+                <w:rFonts w:ascii="Latha" w:hAnsi="Latha" w:cs="Latha"/>
+                <w:sz w:val="28"/>
+                <w:szCs w:val="28"/>
+              </w:rPr>
+              <w:t>|</w:t>
+            </w:r>
+          </w:p>
+        </w:tc>
+        <w:tc>
+          <w:tcPr>
+            <w:tcW w:w="5490" w:type="dxa"/>
+          </w:tcPr>
+          <w:p>
+            <w:pPr>
+              <w:widowControl w:val="0"/>
+              <w:autoSpaceDE w:val="0"/>
+              <w:autoSpaceDN w:val="0"/>
+              <w:adjustRightInd w:val="0"/>
+              <w:spacing w:line="264" w:lineRule="auto"/>
+              <w:rPr>
+                <w:rFonts w:ascii="Latha" w:hAnsi="Latha" w:cs="Latha"/>
+                <w:sz w:val="28"/>
+                <w:szCs w:val="28"/>
+                <w:cs/>
+                <w:lang w:bidi="ta-IN"/>
+              </w:rPr>
+            </w:pPr>
+            <w:r>
+              <w:rPr>
+                <w:rFonts w:ascii="Latha" w:hAnsi="Latha" w:cs="Latha"/>
+                <w:sz w:val="28"/>
+                <w:szCs w:val="28"/>
+                <w:cs/>
+                <w:lang w:bidi="ta-IN"/>
+              </w:rPr>
+              <w:t>அ</w:t>
+            </w:r>
+            <w:r>
+              <w:rPr>
+                <w:rFonts w:ascii="BRH Tamil Tab Extra" w:hAnsi="BRH Tamil Tab Extra" w:cs="Latha"/>
+                <w:b/>
+                <w:sz w:val="32"/>
+                <w:szCs w:val="28"/>
+              </w:rPr>
+              <w:t>…</w:t>
+            </w:r>
+            <w:r>
+              <w:rPr>
+                <w:rFonts w:ascii="Latha" w:hAnsi="Latha" w:cs="Latha"/>
+                <w:sz w:val="28"/>
+                <w:szCs w:val="28"/>
+                <w:cs/>
+                <w:lang w:bidi="ta-IN"/>
+              </w:rPr>
+              <w:t>தி</w:t>
+            </w:r>
+            <w:r>
+              <w:rPr>
+                <w:rFonts w:ascii="BRH Tamil Tab Extra" w:hAnsi="BRH Tamil Tab Extra" w:cs="Latha"/>
+                <w:b/>
+                <w:sz w:val="32"/>
+                <w:szCs w:val="28"/>
+              </w:rPr>
+              <w:t>…</w:t>
+            </w:r>
+            <w:r>
+              <w:rPr>
+                <w:rFonts w:ascii="Latha" w:hAnsi="Latha" w:cs="Latha"/>
+                <w:b/>
+                <w:bCs/>
+                <w:position w:val="-12"/>
+                <w:sz w:val="28"/>
+                <w:szCs w:val="28"/>
+                <w:cs/>
+                <w:lang w:bidi="ta-IN"/>
+              </w:rPr>
+              <w:t>4</w:t>
+            </w:r>
+            <w:r>
+              <w:rPr>
+                <w:rFonts w:ascii="Latha" w:hAnsi="Latha" w:cs="Latha"/>
+                <w:sz w:val="28"/>
+                <w:szCs w:val="28"/>
+                <w:cs/>
+                <w:lang w:bidi="ta-IN"/>
+              </w:rPr>
+              <w:t>ஷவ</w:t>
+            </w:r>
+            <w:r>
+              <w:rPr>
+                <w:rFonts w:ascii="BRH Tamil Tab Extra" w:hAnsi="BRH Tamil Tab Extra" w:cs="Latha"/>
+                <w:b/>
+                <w:sz w:val="36"/>
+                <w:szCs w:val="28"/>
+              </w:rPr>
+              <w:t>†</w:t>
+            </w:r>
+            <w:r>
+              <w:rPr>
+                <w:rFonts w:ascii="Latha" w:hAnsi="Latha" w:cs="Latha"/>
+                <w:sz w:val="28"/>
+                <w:szCs w:val="28"/>
+                <w:cs/>
+                <w:lang w:bidi="ta-IN"/>
+              </w:rPr>
+              <w:t>ணே</w:t>
+            </w:r>
+            <w:r>
+              <w:rPr>
+                <w:rFonts w:ascii="BRH Tamil Tab Extra" w:hAnsi="BRH Tamil Tab Extra" w:cs="Latha"/>
+                <w:b/>
+                <w:sz w:val="32"/>
+                <w:szCs w:val="28"/>
+              </w:rPr>
+              <w:t>…</w:t>
+            </w:r>
+            <w:r>
+              <w:rPr>
+                <w:rFonts w:ascii="Latha" w:hAnsi="Latha" w:cs="Latha"/>
+                <w:sz w:val="28"/>
+                <w:szCs w:val="28"/>
+              </w:rPr>
+              <w:t xml:space="preserve"> </w:t>
+            </w:r>
+            <w:r>
+              <w:rPr>
+                <w:rFonts w:ascii="Latha" w:hAnsi="Latha" w:cs="Latha"/>
+                <w:sz w:val="28"/>
+                <w:szCs w:val="28"/>
+                <w:cs/>
+                <w:lang w:bidi="ta-IN"/>
+              </w:rPr>
+              <w:t>இ</w:t>
+            </w:r>
+            <w:r>
+              <w:rPr>
+                <w:rFonts w:ascii="Latha" w:hAnsi="Latha" w:cs="Latha"/>
+                <w:sz w:val="28"/>
+                <w:szCs w:val="28"/>
+                <w:highlight w:val="green"/>
+                <w:cs/>
+                <w:lang w:bidi="ta-IN"/>
+              </w:rPr>
+              <w:t>த்ய</w:t>
+            </w:r>
+            <w:r>
+              <w:rPr>
+                <w:rFonts w:ascii="BRH Tamil Tab Extra" w:hAnsi="BRH Tamil Tab Extra" w:cs="Latha"/>
+                <w:b/>
+                <w:sz w:val="36"/>
+                <w:szCs w:val="28"/>
+              </w:rPr>
+              <w:t>†</w:t>
+            </w:r>
+            <w:r>
+              <w:rPr>
+                <w:rFonts w:ascii="Latha" w:hAnsi="Latha" w:cs="Latha"/>
+                <w:sz w:val="28"/>
+                <w:szCs w:val="28"/>
+                <w:cs/>
+                <w:lang w:bidi="ta-IN"/>
+              </w:rPr>
+              <w:t>தி</w:t>
+            </w:r>
+            <w:r>
+              <w:rPr>
+                <w:rFonts w:ascii="Latha" w:hAnsi="Latha" w:cs="Latha"/>
+                <w:b/>
+                <w:bCs/>
+                <w:position w:val="-12"/>
+                <w:sz w:val="28"/>
+                <w:szCs w:val="28"/>
+                <w:cs/>
+                <w:lang w:bidi="ta-IN"/>
+              </w:rPr>
+              <w:t>4</w:t>
+            </w:r>
+            <w:r>
+              <w:rPr>
+                <w:rFonts w:ascii="Latha" w:hAnsi="Latha" w:cs="Latha"/>
+                <w:sz w:val="28"/>
+                <w:szCs w:val="28"/>
+              </w:rPr>
+              <w:t xml:space="preserve">. -- </w:t>
+            </w:r>
+            <w:r>
+              <w:rPr>
+                <w:rFonts w:ascii="Latha" w:hAnsi="Latha" w:cs="Latha"/>
+                <w:sz w:val="28"/>
+                <w:szCs w:val="28"/>
+                <w:cs/>
+                <w:lang w:bidi="ta-IN"/>
+              </w:rPr>
+              <w:t>ஸவ</w:t>
+            </w:r>
+            <w:r>
+              <w:rPr>
+                <w:rFonts w:ascii="BRH Tamil Tab Extra" w:hAnsi="BRH Tamil Tab Extra" w:cs="Latha"/>
+                <w:b/>
+                <w:sz w:val="36"/>
+                <w:szCs w:val="28"/>
+              </w:rPr>
+              <w:t>†</w:t>
+            </w:r>
+            <w:r>
+              <w:rPr>
+                <w:rFonts w:ascii="Latha" w:hAnsi="Latha" w:cs="Latha"/>
+                <w:sz w:val="28"/>
+                <w:szCs w:val="28"/>
+                <w:cs/>
+                <w:lang w:bidi="ta-IN"/>
+              </w:rPr>
+              <w:t xml:space="preserve">னே </w:t>
+            </w:r>
+            <w:r>
+              <w:rPr>
+                <w:rFonts w:ascii="Latha" w:hAnsi="Latha" w:cs="Latha"/>
+                <w:sz w:val="28"/>
+                <w:szCs w:val="28"/>
+              </w:rPr>
+              <w:t>|</w:t>
+            </w:r>
+          </w:p>
+        </w:tc>
+      </w:tr>
+      <w:tr>
+        <w:trPr>
+          <w:trHeight w:val="1232"/>
+        </w:trPr>
+        <w:tc>
+          <w:tcPr>
+            <w:tcW w:w="3092" w:type="dxa"/>
+          </w:tcPr>
+          <w:p>
+            <w:pPr>
+              <w:spacing w:before="0" w:line="240" w:lineRule="auto"/>
+              <w:rPr>
+                <w:b/>
+                <w:bCs/>
+                <w:sz w:val="28"/>
+                <w:szCs w:val="28"/>
+              </w:rPr>
+            </w:pPr>
+            <w:r>
+              <w:rPr>
+                <w:b/>
+                <w:bCs/>
+                <w:sz w:val="28"/>
+                <w:szCs w:val="28"/>
+              </w:rPr>
+              <w:t>AnuvAkam 8</w:t>
+            </w:r>
+          </w:p>
+          <w:p>
+            <w:pPr>
+              <w:spacing w:before="0" w:line="240" w:lineRule="auto"/>
+              <w:rPr>
+                <w:b/>
+                <w:bCs/>
+                <w:sz w:val="28"/>
+                <w:szCs w:val="28"/>
+              </w:rPr>
+            </w:pPr>
+            <w:r>
+              <w:rPr>
+                <w:b/>
+                <w:bCs/>
+                <w:sz w:val="28"/>
+                <w:szCs w:val="28"/>
+              </w:rPr>
+              <w:t>Statement 69</w:t>
+            </w:r>
+          </w:p>
+        </w:tc>
+        <w:tc>
+          <w:tcPr>
+            <w:tcW w:w="5458" w:type="dxa"/>
+          </w:tcPr>
+          <w:p>
+            <w:pPr>
+              <w:spacing w:before="0" w:line="240" w:lineRule="auto"/>
+              <w:rPr>
+                <w:rFonts w:ascii="Latha" w:hAnsi="Latha" w:cs="Latha"/>
+                <w:sz w:val="28"/>
+                <w:szCs w:val="28"/>
+                <w:cs/>
+                <w:lang w:bidi="ta-IN"/>
+              </w:rPr>
+            </w:pPr>
+            <w:r>
+              <w:rPr>
+                <w:rFonts w:ascii="Latha" w:hAnsi="Latha" w:cs="Latha"/>
+                <w:sz w:val="28"/>
+                <w:szCs w:val="28"/>
+                <w:cs/>
+                <w:lang w:bidi="ta-IN"/>
+              </w:rPr>
+              <w:t>அ</w:t>
+            </w:r>
+            <w:r>
+              <w:rPr>
+                <w:rFonts w:ascii="BRH Tamil Tab Extra" w:hAnsi="BRH Tamil Tab Extra" w:cs="Latha"/>
+                <w:b/>
+                <w:sz w:val="32"/>
+                <w:szCs w:val="28"/>
+              </w:rPr>
+              <w:t>…</w:t>
+            </w:r>
+            <w:r>
+              <w:rPr>
+                <w:rFonts w:ascii="Latha" w:hAnsi="Latha" w:cs="Latha"/>
+                <w:sz w:val="28"/>
+                <w:szCs w:val="28"/>
+                <w:cs/>
+                <w:lang w:bidi="ta-IN"/>
+              </w:rPr>
+              <w:t>வ</w:t>
+            </w:r>
+            <w:r>
+              <w:rPr>
+                <w:rFonts w:ascii="BRH Tamil Tab Extra" w:hAnsi="BRH Tamil Tab Extra" w:cs="Latha"/>
+                <w:b/>
+                <w:sz w:val="32"/>
+                <w:szCs w:val="28"/>
+              </w:rPr>
+              <w:t>…</w:t>
+            </w:r>
+            <w:r>
+              <w:rPr>
+                <w:rFonts w:ascii="Latha" w:hAnsi="Latha" w:cs="Latha"/>
+                <w:sz w:val="28"/>
+                <w:szCs w:val="28"/>
+                <w:cs/>
+                <w:lang w:bidi="ta-IN"/>
+              </w:rPr>
+              <w:t>ப்</w:t>
+            </w:r>
+            <w:r>
+              <w:rPr>
+                <w:rFonts w:ascii="Latha" w:hAnsi="Latha" w:cs="Latha"/>
+                <w:b/>
+                <w:bCs/>
+                <w:position w:val="-12"/>
+                <w:sz w:val="28"/>
+                <w:szCs w:val="28"/>
+                <w:cs/>
+                <w:lang w:bidi="ta-IN"/>
+              </w:rPr>
+              <w:t>4</w:t>
+            </w:r>
+            <w:r>
+              <w:rPr>
+                <w:rFonts w:ascii="Latha" w:hAnsi="Latha" w:cs="Latha"/>
+                <w:b/>
+                <w:bCs/>
+                <w:i/>
+                <w:iCs/>
+                <w:sz w:val="28"/>
+                <w:szCs w:val="28"/>
+                <w:cs/>
+                <w:lang w:bidi="ta-IN"/>
+              </w:rPr>
+              <w:t>ரு</w:t>
+            </w:r>
+            <w:r>
+              <w:rPr>
+                <w:rFonts w:ascii="BRH Tamil Tab Extra" w:hAnsi="BRH Tamil Tab Extra" w:cs="Latha"/>
+                <w:b/>
+                <w:sz w:val="32"/>
+                <w:szCs w:val="28"/>
+              </w:rPr>
+              <w:t>…</w:t>
+            </w:r>
+            <w:r>
+              <w:rPr>
+                <w:rFonts w:ascii="Latha" w:hAnsi="Latha" w:cs="Latha"/>
+                <w:sz w:val="28"/>
+                <w:szCs w:val="28"/>
+                <w:cs/>
+                <w:lang w:bidi="ta-IN"/>
+              </w:rPr>
+              <w:t>த</w:t>
+            </w:r>
+            <w:r>
+              <w:rPr>
+                <w:rFonts w:ascii="Latha" w:hAnsi="Latha" w:cs="Latha"/>
+                <w:b/>
+                <w:bCs/>
+                <w:position w:val="-12"/>
+                <w:sz w:val="28"/>
+                <w:szCs w:val="28"/>
+                <w:cs/>
+                <w:lang w:bidi="ta-IN"/>
+              </w:rPr>
+              <w:t>2</w:t>
+            </w:r>
+            <w:r>
+              <w:rPr>
+                <w:rFonts w:ascii="Latha" w:hAnsi="Latha" w:cs="Latha"/>
+                <w:sz w:val="28"/>
+                <w:szCs w:val="28"/>
+              </w:rPr>
+              <w:t xml:space="preserve">. </w:t>
+            </w:r>
+            <w:r>
+              <w:rPr>
+                <w:rFonts w:ascii="Latha" w:hAnsi="Latha" w:cs="Latha"/>
+                <w:sz w:val="28"/>
+                <w:szCs w:val="28"/>
+                <w:cs/>
+                <w:lang w:bidi="ta-IN"/>
+              </w:rPr>
+              <w:t>இத்</w:t>
+            </w:r>
+            <w:r>
+              <w:rPr>
+                <w:rFonts w:ascii="Latha" w:hAnsi="Latha" w:cs="Latha"/>
+                <w:sz w:val="28"/>
+                <w:szCs w:val="28"/>
+                <w:highlight w:val="yellow"/>
+                <w:cs/>
+                <w:lang w:bidi="ta-IN"/>
+              </w:rPr>
+              <w:t>யவ</w:t>
+            </w:r>
+            <w:r>
+              <w:rPr>
+                <w:rFonts w:ascii="BRH Tamil Tab Extra" w:hAnsi="BRH Tamil Tab Extra" w:cs="Latha"/>
+                <w:b/>
+                <w:sz w:val="36"/>
+                <w:szCs w:val="28"/>
+                <w:highlight w:val="yellow"/>
+              </w:rPr>
+              <w:t>†</w:t>
+            </w:r>
+            <w:r>
+              <w:rPr>
+                <w:rFonts w:ascii="Latha" w:hAnsi="Latha" w:cs="Latha"/>
+                <w:sz w:val="28"/>
+                <w:szCs w:val="28"/>
+              </w:rPr>
+              <w:t xml:space="preserve"> -- </w:t>
+            </w:r>
+            <w:r>
+              <w:rPr>
+                <w:rFonts w:ascii="Latha" w:hAnsi="Latha" w:cs="Latha"/>
+                <w:sz w:val="28"/>
+                <w:szCs w:val="28"/>
+                <w:cs/>
+                <w:lang w:bidi="ta-IN"/>
+              </w:rPr>
+              <w:t>ப்</w:t>
+            </w:r>
+            <w:r>
+              <w:rPr>
+                <w:rFonts w:ascii="Latha" w:hAnsi="Latha" w:cs="Latha"/>
+                <w:b/>
+                <w:bCs/>
+                <w:position w:val="-12"/>
+                <w:sz w:val="28"/>
+                <w:szCs w:val="28"/>
+                <w:cs/>
+                <w:lang w:bidi="ta-IN"/>
+              </w:rPr>
+              <w:t>4</w:t>
+            </w:r>
+            <w:r>
+              <w:rPr>
+                <w:rFonts w:ascii="Latha" w:hAnsi="Latha" w:cs="Latha"/>
+                <w:b/>
+                <w:bCs/>
+                <w:i/>
+                <w:iCs/>
+                <w:sz w:val="28"/>
+                <w:szCs w:val="28"/>
+                <w:cs/>
+                <w:lang w:bidi="ta-IN"/>
+              </w:rPr>
+              <w:t>ரு</w:t>
+            </w:r>
+            <w:r>
+              <w:rPr>
+                <w:rFonts w:ascii="BRH Tamil Tab Extra" w:hAnsi="BRH Tamil Tab Extra" w:cs="Latha"/>
+                <w:b/>
+                <w:sz w:val="32"/>
+                <w:szCs w:val="28"/>
+              </w:rPr>
+              <w:t>…</w:t>
+            </w:r>
+            <w:r>
+              <w:rPr>
+                <w:rFonts w:ascii="Latha" w:hAnsi="Latha" w:cs="Latha"/>
+                <w:sz w:val="28"/>
+                <w:szCs w:val="28"/>
+                <w:cs/>
+                <w:lang w:bidi="ta-IN"/>
+              </w:rPr>
+              <w:t>த</w:t>
+            </w:r>
+            <w:r>
+              <w:rPr>
+                <w:rFonts w:ascii="Latha" w:hAnsi="Latha" w:cs="Latha"/>
+                <w:b/>
+                <w:bCs/>
+                <w:position w:val="-12"/>
+                <w:sz w:val="28"/>
+                <w:szCs w:val="28"/>
+                <w:cs/>
+                <w:lang w:bidi="ta-IN"/>
+              </w:rPr>
+              <w:t>2</w:t>
+            </w:r>
+            <w:r>
+              <w:rPr>
+                <w:rFonts w:ascii="Latha" w:hAnsi="Latha" w:cs="Latha"/>
+                <w:b/>
+                <w:bCs/>
+                <w:sz w:val="32"/>
+                <w:szCs w:val="32"/>
+                <w:cs/>
+                <w:lang w:bidi="ta-IN"/>
+              </w:rPr>
+              <w:t>:</w:t>
+            </w:r>
+            <w:r>
+              <w:rPr>
+                <w:rFonts w:ascii="Latha" w:hAnsi="Latha" w:cs="Latha"/>
+                <w:sz w:val="28"/>
+                <w:szCs w:val="28"/>
+                <w:cs/>
+                <w:lang w:bidi="ta-IN"/>
+              </w:rPr>
+              <w:t xml:space="preserve"> </w:t>
+            </w:r>
+            <w:r>
+              <w:rPr>
+                <w:rFonts w:ascii="Latha" w:hAnsi="Latha" w:cs="Latha"/>
+                <w:sz w:val="28"/>
+                <w:szCs w:val="28"/>
+              </w:rPr>
+              <w:t>|</w:t>
+            </w:r>
+          </w:p>
+        </w:tc>
+        <w:tc>
+          <w:tcPr>
+            <w:tcW w:w="5490" w:type="dxa"/>
+          </w:tcPr>
+          <w:p>
+            <w:pPr>
+              <w:widowControl w:val="0"/>
+              <w:autoSpaceDE w:val="0"/>
+              <w:autoSpaceDN w:val="0"/>
+              <w:adjustRightInd w:val="0"/>
+              <w:spacing w:line="264" w:lineRule="auto"/>
+              <w:rPr>
+                <w:rFonts w:ascii="Latha" w:hAnsi="Latha" w:cs="Latha"/>
+                <w:sz w:val="28"/>
+                <w:szCs w:val="28"/>
+                <w:cs/>
+                <w:lang w:bidi="ta-IN"/>
+              </w:rPr>
+            </w:pPr>
+            <w:r>
+              <w:rPr>
+                <w:rFonts w:ascii="Latha" w:hAnsi="Latha" w:cs="Latha"/>
+                <w:sz w:val="28"/>
+                <w:szCs w:val="28"/>
+                <w:cs/>
+                <w:lang w:bidi="ta-IN"/>
+              </w:rPr>
+              <w:t>அ</w:t>
+            </w:r>
+            <w:r>
+              <w:rPr>
+                <w:rFonts w:ascii="BRH Tamil Tab Extra" w:hAnsi="BRH Tamil Tab Extra" w:cs="Latha"/>
+                <w:b/>
+                <w:sz w:val="32"/>
+                <w:szCs w:val="28"/>
+              </w:rPr>
+              <w:t>…</w:t>
+            </w:r>
+            <w:r>
+              <w:rPr>
+                <w:rFonts w:ascii="Latha" w:hAnsi="Latha" w:cs="Latha"/>
+                <w:sz w:val="28"/>
+                <w:szCs w:val="28"/>
+                <w:cs/>
+                <w:lang w:bidi="ta-IN"/>
+              </w:rPr>
+              <w:t>வ</w:t>
+            </w:r>
+            <w:r>
+              <w:rPr>
+                <w:rFonts w:ascii="BRH Tamil Tab Extra" w:hAnsi="BRH Tamil Tab Extra" w:cs="Latha"/>
+                <w:b/>
+                <w:sz w:val="32"/>
+                <w:szCs w:val="28"/>
+              </w:rPr>
+              <w:t>…</w:t>
+            </w:r>
+            <w:r>
+              <w:rPr>
+                <w:rFonts w:ascii="Latha" w:hAnsi="Latha" w:cs="Latha"/>
+                <w:sz w:val="28"/>
+                <w:szCs w:val="28"/>
+                <w:cs/>
+                <w:lang w:bidi="ta-IN"/>
+              </w:rPr>
+              <w:t>ப்</w:t>
+            </w:r>
+            <w:r>
+              <w:rPr>
+                <w:rFonts w:ascii="Latha" w:hAnsi="Latha" w:cs="Latha"/>
+                <w:b/>
+                <w:bCs/>
+                <w:position w:val="-12"/>
+                <w:sz w:val="28"/>
+                <w:szCs w:val="28"/>
+                <w:cs/>
+                <w:lang w:bidi="ta-IN"/>
+              </w:rPr>
+              <w:t>4</w:t>
+            </w:r>
+            <w:r>
+              <w:rPr>
+                <w:rFonts w:ascii="Latha" w:hAnsi="Latha" w:cs="Latha"/>
+                <w:b/>
+                <w:bCs/>
+                <w:i/>
+                <w:iCs/>
+                <w:sz w:val="28"/>
+                <w:szCs w:val="28"/>
+                <w:cs/>
+                <w:lang w:bidi="ta-IN"/>
+              </w:rPr>
+              <w:t>ரு</w:t>
+            </w:r>
+            <w:r>
+              <w:rPr>
+                <w:rFonts w:ascii="BRH Tamil Tab Extra" w:hAnsi="BRH Tamil Tab Extra" w:cs="Latha"/>
+                <w:b/>
+                <w:sz w:val="32"/>
+                <w:szCs w:val="28"/>
+              </w:rPr>
+              <w:t>…</w:t>
+            </w:r>
+            <w:r>
+              <w:rPr>
+                <w:rFonts w:ascii="Latha" w:hAnsi="Latha" w:cs="Latha"/>
+                <w:sz w:val="28"/>
+                <w:szCs w:val="28"/>
+                <w:cs/>
+                <w:lang w:bidi="ta-IN"/>
+              </w:rPr>
+              <w:t>த</w:t>
+            </w:r>
+            <w:r>
+              <w:rPr>
+                <w:rFonts w:ascii="Latha" w:hAnsi="Latha" w:cs="Latha"/>
+                <w:b/>
+                <w:bCs/>
+                <w:position w:val="-12"/>
+                <w:sz w:val="28"/>
+                <w:szCs w:val="28"/>
+                <w:cs/>
+                <w:lang w:bidi="ta-IN"/>
+              </w:rPr>
+              <w:t>2</w:t>
+            </w:r>
+            <w:r>
+              <w:rPr>
+                <w:rFonts w:ascii="Latha" w:hAnsi="Latha" w:cs="Latha"/>
+                <w:sz w:val="28"/>
+                <w:szCs w:val="28"/>
+              </w:rPr>
+              <w:t xml:space="preserve">. </w:t>
+            </w:r>
+            <w:r>
+              <w:rPr>
+                <w:rFonts w:ascii="Latha" w:hAnsi="Latha" w:cs="Latha"/>
+                <w:sz w:val="28"/>
+                <w:szCs w:val="28"/>
+                <w:cs/>
+                <w:lang w:bidi="ta-IN"/>
+              </w:rPr>
+              <w:t>இ</w:t>
+            </w:r>
+            <w:r>
+              <w:rPr>
+                <w:rFonts w:ascii="Latha" w:hAnsi="Latha" w:cs="Latha"/>
+                <w:sz w:val="28"/>
+                <w:szCs w:val="28"/>
+                <w:highlight w:val="green"/>
+                <w:cs/>
+                <w:lang w:bidi="ta-IN"/>
+              </w:rPr>
+              <w:t>த்ய</w:t>
+            </w:r>
+            <w:r>
+              <w:rPr>
+                <w:rFonts w:ascii="BRH Tamil Tab Extra" w:hAnsi="BRH Tamil Tab Extra" w:cs="Latha"/>
+                <w:b/>
+                <w:sz w:val="36"/>
+                <w:szCs w:val="28"/>
+              </w:rPr>
+              <w:t>†</w:t>
+            </w:r>
+            <w:r>
+              <w:rPr>
+                <w:rFonts w:ascii="Latha" w:hAnsi="Latha" w:cs="Latha"/>
+                <w:sz w:val="28"/>
+                <w:szCs w:val="28"/>
+                <w:cs/>
+                <w:lang w:bidi="ta-IN"/>
+              </w:rPr>
+              <w:t>வ</w:t>
+            </w:r>
+            <w:r>
+              <w:rPr>
+                <w:rFonts w:ascii="Latha" w:hAnsi="Latha" w:cs="Latha"/>
+                <w:sz w:val="28"/>
+                <w:szCs w:val="28"/>
+              </w:rPr>
+              <w:t xml:space="preserve"> -- </w:t>
+            </w:r>
+            <w:r>
+              <w:rPr>
+                <w:rFonts w:ascii="Latha" w:hAnsi="Latha" w:cs="Latha"/>
+                <w:sz w:val="28"/>
+                <w:szCs w:val="28"/>
+                <w:cs/>
+                <w:lang w:bidi="ta-IN"/>
+              </w:rPr>
+              <w:t>ப்</w:t>
+            </w:r>
+            <w:r>
+              <w:rPr>
+                <w:rFonts w:ascii="Latha" w:hAnsi="Latha" w:cs="Latha"/>
+                <w:b/>
+                <w:bCs/>
+                <w:position w:val="-12"/>
+                <w:sz w:val="28"/>
+                <w:szCs w:val="28"/>
+                <w:cs/>
+                <w:lang w:bidi="ta-IN"/>
+              </w:rPr>
+              <w:t>4</w:t>
+            </w:r>
+            <w:r>
+              <w:rPr>
+                <w:rFonts w:ascii="Latha" w:hAnsi="Latha" w:cs="Latha"/>
+                <w:b/>
+                <w:bCs/>
+                <w:i/>
+                <w:iCs/>
+                <w:sz w:val="28"/>
+                <w:szCs w:val="28"/>
+                <w:cs/>
+                <w:lang w:bidi="ta-IN"/>
+              </w:rPr>
+              <w:t>ரு</w:t>
+            </w:r>
+            <w:r>
+              <w:rPr>
+                <w:rFonts w:ascii="BRH Tamil Tab Extra" w:hAnsi="BRH Tamil Tab Extra" w:cs="Latha"/>
+                <w:b/>
+                <w:sz w:val="32"/>
+                <w:szCs w:val="28"/>
+              </w:rPr>
+              <w:t>…</w:t>
+            </w:r>
+            <w:r>
+              <w:rPr>
+                <w:rFonts w:ascii="Latha" w:hAnsi="Latha" w:cs="Latha"/>
+                <w:sz w:val="28"/>
+                <w:szCs w:val="28"/>
+                <w:cs/>
+                <w:lang w:bidi="ta-IN"/>
+              </w:rPr>
+              <w:t>த</w:t>
+            </w:r>
+            <w:r>
+              <w:rPr>
+                <w:rFonts w:ascii="Latha" w:hAnsi="Latha" w:cs="Latha"/>
+                <w:b/>
+                <w:bCs/>
+                <w:position w:val="-12"/>
+                <w:sz w:val="28"/>
+                <w:szCs w:val="28"/>
+                <w:cs/>
+                <w:lang w:bidi="ta-IN"/>
+              </w:rPr>
+              <w:t>2</w:t>
+            </w:r>
+            <w:r>
+              <w:rPr>
+                <w:rFonts w:ascii="Latha" w:hAnsi="Latha" w:cs="Latha"/>
+                <w:b/>
+                <w:bCs/>
+                <w:sz w:val="32"/>
+                <w:szCs w:val="32"/>
+                <w:cs/>
+                <w:lang w:bidi="ta-IN"/>
+              </w:rPr>
+              <w:t>:</w:t>
+            </w:r>
+            <w:r>
+              <w:rPr>
+                <w:rFonts w:ascii="Latha" w:hAnsi="Latha" w:cs="Latha"/>
+                <w:sz w:val="28"/>
+                <w:szCs w:val="28"/>
+                <w:cs/>
+                <w:lang w:bidi="ta-IN"/>
+              </w:rPr>
+              <w:t xml:space="preserve"> </w:t>
+            </w:r>
+            <w:r>
+              <w:rPr>
+                <w:rFonts w:ascii="Latha" w:hAnsi="Latha" w:cs="Latha"/>
+                <w:sz w:val="28"/>
+                <w:szCs w:val="28"/>
+              </w:rPr>
+              <w:t>|</w:t>
+            </w:r>
+          </w:p>
+        </w:tc>
+      </w:tr>
+      <w:tr>
+        <w:trPr>
+          <w:trHeight w:val="1232"/>
+        </w:trPr>
+        <w:tc>
+          <w:tcPr>
+            <w:tcW w:w="3092" w:type="dxa"/>
+          </w:tcPr>
+          <w:p>
+            <w:pPr>
+              <w:spacing w:before="0" w:line="240" w:lineRule="auto"/>
+              <w:rPr>
+                <w:b/>
+                <w:bCs/>
+                <w:sz w:val="28"/>
+                <w:szCs w:val="28"/>
+              </w:rPr>
+            </w:pPr>
+            <w:r>
+              <w:rPr>
+                <w:b/>
+                <w:bCs/>
+                <w:sz w:val="28"/>
+                <w:szCs w:val="28"/>
+              </w:rPr>
+              <w:lastRenderedPageBreak/>
+              <w:t>A</w:t>
+            </w:r>
+            <w:r>
+              <w:rPr>
+                <w:b/>
+                <w:bCs/>
+                <w:sz w:val="28"/>
+                <w:szCs w:val="28"/>
+              </w:rPr>
+              <w:t>nuv</w:t>
+            </w:r>
+            <w:r>
+              <w:rPr>
+                <w:b/>
+                <w:bCs/>
+                <w:sz w:val="28"/>
+                <w:szCs w:val="28"/>
+              </w:rPr>
+              <w:t>A</w:t>
+            </w:r>
+            <w:r>
+              <w:rPr>
+                <w:b/>
+                <w:bCs/>
+                <w:sz w:val="28"/>
+                <w:szCs w:val="28"/>
+              </w:rPr>
+              <w:t>kam 9</w:t>
+            </w:r>
+          </w:p>
+          <w:p>
+            <w:pPr>
+              <w:spacing w:before="0" w:line="240" w:lineRule="auto"/>
+              <w:rPr>
+                <w:b/>
+                <w:bCs/>
+                <w:sz w:val="28"/>
+                <w:szCs w:val="28"/>
+              </w:rPr>
+            </w:pPr>
+            <w:r>
+              <w:rPr>
+                <w:b/>
+                <w:bCs/>
+                <w:sz w:val="28"/>
+                <w:szCs w:val="28"/>
+              </w:rPr>
+              <w:t>Statement 18</w:t>
+            </w:r>
+          </w:p>
+        </w:tc>
+        <w:tc>
+          <w:tcPr>
+            <w:tcW w:w="5458" w:type="dxa"/>
+          </w:tcPr>
+          <w:p>
+            <w:pPr>
+              <w:spacing w:before="0" w:line="240" w:lineRule="auto"/>
+              <w:rPr>
+                <w:rFonts w:ascii="Latha" w:hAnsi="Latha" w:cs="Latha"/>
+                <w:sz w:val="28"/>
+                <w:szCs w:val="28"/>
+                <w:cs/>
+                <w:lang w:bidi="ta-IN"/>
+              </w:rPr>
+            </w:pPr>
+            <w:r>
+              <w:rPr>
+                <w:rFonts w:ascii="Latha" w:hAnsi="Latha" w:cs="Latha"/>
+                <w:sz w:val="28"/>
+                <w:szCs w:val="28"/>
+                <w:cs/>
+                <w:lang w:bidi="ta-IN"/>
+              </w:rPr>
+              <w:t>அ</w:t>
+            </w:r>
+            <w:r>
+              <w:rPr>
+                <w:rFonts w:ascii="BRH Tamil Tab Extra" w:hAnsi="BRH Tamil Tab Extra" w:cs="Latha"/>
+                <w:b/>
+                <w:sz w:val="32"/>
+                <w:szCs w:val="28"/>
+              </w:rPr>
+              <w:t>…</w:t>
+            </w:r>
+            <w:r>
+              <w:rPr>
+                <w:rFonts w:ascii="Latha" w:hAnsi="Latha" w:cs="Latha"/>
+                <w:sz w:val="28"/>
+                <w:szCs w:val="28"/>
+                <w:cs/>
+                <w:lang w:bidi="ta-IN"/>
+              </w:rPr>
               <w:t>ஶ்வ</w:t>
             </w:r>
             <w:r>
@@ -552,6 +2590,220 @@
                 <w:b/>
                 <w:sz w:val="32"/>
                 <w:szCs w:val="28"/>
+              </w:rPr>
+              <w:t>…</w:t>
+            </w:r>
+            <w:r>
+              <w:rPr>
+                <w:rFonts w:ascii="Latha" w:hAnsi="Latha" w:cs="Latha"/>
+                <w:sz w:val="28"/>
+                <w:szCs w:val="28"/>
+                <w:highlight w:val="yellow"/>
+                <w:cs/>
+                <w:lang w:bidi="ta-IN"/>
+              </w:rPr>
+              <w:t>மே</w:t>
+            </w:r>
+            <w:r>
+              <w:rPr>
+                <w:rFonts w:ascii="BRH Tamil Tab Extra" w:hAnsi="BRH Tamil Tab Extra" w:cs="Latha"/>
+                <w:b/>
+                <w:sz w:val="36"/>
+                <w:szCs w:val="28"/>
+                <w:highlight w:val="yellow"/>
+              </w:rPr>
+              <w:t>†</w:t>
+            </w:r>
+            <w:r>
+              <w:rPr>
+                <w:rFonts w:ascii="Latha" w:hAnsi="Latha" w:cs="Latha"/>
+                <w:sz w:val="28"/>
+                <w:szCs w:val="28"/>
+                <w:highlight w:val="yellow"/>
+                <w:cs/>
+                <w:lang w:bidi="ta-IN"/>
+              </w:rPr>
+              <w:t>த</w:t>
+            </w:r>
+            <w:r>
+              <w:rPr>
+                <w:rFonts w:ascii="Latha" w:hAnsi="Latha" w:cs="Latha"/>
+                <w:b/>
+                <w:bCs/>
+                <w:position w:val="-12"/>
+                <w:sz w:val="28"/>
+                <w:szCs w:val="28"/>
+                <w:highlight w:val="yellow"/>
+                <w:cs/>
+                <w:lang w:bidi="ta-IN"/>
+              </w:rPr>
+              <w:t>4</w:t>
+            </w:r>
+            <w:r>
+              <w:rPr>
+                <w:rFonts w:ascii="Latha" w:hAnsi="Latha" w:cs="Latha"/>
+                <w:sz w:val="28"/>
+                <w:szCs w:val="28"/>
+                <w:cs/>
+                <w:lang w:bidi="ta-IN"/>
+              </w:rPr>
+              <w:t xml:space="preserve"> இத்ய</w:t>
+            </w:r>
+            <w:r>
+              <w:rPr>
+                <w:rFonts w:ascii="BRH Tamil Tab Extra" w:hAnsi="BRH Tamil Tab Extra" w:cs="Latha"/>
+                <w:b/>
+                <w:sz w:val="36"/>
+                <w:szCs w:val="28"/>
+              </w:rPr>
+              <w:t>†</w:t>
+            </w:r>
+            <w:r>
+              <w:rPr>
+                <w:rFonts w:ascii="Latha" w:hAnsi="Latha" w:cs="Latha"/>
+                <w:sz w:val="28"/>
+                <w:szCs w:val="28"/>
+                <w:cs/>
+                <w:lang w:bidi="ta-IN"/>
+              </w:rPr>
+              <w:t xml:space="preserve">ஶ்வ </w:t>
+            </w:r>
+            <w:r>
+              <w:rPr>
+                <w:rFonts w:ascii="Latha" w:hAnsi="Latha" w:cs="Latha"/>
+                <w:sz w:val="28"/>
+                <w:szCs w:val="28"/>
+              </w:rPr>
+              <w:t xml:space="preserve">-- </w:t>
+            </w:r>
+            <w:r>
+              <w:rPr>
+                <w:rFonts w:ascii="Latha" w:hAnsi="Latha" w:cs="Latha"/>
+                <w:sz w:val="28"/>
+                <w:szCs w:val="28"/>
+                <w:cs/>
+                <w:lang w:bidi="ta-IN"/>
+              </w:rPr>
+              <w:t>மே</w:t>
+            </w:r>
+            <w:r>
+              <w:rPr>
+                <w:rFonts w:ascii="BRH Tamil Tab Extra" w:hAnsi="BRH Tamil Tab Extra" w:cs="Latha"/>
+                <w:b/>
+                <w:sz w:val="32"/>
+                <w:szCs w:val="28"/>
+              </w:rPr>
+              <w:t>…</w:t>
+            </w:r>
+            <w:r>
+              <w:rPr>
+                <w:rFonts w:ascii="Latha" w:hAnsi="Latha" w:cs="Latha"/>
+                <w:sz w:val="28"/>
+                <w:szCs w:val="28"/>
+                <w:cs/>
+                <w:lang w:bidi="ta-IN"/>
+              </w:rPr>
+              <w:t>த</w:t>
+            </w:r>
+            <w:r>
+              <w:rPr>
+                <w:rFonts w:ascii="Latha" w:hAnsi="Latha" w:cs="Latha"/>
+                <w:b/>
+                <w:bCs/>
+                <w:position w:val="-12"/>
+                <w:sz w:val="28"/>
+                <w:szCs w:val="28"/>
+                <w:cs/>
+                <w:lang w:bidi="ta-IN"/>
+              </w:rPr>
+              <w:t>4</w:t>
+            </w:r>
+            <w:r>
+              <w:rPr>
+                <w:rFonts w:ascii="Latha" w:hAnsi="Latha" w:cs="Latha"/>
+                <w:b/>
+                <w:bCs/>
+                <w:sz w:val="32"/>
+                <w:szCs w:val="32"/>
+                <w:cs/>
+                <w:lang w:bidi="ta-IN"/>
+              </w:rPr>
+              <w:t>:</w:t>
+            </w:r>
+            <w:r>
+              <w:rPr>
+                <w:rFonts w:ascii="Latha" w:hAnsi="Latha" w:cs="Latha"/>
+                <w:sz w:val="28"/>
+                <w:szCs w:val="28"/>
+                <w:cs/>
+                <w:lang w:bidi="ta-IN"/>
+              </w:rPr>
+              <w:t xml:space="preserve"> </w:t>
+            </w:r>
+            <w:r>
+              <w:rPr>
+                <w:rFonts w:ascii="Latha" w:hAnsi="Latha" w:cs="Latha"/>
+                <w:sz w:val="28"/>
+                <w:szCs w:val="28"/>
+              </w:rPr>
+              <w:t>|</w:t>
+            </w:r>
+          </w:p>
+        </w:tc>
+        <w:tc>
+          <w:tcPr>
+            <w:tcW w:w="5490" w:type="dxa"/>
+          </w:tcPr>
+          <w:p>
+            <w:pPr>
+              <w:widowControl w:val="0"/>
+              <w:autoSpaceDE w:val="0"/>
+              <w:autoSpaceDN w:val="0"/>
+              <w:adjustRightInd w:val="0"/>
+              <w:spacing w:line="264" w:lineRule="auto"/>
+              <w:rPr>
+                <w:rFonts w:ascii="Latha" w:hAnsi="Latha" w:cs="Latha"/>
+                <w:sz w:val="28"/>
+                <w:szCs w:val="28"/>
+                <w:cs/>
+                <w:lang w:bidi="ta-IN"/>
+              </w:rPr>
+            </w:pPr>
+            <w:r>
+              <w:rPr>
+                <w:rFonts w:ascii="Latha" w:hAnsi="Latha" w:cs="Latha"/>
+                <w:sz w:val="28"/>
+                <w:szCs w:val="28"/>
+                <w:cs/>
+                <w:lang w:bidi="ta-IN"/>
+              </w:rPr>
+              <w:t>அ</w:t>
+            </w:r>
+            <w:r>
+              <w:rPr>
+                <w:rFonts w:ascii="BRH Tamil Tab Extra" w:hAnsi="BRH Tamil Tab Extra" w:cs="Latha"/>
+                <w:b/>
+                <w:sz w:val="32"/>
+                <w:szCs w:val="28"/>
+              </w:rPr>
+              <w:t>…</w:t>
+            </w:r>
+            <w:r>
+              <w:rPr>
+                <w:rFonts w:ascii="Latha" w:hAnsi="Latha" w:cs="Latha"/>
+                <w:sz w:val="28"/>
+                <w:szCs w:val="28"/>
+                <w:cs/>
+                <w:lang w:bidi="ta-IN"/>
+              </w:rPr>
+              <w:t>ஶ்வ</w:t>
+            </w:r>
+            <w:r>
+              <w:rPr>
+                <w:rFonts w:ascii="BRH Tamil Tab Extra" w:hAnsi="BRH Tamil Tab Extra" w:cs="Latha"/>
+                <w:b/>
+                <w:sz w:val="32"/>
+                <w:szCs w:val="28"/>
                 <w:highlight w:val="green"/>
               </w:rPr>
               <w:t>…</w:t>
@@ -707,6 +2959,2117 @@
                 <w:szCs w:val="28"/>
               </w:rPr>
               <w:t>|</w:t>
+            </w:r>
+          </w:p>
+        </w:tc>
+      </w:tr>
+      <w:tr>
+        <w:trPr>
+          <w:trHeight w:val="1232"/>
+        </w:trPr>
+        <w:tc>
+          <w:tcPr>
+            <w:tcW w:w="3092" w:type="dxa"/>
+          </w:tcPr>
+          <w:p>
+            <w:pPr>
+              <w:spacing w:before="0" w:line="240" w:lineRule="auto"/>
+              <w:rPr>
+                <w:b/>
+                <w:bCs/>
+                <w:sz w:val="28"/>
+                <w:szCs w:val="28"/>
+              </w:rPr>
+            </w:pPr>
+            <w:r>
+              <w:rPr>
+                <w:b/>
+                <w:bCs/>
+                <w:sz w:val="28"/>
+                <w:szCs w:val="28"/>
+              </w:rPr>
+              <w:t xml:space="preserve">AnuvAkam </w:t>
+            </w:r>
+            <w:r>
+              <w:rPr>
+                <w:b/>
+                <w:bCs/>
+                <w:sz w:val="28"/>
+                <w:szCs w:val="28"/>
+              </w:rPr>
+              <w:t>9</w:t>
+            </w:r>
+          </w:p>
+          <w:p>
+            <w:pPr>
+              <w:spacing w:before="0" w:line="240" w:lineRule="auto"/>
+              <w:rPr>
+                <w:b/>
+                <w:bCs/>
+                <w:sz w:val="28"/>
+                <w:szCs w:val="28"/>
+              </w:rPr>
+            </w:pPr>
+            <w:r>
+              <w:rPr>
+                <w:b/>
+                <w:bCs/>
+                <w:sz w:val="28"/>
+                <w:szCs w:val="28"/>
+              </w:rPr>
+              <w:t xml:space="preserve">Statement </w:t>
+            </w:r>
+            <w:r>
+              <w:rPr>
+                <w:b/>
+                <w:bCs/>
+                <w:sz w:val="28"/>
+                <w:szCs w:val="28"/>
+              </w:rPr>
+              <w:t>40</w:t>
+            </w:r>
+          </w:p>
+        </w:tc>
+        <w:tc>
+          <w:tcPr>
+            <w:tcW w:w="5458" w:type="dxa"/>
+          </w:tcPr>
+          <w:p>
+            <w:pPr>
+              <w:spacing w:before="0" w:line="240" w:lineRule="auto"/>
+              <w:rPr>
+                <w:rFonts w:ascii="Latha" w:hAnsi="Latha" w:cs="Latha"/>
+                <w:sz w:val="28"/>
+                <w:szCs w:val="28"/>
+                <w:cs/>
+                <w:lang w:bidi="ta-IN"/>
+              </w:rPr>
+            </w:pPr>
+            <w:r>
+              <w:rPr>
+                <w:rFonts w:ascii="Latha" w:hAnsi="Latha" w:cs="Latha"/>
+                <w:b/>
+                <w:bCs/>
+                <w:i/>
+                <w:iCs/>
+                <w:sz w:val="28"/>
+                <w:szCs w:val="28"/>
+                <w:cs/>
+                <w:lang w:bidi="ta-IN"/>
+              </w:rPr>
+              <w:t>ரு</w:t>
+            </w:r>
+            <w:r>
+              <w:rPr>
+                <w:rFonts w:ascii="Latha" w:hAnsi="Latha" w:cs="Latha"/>
+                <w:sz w:val="28"/>
+                <w:szCs w:val="28"/>
+                <w:cs/>
+                <w:lang w:bidi="ta-IN"/>
+              </w:rPr>
+              <w:t>க்</w:t>
+            </w:r>
+            <w:r>
+              <w:rPr>
+                <w:rFonts w:ascii="Latha" w:hAnsi="Latha" w:cs="Latha"/>
+                <w:sz w:val="28"/>
+                <w:szCs w:val="28"/>
+                <w:highlight w:val="yellow"/>
+                <w:cs/>
+                <w:lang w:bidi="ta-IN"/>
+              </w:rPr>
+              <w:t>ச</w:t>
+            </w:r>
+            <w:r>
+              <w:rPr>
+                <w:rFonts w:ascii="BRH Tamil Tab Extra" w:hAnsi="BRH Tamil Tab Extra" w:cs="Latha"/>
+                <w:b/>
+                <w:sz w:val="36"/>
+                <w:szCs w:val="28"/>
+                <w:highlight w:val="yellow"/>
+              </w:rPr>
+              <w:t>†</w:t>
+            </w:r>
+            <w:r>
+              <w:rPr>
+                <w:rFonts w:ascii="Latha" w:hAnsi="Latha" w:cs="Latha"/>
+                <w:sz w:val="28"/>
+                <w:szCs w:val="28"/>
+                <w:highlight w:val="yellow"/>
+              </w:rPr>
+              <w:t xml:space="preserve"> </w:t>
+            </w:r>
+            <w:r>
+              <w:rPr>
+                <w:rFonts w:ascii="Latha" w:hAnsi="Latha" w:cs="Latha"/>
+                <w:sz w:val="28"/>
+                <w:szCs w:val="28"/>
+                <w:highlight w:val="yellow"/>
+                <w:cs/>
+                <w:lang w:bidi="ta-IN"/>
+              </w:rPr>
+              <w:t>ச</w:t>
+            </w:r>
+            <w:r>
+              <w:rPr>
+                <w:rFonts w:ascii="BRH Tamil Tab Extra" w:hAnsi="BRH Tamil Tab Extra" w:cs="Latha"/>
+                <w:b/>
+                <w:sz w:val="32"/>
+                <w:szCs w:val="28"/>
+              </w:rPr>
+              <w:t>…</w:t>
+            </w:r>
+            <w:r>
+              <w:rPr>
+                <w:rFonts w:ascii="Latha" w:hAnsi="Latha" w:cs="Latha"/>
+                <w:sz w:val="28"/>
+                <w:szCs w:val="28"/>
+                <w:cs/>
+                <w:lang w:bidi="ta-IN"/>
+              </w:rPr>
+              <w:t>ர் க்</w:t>
+            </w:r>
+            <w:r>
+              <w:rPr>
+                <w:rFonts w:ascii="Latha" w:hAnsi="Latha" w:cs="Latha"/>
+                <w:b/>
+                <w:bCs/>
+                <w:position w:val="-12"/>
+                <w:sz w:val="28"/>
+                <w:szCs w:val="28"/>
+                <w:cs/>
+                <w:lang w:bidi="ta-IN"/>
+              </w:rPr>
+              <w:t>3</w:t>
+            </w:r>
+            <w:r>
+              <w:rPr>
+                <w:rFonts w:ascii="Latha" w:hAnsi="Latha" w:cs="Latha"/>
+                <w:b/>
+                <w:bCs/>
+                <w:i/>
+                <w:iCs/>
+                <w:sz w:val="28"/>
+                <w:szCs w:val="28"/>
+                <w:cs/>
+                <w:lang w:bidi="ta-IN"/>
+              </w:rPr>
+              <w:t>ரு</w:t>
+            </w:r>
+            <w:r>
+              <w:rPr>
+                <w:rFonts w:ascii="Latha" w:hAnsi="Latha" w:cs="Latha"/>
+                <w:sz w:val="28"/>
+                <w:szCs w:val="28"/>
+                <w:cs/>
+                <w:lang w:bidi="ta-IN"/>
+              </w:rPr>
+              <w:t>க்ச</w:t>
+            </w:r>
+            <w:r>
+              <w:rPr>
+                <w:rFonts w:ascii="BRH Tamil Tab Extra" w:hAnsi="BRH Tamil Tab Extra" w:cs="Latha"/>
+                <w:b/>
+                <w:sz w:val="36"/>
+                <w:szCs w:val="28"/>
+              </w:rPr>
+              <w:t>†</w:t>
+            </w:r>
+            <w:r>
+              <w:rPr>
+                <w:rFonts w:ascii="Latha" w:hAnsi="Latha" w:cs="Latha"/>
+                <w:sz w:val="28"/>
+                <w:szCs w:val="28"/>
+              </w:rPr>
+              <w:t xml:space="preserve"> </w:t>
+            </w:r>
+            <w:r>
+              <w:rPr>
+                <w:rFonts w:ascii="Latha" w:hAnsi="Latha" w:cs="Latha"/>
+                <w:sz w:val="28"/>
+                <w:szCs w:val="28"/>
+                <w:cs/>
+                <w:lang w:bidi="ta-IN"/>
+              </w:rPr>
+              <w:t>மே</w:t>
+            </w:r>
+          </w:p>
+        </w:tc>
+        <w:tc>
+          <w:tcPr>
+            <w:tcW w:w="5490" w:type="dxa"/>
+          </w:tcPr>
+          <w:p>
+            <w:pPr>
+              <w:widowControl w:val="0"/>
+              <w:autoSpaceDE w:val="0"/>
+              <w:autoSpaceDN w:val="0"/>
+              <w:adjustRightInd w:val="0"/>
+              <w:spacing w:line="264" w:lineRule="auto"/>
+              <w:rPr>
+                <w:rFonts w:ascii="Latha" w:hAnsi="Latha" w:cs="Latha"/>
+                <w:sz w:val="28"/>
+                <w:szCs w:val="28"/>
+                <w:cs/>
+                <w:lang w:bidi="ta-IN"/>
+              </w:rPr>
+            </w:pPr>
+            <w:r>
+              <w:rPr>
+                <w:rFonts w:ascii="Latha" w:hAnsi="Latha" w:cs="Latha"/>
+                <w:b/>
+                <w:bCs/>
+                <w:i/>
+                <w:iCs/>
+                <w:sz w:val="28"/>
+                <w:szCs w:val="28"/>
+                <w:cs/>
+                <w:lang w:bidi="ta-IN"/>
+              </w:rPr>
+              <w:t>ரு</w:t>
+            </w:r>
+            <w:r>
+              <w:rPr>
+                <w:rFonts w:ascii="Latha" w:hAnsi="Latha" w:cs="Latha"/>
+                <w:sz w:val="28"/>
+                <w:szCs w:val="28"/>
+                <w:cs/>
+                <w:lang w:bidi="ta-IN"/>
+              </w:rPr>
+              <w:t>க்</w:t>
+            </w:r>
+            <w:r>
+              <w:rPr>
+                <w:rFonts w:ascii="Latha" w:hAnsi="Latha" w:cs="Latha"/>
+                <w:sz w:val="28"/>
+                <w:szCs w:val="28"/>
+                <w:highlight w:val="green"/>
+                <w:cs/>
+                <w:lang w:bidi="ta-IN"/>
+              </w:rPr>
+              <w:t>ச</w:t>
+            </w:r>
+            <w:r>
+              <w:rPr>
+                <w:rFonts w:ascii="BRH Tamil Tab Extra" w:hAnsi="BRH Tamil Tab Extra" w:cs="Latha"/>
+                <w:b/>
+                <w:sz w:val="32"/>
+                <w:szCs w:val="28"/>
+                <w:highlight w:val="green"/>
+              </w:rPr>
+              <w:t>…</w:t>
+            </w:r>
+            <w:r>
+              <w:rPr>
+                <w:rFonts w:ascii="Latha" w:hAnsi="Latha" w:cs="Latha"/>
+                <w:sz w:val="28"/>
+                <w:szCs w:val="28"/>
+                <w:highlight w:val="green"/>
+              </w:rPr>
+              <w:t xml:space="preserve"> </w:t>
+            </w:r>
+            <w:r>
+              <w:rPr>
+                <w:rFonts w:ascii="Latha" w:hAnsi="Latha" w:cs="Latha"/>
+                <w:sz w:val="28"/>
+                <w:szCs w:val="28"/>
+                <w:highlight w:val="green"/>
+                <w:cs/>
+                <w:lang w:bidi="ta-IN"/>
+              </w:rPr>
+              <w:t>ச</w:t>
+            </w:r>
+            <w:r>
+              <w:rPr>
+                <w:rFonts w:ascii="Latha" w:hAnsi="Latha" w:cs="Latha"/>
+                <w:sz w:val="28"/>
+                <w:szCs w:val="28"/>
+                <w:cs/>
+                <w:lang w:bidi="ta-IN"/>
+              </w:rPr>
+              <w:t>ர் க்</w:t>
+            </w:r>
+            <w:r>
+              <w:rPr>
+                <w:rFonts w:ascii="Latha" w:hAnsi="Latha" w:cs="Latha"/>
+                <w:b/>
+                <w:bCs/>
+                <w:position w:val="-12"/>
+                <w:sz w:val="28"/>
+                <w:szCs w:val="28"/>
+                <w:cs/>
+                <w:lang w:bidi="ta-IN"/>
+              </w:rPr>
+              <w:t>3</w:t>
+            </w:r>
+            <w:r>
+              <w:rPr>
+                <w:rFonts w:ascii="Latha" w:hAnsi="Latha" w:cs="Latha"/>
+                <w:b/>
+                <w:bCs/>
+                <w:i/>
+                <w:iCs/>
+                <w:sz w:val="28"/>
+                <w:szCs w:val="28"/>
+                <w:cs/>
+                <w:lang w:bidi="ta-IN"/>
+              </w:rPr>
+              <w:t>ரு</w:t>
+            </w:r>
+            <w:r>
+              <w:rPr>
+                <w:rFonts w:ascii="Latha" w:hAnsi="Latha" w:cs="Latha"/>
+                <w:sz w:val="28"/>
+                <w:szCs w:val="28"/>
+                <w:cs/>
+                <w:lang w:bidi="ta-IN"/>
+              </w:rPr>
+              <w:t>க்ச</w:t>
+            </w:r>
+            <w:r>
+              <w:rPr>
+                <w:rFonts w:ascii="BRH Tamil Tab Extra" w:hAnsi="BRH Tamil Tab Extra" w:cs="Latha"/>
+                <w:b/>
+                <w:sz w:val="36"/>
+                <w:szCs w:val="28"/>
+              </w:rPr>
+              <w:t>†</w:t>
+            </w:r>
+            <w:r>
+              <w:rPr>
+                <w:rFonts w:ascii="Latha" w:hAnsi="Latha" w:cs="Latha"/>
+                <w:sz w:val="28"/>
+                <w:szCs w:val="28"/>
+              </w:rPr>
+              <w:t xml:space="preserve"> </w:t>
+            </w:r>
+            <w:r>
+              <w:rPr>
+                <w:rFonts w:ascii="Latha" w:hAnsi="Latha" w:cs="Latha"/>
+                <w:sz w:val="28"/>
+                <w:szCs w:val="28"/>
+                <w:cs/>
+                <w:lang w:bidi="ta-IN"/>
+              </w:rPr>
+              <w:t>மே</w:t>
+            </w:r>
+          </w:p>
+        </w:tc>
+      </w:tr>
+      <w:tr>
+        <w:trPr>
+          <w:trHeight w:val="1232"/>
+        </w:trPr>
+        <w:tc>
+          <w:tcPr>
+            <w:tcW w:w="3092" w:type="dxa"/>
+          </w:tcPr>
+          <w:p>
+            <w:pPr>
+              <w:spacing w:before="0" w:line="240" w:lineRule="auto"/>
+              <w:rPr>
+                <w:b/>
+                <w:bCs/>
+                <w:sz w:val="28"/>
+                <w:szCs w:val="28"/>
+              </w:rPr>
+            </w:pPr>
+            <w:r>
+              <w:rPr>
+                <w:b/>
+                <w:bCs/>
+                <w:sz w:val="28"/>
+                <w:szCs w:val="28"/>
+              </w:rPr>
+              <w:t>AnuvAkam 10</w:t>
+            </w:r>
+          </w:p>
+          <w:p>
+            <w:pPr>
+              <w:spacing w:before="0" w:line="240" w:lineRule="auto"/>
+              <w:rPr>
+                <w:b/>
+                <w:bCs/>
+                <w:sz w:val="28"/>
+                <w:szCs w:val="28"/>
+              </w:rPr>
+            </w:pPr>
+            <w:r>
+              <w:rPr>
+                <w:b/>
+                <w:bCs/>
+                <w:sz w:val="28"/>
+                <w:szCs w:val="28"/>
+              </w:rPr>
+              <w:t>Statement 35</w:t>
+            </w:r>
+          </w:p>
+        </w:tc>
+        <w:tc>
+          <w:tcPr>
+            <w:tcW w:w="5458" w:type="dxa"/>
+          </w:tcPr>
+          <w:p>
+            <w:pPr>
+              <w:spacing w:before="0" w:line="240" w:lineRule="auto"/>
+              <w:rPr>
+                <w:rFonts w:ascii="Latha" w:hAnsi="Latha" w:cs="Latha"/>
+                <w:sz w:val="28"/>
+                <w:szCs w:val="28"/>
+                <w:cs/>
+                <w:lang w:bidi="ta-IN"/>
+              </w:rPr>
+            </w:pPr>
+            <w:r>
+              <w:rPr>
+                <w:rFonts w:ascii="Latha" w:hAnsi="Latha" w:cs="Latha"/>
+                <w:sz w:val="28"/>
+                <w:szCs w:val="28"/>
+                <w:cs/>
+                <w:lang w:bidi="ta-IN"/>
+              </w:rPr>
+              <w:t>த்ரி</w:t>
+            </w:r>
+            <w:r>
+              <w:rPr>
+                <w:rFonts w:ascii="BRH Tamil Tab Extra" w:hAnsi="BRH Tamil Tab Extra" w:cs="Latha"/>
+                <w:b/>
+                <w:sz w:val="32"/>
+                <w:szCs w:val="28"/>
+              </w:rPr>
+              <w:t>…</w:t>
+            </w:r>
+            <w:r>
+              <w:rPr>
+                <w:rFonts w:ascii="Latha" w:hAnsi="Latha" w:cs="Latha"/>
+                <w:sz w:val="28"/>
+                <w:szCs w:val="28"/>
+                <w:cs/>
+                <w:lang w:bidi="ta-IN"/>
+              </w:rPr>
+              <w:t>வ</w:t>
+            </w:r>
+            <w:r>
+              <w:rPr>
+                <w:rFonts w:ascii="BRH Tamil Tab Extra" w:hAnsi="BRH Tamil Tab Extra" w:cs="Latha"/>
+                <w:b/>
+                <w:sz w:val="32"/>
+                <w:szCs w:val="28"/>
+              </w:rPr>
+              <w:t>…</w:t>
+            </w:r>
+            <w:r>
+              <w:rPr>
+                <w:rFonts w:ascii="Latha" w:hAnsi="Latha" w:cs="Latha"/>
+                <w:sz w:val="28"/>
+                <w:szCs w:val="28"/>
+                <w:highlight w:val="yellow"/>
+                <w:cs/>
+                <w:lang w:bidi="ta-IN"/>
+              </w:rPr>
+              <w:t>த்</w:t>
+            </w:r>
+            <w:r>
+              <w:rPr>
+                <w:rFonts w:ascii="Latha" w:hAnsi="Latha" w:cs="Latha"/>
+                <w:b/>
+                <w:bCs/>
+                <w:position w:val="-12"/>
+                <w:sz w:val="28"/>
+                <w:szCs w:val="28"/>
+                <w:highlight w:val="yellow"/>
+                <w:cs/>
+                <w:lang w:bidi="ta-IN"/>
+              </w:rPr>
+              <w:t>2</w:t>
+            </w:r>
+            <w:r>
+              <w:rPr>
+                <w:rFonts w:ascii="Latha" w:hAnsi="Latha" w:cs="Latha"/>
+                <w:sz w:val="28"/>
+                <w:szCs w:val="28"/>
+                <w:highlight w:val="yellow"/>
+                <w:cs/>
+                <w:lang w:bidi="ta-IN"/>
+              </w:rPr>
+              <w:t>யே</w:t>
+            </w:r>
+            <w:r>
+              <w:rPr>
+                <w:rFonts w:ascii="Latha" w:hAnsi="Latha" w:cs="Latha"/>
+                <w:sz w:val="28"/>
+                <w:szCs w:val="28"/>
+                <w:cs/>
+                <w:lang w:bidi="ta-IN"/>
+              </w:rPr>
+              <w:t>தி</w:t>
+            </w:r>
+            <w:r>
+              <w:rPr>
+                <w:rFonts w:ascii="BRH Tamil Tab Extra" w:hAnsi="BRH Tamil Tab Extra" w:cs="Latha"/>
+                <w:b/>
+                <w:sz w:val="36"/>
+                <w:szCs w:val="28"/>
+              </w:rPr>
+              <w:t>†</w:t>
+            </w:r>
+            <w:r>
+              <w:rPr>
+                <w:rFonts w:ascii="Latha" w:hAnsi="Latha" w:cs="Latha"/>
+                <w:sz w:val="28"/>
+                <w:szCs w:val="28"/>
+              </w:rPr>
+              <w:t xml:space="preserve"> </w:t>
+            </w:r>
+            <w:r>
+              <w:rPr>
+                <w:rFonts w:ascii="Latha" w:hAnsi="Latha" w:cs="Latha"/>
+                <w:sz w:val="28"/>
+                <w:szCs w:val="28"/>
+                <w:cs/>
+                <w:lang w:bidi="ta-IN"/>
+              </w:rPr>
+              <w:t xml:space="preserve">த்ரி </w:t>
+            </w:r>
+            <w:r>
+              <w:rPr>
+                <w:rFonts w:ascii="Latha" w:hAnsi="Latha" w:cs="Latha"/>
+                <w:sz w:val="28"/>
+                <w:szCs w:val="28"/>
+              </w:rPr>
+              <w:t xml:space="preserve">-- </w:t>
+            </w:r>
+            <w:r>
+              <w:rPr>
+                <w:rFonts w:ascii="Latha" w:hAnsi="Latha" w:cs="Latha"/>
+                <w:sz w:val="28"/>
+                <w:szCs w:val="28"/>
+                <w:cs/>
+                <w:lang w:bidi="ta-IN"/>
+              </w:rPr>
+              <w:t>வ</w:t>
+            </w:r>
+            <w:r>
+              <w:rPr>
+                <w:rFonts w:ascii="BRH Tamil Tab Extra" w:hAnsi="BRH Tamil Tab Extra" w:cs="Latha"/>
+                <w:b/>
+                <w:sz w:val="32"/>
+                <w:szCs w:val="28"/>
+              </w:rPr>
+              <w:t>…</w:t>
+            </w:r>
+            <w:r>
+              <w:rPr>
+                <w:rFonts w:ascii="Latha" w:hAnsi="Latha" w:cs="Latha"/>
+                <w:sz w:val="28"/>
+                <w:szCs w:val="28"/>
+                <w:cs/>
+                <w:lang w:bidi="ta-IN"/>
+              </w:rPr>
+              <w:t>த்</w:t>
+            </w:r>
+            <w:r>
+              <w:rPr>
+                <w:rFonts w:ascii="Latha" w:hAnsi="Latha" w:cs="Latha"/>
+                <w:b/>
+                <w:bCs/>
+                <w:position w:val="-12"/>
+                <w:sz w:val="28"/>
+                <w:szCs w:val="28"/>
+                <w:cs/>
+                <w:lang w:bidi="ta-IN"/>
+              </w:rPr>
+              <w:t>2</w:t>
+            </w:r>
+            <w:r>
+              <w:rPr>
+                <w:rFonts w:ascii="Latha" w:hAnsi="Latha" w:cs="Latha"/>
+                <w:sz w:val="28"/>
+                <w:szCs w:val="28"/>
+                <w:cs/>
+                <w:lang w:bidi="ta-IN"/>
+              </w:rPr>
+              <w:t xml:space="preserve">ஸா </w:t>
+            </w:r>
+            <w:r>
+              <w:rPr>
+                <w:rFonts w:ascii="Latha" w:hAnsi="Latha" w:cs="Latha"/>
+                <w:sz w:val="28"/>
+                <w:szCs w:val="28"/>
+              </w:rPr>
+              <w:t>|</w:t>
+            </w:r>
+          </w:p>
+        </w:tc>
+        <w:tc>
+          <w:tcPr>
+            <w:tcW w:w="5490" w:type="dxa"/>
+          </w:tcPr>
+          <w:p>
+            <w:pPr>
+              <w:widowControl w:val="0"/>
+              <w:autoSpaceDE w:val="0"/>
+              <w:autoSpaceDN w:val="0"/>
+              <w:adjustRightInd w:val="0"/>
+              <w:spacing w:line="264" w:lineRule="auto"/>
+              <w:rPr>
+                <w:rFonts w:ascii="Latha" w:hAnsi="Latha" w:cs="Latha"/>
+                <w:sz w:val="28"/>
+                <w:szCs w:val="28"/>
+                <w:cs/>
+                <w:lang w:bidi="ta-IN"/>
+              </w:rPr>
+            </w:pPr>
+            <w:r>
+              <w:rPr>
+                <w:rFonts w:ascii="Latha" w:hAnsi="Latha" w:cs="Latha"/>
+                <w:sz w:val="28"/>
+                <w:szCs w:val="28"/>
+                <w:cs/>
+                <w:lang w:bidi="ta-IN"/>
+              </w:rPr>
+              <w:t>த்ரி</w:t>
+            </w:r>
+            <w:r>
+              <w:rPr>
+                <w:rFonts w:ascii="BRH Tamil Tab Extra" w:hAnsi="BRH Tamil Tab Extra" w:cs="Latha"/>
+                <w:b/>
+                <w:sz w:val="32"/>
+                <w:szCs w:val="28"/>
+              </w:rPr>
+              <w:t>…</w:t>
+            </w:r>
+            <w:r>
+              <w:rPr>
+                <w:rFonts w:ascii="Latha" w:hAnsi="Latha" w:cs="Latha"/>
+                <w:sz w:val="28"/>
+                <w:szCs w:val="28"/>
+                <w:cs/>
+                <w:lang w:bidi="ta-IN"/>
+              </w:rPr>
+              <w:t>வ</w:t>
+            </w:r>
+            <w:r>
+              <w:rPr>
+                <w:rFonts w:ascii="BRH Tamil Tab Extra" w:hAnsi="BRH Tamil Tab Extra" w:cs="Latha"/>
+                <w:b/>
+                <w:sz w:val="32"/>
+                <w:szCs w:val="28"/>
+              </w:rPr>
+              <w:t>…</w:t>
+            </w:r>
+            <w:r>
+              <w:rPr>
+                <w:rFonts w:ascii="Latha" w:hAnsi="Latha" w:cs="Latha"/>
+                <w:sz w:val="28"/>
+                <w:szCs w:val="28"/>
+                <w:cs/>
+                <w:lang w:bidi="ta-IN"/>
+              </w:rPr>
+              <w:t>த்</w:t>
+            </w:r>
+            <w:r>
+              <w:rPr>
+                <w:rFonts w:ascii="Latha" w:hAnsi="Latha" w:cs="Latha"/>
+                <w:b/>
+                <w:bCs/>
+                <w:position w:val="-12"/>
+                <w:sz w:val="28"/>
+                <w:szCs w:val="28"/>
+                <w:cs/>
+                <w:lang w:bidi="ta-IN"/>
+              </w:rPr>
+              <w:t>2</w:t>
+            </w:r>
+            <w:r>
+              <w:rPr>
+                <w:rFonts w:ascii="Latha" w:hAnsi="Latha" w:cs="Latha" w:hint="cs"/>
+                <w:sz w:val="28"/>
+                <w:szCs w:val="28"/>
+                <w:highlight w:val="green"/>
+                <w:cs/>
+                <w:lang w:bidi="ta-IN"/>
+              </w:rPr>
+              <w:t>ஸே</w:t>
+            </w:r>
+            <w:r>
+              <w:rPr>
+                <w:rFonts w:ascii="Latha" w:hAnsi="Latha" w:cs="Latha"/>
+                <w:sz w:val="28"/>
+                <w:szCs w:val="28"/>
+                <w:cs/>
+                <w:lang w:bidi="ta-IN"/>
+              </w:rPr>
+              <w:t>தி</w:t>
+            </w:r>
+            <w:r>
+              <w:rPr>
+                <w:rFonts w:ascii="BRH Tamil Tab Extra" w:hAnsi="BRH Tamil Tab Extra" w:cs="Latha"/>
+                <w:b/>
+                <w:sz w:val="36"/>
+                <w:szCs w:val="28"/>
+              </w:rPr>
+              <w:t>†</w:t>
+            </w:r>
+            <w:r>
+              <w:rPr>
+                <w:rFonts w:ascii="Latha" w:hAnsi="Latha" w:cs="Latha"/>
+                <w:sz w:val="28"/>
+                <w:szCs w:val="28"/>
+              </w:rPr>
+              <w:t xml:space="preserve"> </w:t>
+            </w:r>
+            <w:r>
+              <w:rPr>
+                <w:rFonts w:ascii="Latha" w:hAnsi="Latha" w:cs="Latha"/>
+                <w:sz w:val="28"/>
+                <w:szCs w:val="28"/>
+                <w:cs/>
+                <w:lang w:bidi="ta-IN"/>
+              </w:rPr>
+              <w:t xml:space="preserve">த்ரி </w:t>
+            </w:r>
+            <w:r>
+              <w:rPr>
+                <w:rFonts w:ascii="Latha" w:hAnsi="Latha" w:cs="Latha"/>
+                <w:sz w:val="28"/>
+                <w:szCs w:val="28"/>
+              </w:rPr>
+              <w:t xml:space="preserve">-- </w:t>
+            </w:r>
+            <w:r>
+              <w:rPr>
+                <w:rFonts w:ascii="Latha" w:hAnsi="Latha" w:cs="Latha"/>
+                <w:sz w:val="28"/>
+                <w:szCs w:val="28"/>
+                <w:cs/>
+                <w:lang w:bidi="ta-IN"/>
+              </w:rPr>
+              <w:t>வ</w:t>
+            </w:r>
+            <w:r>
+              <w:rPr>
+                <w:rFonts w:ascii="BRH Tamil Tab Extra" w:hAnsi="BRH Tamil Tab Extra" w:cs="Latha"/>
+                <w:b/>
+                <w:sz w:val="32"/>
+                <w:szCs w:val="28"/>
+              </w:rPr>
+              <w:t>…</w:t>
+            </w:r>
+            <w:r>
+              <w:rPr>
+                <w:rFonts w:ascii="Latha" w:hAnsi="Latha" w:cs="Latha"/>
+                <w:sz w:val="28"/>
+                <w:szCs w:val="28"/>
+                <w:cs/>
+                <w:lang w:bidi="ta-IN"/>
+              </w:rPr>
+              <w:t>த்</w:t>
+            </w:r>
+            <w:r>
+              <w:rPr>
+                <w:rFonts w:ascii="Latha" w:hAnsi="Latha" w:cs="Latha"/>
+                <w:b/>
+                <w:bCs/>
+                <w:position w:val="-12"/>
+                <w:sz w:val="28"/>
+                <w:szCs w:val="28"/>
+                <w:cs/>
+                <w:lang w:bidi="ta-IN"/>
+              </w:rPr>
+              <w:t>2</w:t>
+            </w:r>
+            <w:r>
+              <w:rPr>
+                <w:rFonts w:ascii="Latha" w:hAnsi="Latha" w:cs="Latha"/>
+                <w:sz w:val="28"/>
+                <w:szCs w:val="28"/>
+                <w:cs/>
+                <w:lang w:bidi="ta-IN"/>
+              </w:rPr>
+              <w:t xml:space="preserve">ஸா </w:t>
+            </w:r>
+            <w:r>
+              <w:rPr>
+                <w:rFonts w:ascii="Latha" w:hAnsi="Latha" w:cs="Latha"/>
+                <w:sz w:val="28"/>
+                <w:szCs w:val="28"/>
+              </w:rPr>
+              <w:t>|</w:t>
+            </w:r>
+          </w:p>
+        </w:tc>
+      </w:tr>
+      <w:tr>
+        <w:trPr>
+          <w:trHeight w:val="1232"/>
+        </w:trPr>
+        <w:tc>
+          <w:tcPr>
+            <w:tcW w:w="3092" w:type="dxa"/>
+          </w:tcPr>
+          <w:p>
+            <w:pPr>
+              <w:spacing w:before="0" w:line="240" w:lineRule="auto"/>
+              <w:rPr>
+                <w:b/>
+                <w:bCs/>
+                <w:sz w:val="28"/>
+                <w:szCs w:val="28"/>
+              </w:rPr>
+            </w:pPr>
+            <w:r>
+              <w:rPr>
+                <w:b/>
+                <w:bCs/>
+                <w:sz w:val="28"/>
+                <w:szCs w:val="28"/>
+              </w:rPr>
+              <w:t>AnuvAkam 10</w:t>
+            </w:r>
+          </w:p>
+          <w:p>
+            <w:pPr>
+              <w:spacing w:before="0" w:line="240" w:lineRule="auto"/>
+              <w:rPr>
+                <w:b/>
+                <w:bCs/>
+                <w:sz w:val="28"/>
+                <w:szCs w:val="28"/>
+              </w:rPr>
+            </w:pPr>
+            <w:r>
+              <w:rPr>
+                <w:b/>
+                <w:bCs/>
+                <w:sz w:val="28"/>
+                <w:szCs w:val="28"/>
+              </w:rPr>
+              <w:t>Statement 57,58</w:t>
+            </w:r>
+          </w:p>
+        </w:tc>
+        <w:tc>
+          <w:tcPr>
+            <w:tcW w:w="5458" w:type="dxa"/>
+          </w:tcPr>
+          <w:p>
+            <w:pPr>
+              <w:spacing w:before="0" w:line="240" w:lineRule="auto"/>
+              <w:rPr>
+                <w:rFonts w:ascii="Latha" w:hAnsi="Latha" w:cs="Latha"/>
+                <w:sz w:val="28"/>
+                <w:szCs w:val="28"/>
+                <w:lang w:bidi="ta-IN"/>
+              </w:rPr>
+            </w:pPr>
+            <w:r>
+              <w:rPr>
+                <w:rFonts w:ascii="Latha" w:hAnsi="Latha" w:cs="Latha"/>
+                <w:sz w:val="28"/>
+                <w:szCs w:val="28"/>
+                <w:highlight w:val="yellow"/>
+                <w:cs/>
+                <w:lang w:bidi="ta-IN"/>
+              </w:rPr>
+              <w:t xml:space="preserve">ச </w:t>
+            </w:r>
+            <w:r>
+              <w:rPr>
+                <w:rFonts w:ascii="Latha" w:hAnsi="Latha" w:cs="Latha"/>
+                <w:b/>
+                <w:bCs/>
+                <w:i/>
+                <w:iCs/>
+                <w:sz w:val="28"/>
+                <w:szCs w:val="28"/>
+                <w:highlight w:val="yellow"/>
+                <w:cs/>
+                <w:lang w:bidi="ta-IN"/>
+              </w:rPr>
+              <w:t>ரு</w:t>
+            </w:r>
+            <w:r>
+              <w:rPr>
+                <w:rFonts w:ascii="Latha" w:hAnsi="Latha" w:cs="Latha"/>
+                <w:sz w:val="28"/>
+                <w:szCs w:val="28"/>
+                <w:cs/>
+                <w:lang w:bidi="ta-IN"/>
+              </w:rPr>
+              <w:t>ஷ</w:t>
+            </w:r>
+            <w:r>
+              <w:rPr>
+                <w:rFonts w:ascii="BRH Tamil Tab Extra" w:hAnsi="BRH Tamil Tab Extra" w:cs="Latha"/>
+                <w:b/>
+                <w:sz w:val="32"/>
+                <w:szCs w:val="28"/>
+              </w:rPr>
+              <w:t>…</w:t>
+            </w:r>
+            <w:r>
+              <w:rPr>
+                <w:rFonts w:ascii="Latha" w:hAnsi="Latha" w:cs="Latha"/>
+                <w:sz w:val="28"/>
+                <w:szCs w:val="28"/>
+                <w:cs/>
+                <w:lang w:bidi="ta-IN"/>
+              </w:rPr>
+              <w:t>போ</w:t>
+            </w:r>
+            <w:r>
+              <w:rPr>
+                <w:rFonts w:ascii="Latha" w:hAnsi="Latha" w:cs="Latha"/>
+                <w:b/>
+                <w:bCs/>
+                <w:position w:val="-12"/>
+                <w:sz w:val="28"/>
+                <w:szCs w:val="28"/>
+                <w:cs/>
+                <w:lang w:bidi="ta-IN"/>
+              </w:rPr>
+              <w:t>4</w:t>
+            </w:r>
+            <w:r>
+              <w:rPr>
+                <w:rFonts w:ascii="Latha" w:hAnsi="Latha" w:cs="Latha"/>
+                <w:sz w:val="28"/>
+                <w:szCs w:val="28"/>
+                <w:cs/>
+                <w:lang w:bidi="ta-IN"/>
+              </w:rPr>
+              <w:t xml:space="preserve"> மே</w:t>
+            </w:r>
+          </w:p>
+          <w:p>
+            <w:pPr>
+              <w:spacing w:before="0" w:line="240" w:lineRule="auto"/>
+              <w:rPr>
+                <w:rFonts w:ascii="Latha" w:hAnsi="Latha" w:cs="Latha"/>
+                <w:sz w:val="28"/>
+                <w:szCs w:val="28"/>
+                <w:cs/>
+                <w:lang w:bidi="ta-IN"/>
+              </w:rPr>
+            </w:pPr>
+            <w:r>
+              <w:rPr>
+                <w:rFonts w:ascii="Latha" w:hAnsi="Latha" w:cs="Latha"/>
+                <w:sz w:val="28"/>
+                <w:szCs w:val="28"/>
+                <w:highlight w:val="yellow"/>
+                <w:cs/>
+                <w:lang w:bidi="ta-IN"/>
+              </w:rPr>
+              <w:t xml:space="preserve">ச </w:t>
+            </w:r>
+            <w:r>
+              <w:rPr>
+                <w:rFonts w:ascii="Latha" w:hAnsi="Latha" w:cs="Latha"/>
+                <w:b/>
+                <w:bCs/>
+                <w:i/>
+                <w:iCs/>
+                <w:sz w:val="28"/>
+                <w:szCs w:val="28"/>
+                <w:highlight w:val="yellow"/>
+                <w:cs/>
+                <w:lang w:bidi="ta-IN"/>
+              </w:rPr>
+              <w:t>ரு</w:t>
+            </w:r>
+            <w:r>
+              <w:rPr>
+                <w:rFonts w:ascii="Latha" w:hAnsi="Latha" w:cs="Latha"/>
+                <w:sz w:val="28"/>
+                <w:szCs w:val="28"/>
+                <w:cs/>
+                <w:lang w:bidi="ta-IN"/>
+              </w:rPr>
+              <w:t>ஷ</w:t>
+            </w:r>
+            <w:r>
+              <w:rPr>
+                <w:rFonts w:ascii="BRH Tamil Tab Extra" w:hAnsi="BRH Tamil Tab Extra" w:cs="Latha"/>
+                <w:b/>
+                <w:sz w:val="32"/>
+                <w:szCs w:val="28"/>
+              </w:rPr>
+              <w:t>…</w:t>
+            </w:r>
+            <w:r>
+              <w:rPr>
+                <w:rFonts w:ascii="Latha" w:hAnsi="Latha" w:cs="Latha"/>
+                <w:sz w:val="28"/>
+                <w:szCs w:val="28"/>
+                <w:cs/>
+                <w:lang w:bidi="ta-IN"/>
+              </w:rPr>
+              <w:t>ப</w:t>
+            </w:r>
+            <w:r>
+              <w:rPr>
+                <w:rFonts w:ascii="Latha" w:hAnsi="Latha" w:cs="Latha"/>
+                <w:b/>
+                <w:bCs/>
+                <w:position w:val="-12"/>
+                <w:sz w:val="28"/>
+                <w:szCs w:val="28"/>
+                <w:cs/>
+                <w:lang w:bidi="ta-IN"/>
+              </w:rPr>
+              <w:t>4</w:t>
+            </w:r>
+            <w:r>
+              <w:rPr>
+                <w:rFonts w:ascii="Latha" w:hAnsi="Latha" w:cs="Latha"/>
+                <w:b/>
+                <w:bCs/>
+                <w:position w:val="-12"/>
+                <w:sz w:val="28"/>
+                <w:szCs w:val="28"/>
+                <w:lang w:bidi="ta-IN"/>
+              </w:rPr>
+              <w:t xml:space="preserve"> </w:t>
+            </w:r>
+            <w:r>
+              <w:rPr>
+                <w:rFonts w:ascii="Latha" w:hAnsi="Latha" w:cs="Latha"/>
+                <w:b/>
+                <w:bCs/>
+                <w:sz w:val="28"/>
+                <w:szCs w:val="28"/>
+                <w:lang w:bidi="ta-IN"/>
+              </w:rPr>
+              <w:t>(2 times)</w:t>
+            </w:r>
+          </w:p>
+        </w:tc>
+        <w:tc>
+          <w:tcPr>
+            <w:tcW w:w="5490" w:type="dxa"/>
+          </w:tcPr>
+          <w:p>
+            <w:pPr>
+              <w:spacing w:before="0" w:line="240" w:lineRule="auto"/>
+              <w:rPr>
+                <w:rFonts w:ascii="Latha" w:hAnsi="Latha" w:cs="Latha"/>
+                <w:sz w:val="28"/>
+                <w:szCs w:val="28"/>
+                <w:lang w:bidi="ta-IN"/>
+              </w:rPr>
+            </w:pPr>
+            <w:r>
+              <w:rPr>
+                <w:rFonts w:ascii="Latha" w:hAnsi="Latha" w:cs="Latha"/>
+                <w:sz w:val="28"/>
+                <w:szCs w:val="28"/>
+                <w:highlight w:val="green"/>
+                <w:cs/>
+                <w:lang w:bidi="ta-IN"/>
+              </w:rPr>
+              <w:t>சர்</w:t>
+            </w:r>
+            <w:r>
+              <w:rPr>
+                <w:rFonts w:ascii="Latha" w:hAnsi="Latha" w:cs="Latha"/>
+                <w:b/>
+                <w:bCs/>
+                <w:sz w:val="28"/>
+                <w:szCs w:val="28"/>
+                <w:highlight w:val="green"/>
+                <w:lang w:bidi="ta-IN"/>
+              </w:rPr>
+              <w:t>.</w:t>
+            </w:r>
+            <w:r>
+              <w:rPr>
+                <w:rFonts w:ascii="Latha" w:hAnsi="Latha" w:cs="Latha"/>
+                <w:sz w:val="28"/>
+                <w:szCs w:val="28"/>
+                <w:highlight w:val="green"/>
+                <w:cs/>
+                <w:lang w:bidi="ta-IN"/>
+              </w:rPr>
+              <w:t>ஷ</w:t>
+            </w:r>
+            <w:r>
+              <w:rPr>
+                <w:rFonts w:ascii="BRH Tamil Tab Extra" w:hAnsi="BRH Tamil Tab Extra" w:cs="Latha"/>
+                <w:b/>
+                <w:sz w:val="32"/>
+                <w:szCs w:val="28"/>
+              </w:rPr>
+              <w:t>…</w:t>
+            </w:r>
+            <w:r>
+              <w:rPr>
+                <w:rFonts w:ascii="Latha" w:hAnsi="Latha" w:cs="Latha"/>
+                <w:sz w:val="28"/>
+                <w:szCs w:val="28"/>
+                <w:cs/>
+                <w:lang w:bidi="ta-IN"/>
+              </w:rPr>
+              <w:t>போ</w:t>
+            </w:r>
+            <w:r>
+              <w:rPr>
+                <w:rFonts w:ascii="Latha" w:hAnsi="Latha" w:cs="Latha"/>
+                <w:b/>
+                <w:bCs/>
+                <w:position w:val="-12"/>
+                <w:sz w:val="28"/>
+                <w:szCs w:val="28"/>
+                <w:cs/>
+                <w:lang w:bidi="ta-IN"/>
+              </w:rPr>
+              <w:t>4</w:t>
+            </w:r>
+            <w:r>
+              <w:rPr>
+                <w:rFonts w:ascii="Latha" w:hAnsi="Latha" w:cs="Latha"/>
+                <w:sz w:val="28"/>
+                <w:szCs w:val="28"/>
+                <w:cs/>
+                <w:lang w:bidi="ta-IN"/>
+              </w:rPr>
+              <w:t xml:space="preserve"> மே</w:t>
+            </w:r>
+          </w:p>
+          <w:p>
+            <w:pPr>
+              <w:spacing w:before="0" w:line="240" w:lineRule="auto"/>
+              <w:rPr>
+                <w:rFonts w:ascii="Latha" w:hAnsi="Latha" w:cs="Latha"/>
+                <w:sz w:val="28"/>
+                <w:szCs w:val="28"/>
+                <w:lang w:bidi="ta-IN"/>
+              </w:rPr>
+            </w:pPr>
+            <w:r>
+              <w:rPr>
+                <w:rFonts w:ascii="Latha" w:hAnsi="Latha" w:cs="Latha"/>
+                <w:sz w:val="28"/>
+                <w:szCs w:val="28"/>
+                <w:highlight w:val="green"/>
+                <w:cs/>
+                <w:lang w:bidi="ta-IN"/>
+              </w:rPr>
+              <w:t>சர்</w:t>
+            </w:r>
+            <w:r>
+              <w:rPr>
+                <w:rFonts w:ascii="Latha" w:hAnsi="Latha" w:cs="Latha"/>
+                <w:b/>
+                <w:bCs/>
+                <w:sz w:val="28"/>
+                <w:szCs w:val="28"/>
+                <w:highlight w:val="green"/>
+                <w:lang w:bidi="ta-IN"/>
+              </w:rPr>
+              <w:t>.</w:t>
+            </w:r>
+            <w:r>
+              <w:rPr>
+                <w:rFonts w:ascii="Latha" w:hAnsi="Latha" w:cs="Latha"/>
+                <w:sz w:val="28"/>
+                <w:szCs w:val="28"/>
+                <w:highlight w:val="green"/>
+                <w:cs/>
+                <w:lang w:bidi="ta-IN"/>
+              </w:rPr>
+              <w:t>ஷ</w:t>
+            </w:r>
+            <w:r>
+              <w:rPr>
+                <w:rFonts w:ascii="BRH Tamil Tab Extra" w:hAnsi="BRH Tamil Tab Extra" w:cs="Latha"/>
+                <w:b/>
+                <w:sz w:val="32"/>
+                <w:szCs w:val="28"/>
+              </w:rPr>
+              <w:t>…</w:t>
+            </w:r>
+            <w:r>
+              <w:rPr>
+                <w:rFonts w:ascii="Latha" w:hAnsi="Latha" w:cs="Latha"/>
+                <w:sz w:val="28"/>
+                <w:szCs w:val="28"/>
+                <w:cs/>
+                <w:lang w:bidi="ta-IN"/>
+              </w:rPr>
+              <w:t>ப</w:t>
+            </w:r>
+            <w:r>
+              <w:rPr>
+                <w:rFonts w:ascii="Latha" w:hAnsi="Latha" w:cs="Latha"/>
+                <w:b/>
+                <w:bCs/>
+                <w:position w:val="-12"/>
+                <w:sz w:val="28"/>
+                <w:szCs w:val="28"/>
+                <w:cs/>
+                <w:lang w:bidi="ta-IN"/>
+              </w:rPr>
+              <w:t>4</w:t>
+            </w:r>
+            <w:r>
+              <w:rPr>
+                <w:rFonts w:ascii="Latha" w:hAnsi="Latha" w:cs="Latha"/>
+                <w:b/>
+                <w:bCs/>
+                <w:position w:val="-12"/>
+                <w:sz w:val="28"/>
+                <w:szCs w:val="28"/>
+                <w:lang w:bidi="ta-IN"/>
+              </w:rPr>
+              <w:t xml:space="preserve"> </w:t>
+            </w:r>
+            <w:r>
+              <w:rPr>
+                <w:rFonts w:ascii="Latha" w:hAnsi="Latha" w:cs="Latha"/>
+                <w:b/>
+                <w:bCs/>
+                <w:sz w:val="28"/>
+                <w:szCs w:val="28"/>
+                <w:lang w:bidi="ta-IN"/>
+              </w:rPr>
+              <w:t>(Sandhi missed out)</w:t>
+            </w:r>
+          </w:p>
+          <w:p>
+            <w:pPr>
+              <w:widowControl w:val="0"/>
+              <w:autoSpaceDE w:val="0"/>
+              <w:autoSpaceDN w:val="0"/>
+              <w:adjustRightInd w:val="0"/>
+              <w:spacing w:line="264" w:lineRule="auto"/>
+              <w:rPr>
+                <w:rFonts w:ascii="Latha" w:hAnsi="Latha" w:cs="Latha"/>
+                <w:sz w:val="28"/>
+                <w:szCs w:val="28"/>
+                <w:cs/>
+                <w:lang w:bidi="ta-IN"/>
+              </w:rPr>
+            </w:pPr>
+          </w:p>
+        </w:tc>
+      </w:tr>
+      <w:tr>
+        <w:trPr>
+          <w:trHeight w:val="1232"/>
+        </w:trPr>
+        <w:tc>
+          <w:tcPr>
+            <w:tcW w:w="3092" w:type="dxa"/>
+          </w:tcPr>
+          <w:p>
+            <w:pPr>
+              <w:spacing w:before="0" w:line="240" w:lineRule="auto"/>
+              <w:rPr>
+                <w:b/>
+                <w:bCs/>
+                <w:sz w:val="28"/>
+                <w:szCs w:val="28"/>
+              </w:rPr>
+            </w:pPr>
+            <w:r>
+              <w:rPr>
+                <w:b/>
+                <w:bCs/>
+                <w:sz w:val="28"/>
+                <w:szCs w:val="28"/>
+              </w:rPr>
+              <w:t>AnuvAkam 1</w:t>
+            </w:r>
+            <w:r>
+              <w:rPr>
+                <w:b/>
+                <w:bCs/>
+                <w:sz w:val="28"/>
+                <w:szCs w:val="28"/>
+              </w:rPr>
+              <w:t>1</w:t>
+            </w:r>
+          </w:p>
+          <w:p>
+            <w:pPr>
+              <w:spacing w:before="0" w:line="240" w:lineRule="auto"/>
+              <w:rPr>
+                <w:b/>
+                <w:bCs/>
+                <w:sz w:val="28"/>
+                <w:szCs w:val="28"/>
+              </w:rPr>
+            </w:pPr>
+            <w:r>
+              <w:rPr>
+                <w:b/>
+                <w:bCs/>
+                <w:sz w:val="28"/>
+                <w:szCs w:val="28"/>
+              </w:rPr>
+              <w:t xml:space="preserve">Statement </w:t>
+            </w:r>
+            <w:r>
+              <w:rPr>
+                <w:b/>
+                <w:bCs/>
+                <w:sz w:val="28"/>
+                <w:szCs w:val="28"/>
+              </w:rPr>
+              <w:t>8</w:t>
+            </w:r>
+            <w:r>
+              <w:rPr>
+                <w:b/>
+                <w:bCs/>
+                <w:sz w:val="28"/>
+                <w:szCs w:val="28"/>
+              </w:rPr>
+              <w:t>7,</w:t>
+            </w:r>
+            <w:r>
+              <w:rPr>
+                <w:b/>
+                <w:bCs/>
+                <w:sz w:val="28"/>
+                <w:szCs w:val="28"/>
+              </w:rPr>
+              <w:t>8</w:t>
+            </w:r>
+            <w:r>
+              <w:rPr>
+                <w:b/>
+                <w:bCs/>
+                <w:sz w:val="28"/>
+                <w:szCs w:val="28"/>
+              </w:rPr>
+              <w:t>8</w:t>
+            </w:r>
+            <w:r>
+              <w:rPr>
+                <w:b/>
+                <w:bCs/>
+                <w:sz w:val="28"/>
+                <w:szCs w:val="28"/>
+              </w:rPr>
+              <w:t>,89</w:t>
+            </w:r>
+          </w:p>
+        </w:tc>
+        <w:tc>
+          <w:tcPr>
+            <w:tcW w:w="5458" w:type="dxa"/>
+          </w:tcPr>
+          <w:p>
+            <w:pPr>
+              <w:spacing w:before="0" w:line="240" w:lineRule="auto"/>
+              <w:rPr>
+                <w:rFonts w:ascii="Latha" w:hAnsi="Latha" w:cs="Latha"/>
+                <w:sz w:val="28"/>
+                <w:szCs w:val="28"/>
+                <w:cs/>
+                <w:lang w:bidi="ta-IN"/>
+              </w:rPr>
+            </w:pPr>
+            <w:r>
+              <w:rPr>
+                <w:rFonts w:ascii="Latha" w:hAnsi="Latha" w:cs="Latha"/>
+                <w:sz w:val="28"/>
+                <w:szCs w:val="28"/>
+                <w:cs/>
+                <w:lang w:bidi="ta-IN"/>
+              </w:rPr>
+              <w:t>ஷட்த்ரி</w:t>
+            </w:r>
+            <w:proofErr w:type="spellStart"/>
+            <w:r>
+              <w:rPr>
+                <w:rFonts w:ascii="BRH Devanagari Extra" w:hAnsi="BRH Devanagari Extra" w:cs="Latha"/>
+                <w:b/>
+                <w:sz w:val="36"/>
+                <w:szCs w:val="28"/>
+              </w:rPr>
+              <w:t>óè</w:t>
+            </w:r>
+            <w:proofErr w:type="spellEnd"/>
+            <w:r>
+              <w:rPr>
+                <w:rFonts w:ascii="BRH Tamil Tab Extra" w:hAnsi="BRH Tamil Tab Extra" w:cs="Latha"/>
+                <w:b/>
+                <w:sz w:val="36"/>
+                <w:szCs w:val="28"/>
+              </w:rPr>
+              <w:t>†</w:t>
+            </w:r>
+            <w:r>
+              <w:rPr>
+                <w:rFonts w:ascii="Latha" w:hAnsi="Latha" w:cs="Latha"/>
+                <w:sz w:val="28"/>
+                <w:szCs w:val="28"/>
+                <w:cs/>
+                <w:lang w:bidi="ta-IN"/>
+              </w:rPr>
+              <w:t>ஶ</w:t>
+            </w:r>
+            <w:r>
+              <w:rPr>
+                <w:rFonts w:ascii="BRH Tamil Tab Extra" w:hAnsi="BRH Tamil Tab Extra" w:cs="Latha"/>
+                <w:b/>
+                <w:sz w:val="32"/>
+                <w:szCs w:val="28"/>
+                <w:highlight w:val="yellow"/>
+              </w:rPr>
+              <w:t>…</w:t>
+            </w:r>
+            <w:r>
+              <w:rPr>
+                <w:rFonts w:ascii="Latha" w:hAnsi="Latha" w:cs="Latha"/>
+                <w:sz w:val="28"/>
+                <w:szCs w:val="28"/>
+                <w:highlight w:val="yellow"/>
+                <w:cs/>
+                <w:lang w:bidi="ta-IN"/>
+              </w:rPr>
+              <w:t>த் ச</w:t>
+            </w:r>
+            <w:r>
+              <w:rPr>
+                <w:rFonts w:ascii="Latha" w:hAnsi="Latha" w:cs="Latha"/>
+                <w:b/>
+                <w:bCs/>
+                <w:position w:val="-12"/>
+                <w:sz w:val="28"/>
+                <w:szCs w:val="28"/>
+                <w:highlight w:val="yellow"/>
+                <w:cs/>
+                <w:lang w:bidi="ta-IN"/>
+              </w:rPr>
+              <w:t>2</w:t>
+            </w:r>
+            <w:r>
+              <w:rPr>
+                <w:rFonts w:ascii="Latha" w:hAnsi="Latha" w:cs="Latha"/>
+                <w:sz w:val="28"/>
+                <w:szCs w:val="28"/>
+                <w:highlight w:val="yellow"/>
+                <w:cs/>
+                <w:lang w:bidi="ta-IN"/>
+              </w:rPr>
+              <w:t>ட்</w:t>
+            </w:r>
+            <w:r>
+              <w:rPr>
+                <w:rFonts w:ascii="Latha" w:hAnsi="Latha" w:cs="Latha"/>
+                <w:sz w:val="28"/>
+                <w:szCs w:val="28"/>
+                <w:cs/>
+                <w:lang w:bidi="ta-IN"/>
+              </w:rPr>
+              <w:t>த்</w:t>
+            </w:r>
+            <w:r>
+              <w:rPr>
+                <w:rFonts w:ascii="Latha" w:hAnsi="Latha" w:cs="Latha"/>
+                <w:sz w:val="28"/>
+                <w:szCs w:val="28"/>
+                <w:cs/>
+                <w:lang w:bidi="ta-IN"/>
+              </w:rPr>
+              <w:t>ரி</w:t>
+            </w:r>
+            <w:proofErr w:type="spellStart"/>
+            <w:r>
+              <w:rPr>
+                <w:rFonts w:ascii="BRH Devanagari Extra" w:hAnsi="BRH Devanagari Extra" w:cs="Latha"/>
+                <w:b/>
+                <w:sz w:val="36"/>
+                <w:szCs w:val="28"/>
+              </w:rPr>
+              <w:t>óè</w:t>
+            </w:r>
+            <w:proofErr w:type="spellEnd"/>
+            <w:r>
+              <w:rPr>
+                <w:rFonts w:ascii="BRH Tamil Tab Extra" w:hAnsi="BRH Tamil Tab Extra" w:cs="Latha"/>
+                <w:b/>
+                <w:sz w:val="36"/>
+                <w:szCs w:val="28"/>
+              </w:rPr>
+              <w:t>†</w:t>
+            </w:r>
+            <w:r>
+              <w:rPr>
+                <w:rFonts w:ascii="Latha" w:hAnsi="Latha" w:cs="Latha"/>
+                <w:sz w:val="28"/>
+                <w:szCs w:val="28"/>
+                <w:cs/>
+                <w:lang w:bidi="ta-IN"/>
+              </w:rPr>
+              <w:t>ஶ</w:t>
+            </w:r>
+          </w:p>
+        </w:tc>
+        <w:tc>
+          <w:tcPr>
+            <w:tcW w:w="5490" w:type="dxa"/>
+          </w:tcPr>
+          <w:p>
+            <w:pPr>
+              <w:widowControl w:val="0"/>
+              <w:autoSpaceDE w:val="0"/>
+              <w:autoSpaceDN w:val="0"/>
+              <w:adjustRightInd w:val="0"/>
+              <w:spacing w:line="264" w:lineRule="auto"/>
+              <w:rPr>
+                <w:rFonts w:ascii="Latha" w:hAnsi="Latha" w:cs="Latha"/>
+                <w:sz w:val="28"/>
+                <w:szCs w:val="28"/>
+                <w:cs/>
+                <w:lang w:bidi="ta-IN"/>
+              </w:rPr>
+            </w:pPr>
+            <w:r>
+              <w:rPr>
+                <w:rFonts w:ascii="Latha" w:hAnsi="Latha" w:cs="Latha"/>
+                <w:sz w:val="28"/>
+                <w:szCs w:val="28"/>
+                <w:cs/>
+                <w:lang w:bidi="ta-IN"/>
+              </w:rPr>
+              <w:t>ஷட்த்ரி</w:t>
+            </w:r>
+            <w:proofErr w:type="spellStart"/>
+            <w:r>
+              <w:rPr>
+                <w:rFonts w:ascii="BRH Devanagari Extra" w:hAnsi="BRH Devanagari Extra" w:cs="Latha"/>
+                <w:b/>
+                <w:sz w:val="36"/>
+                <w:szCs w:val="28"/>
+              </w:rPr>
+              <w:t>óè</w:t>
+            </w:r>
+            <w:proofErr w:type="spellEnd"/>
+            <w:r>
+              <w:rPr>
+                <w:rFonts w:ascii="BRH Tamil Tab Extra" w:hAnsi="BRH Tamil Tab Extra" w:cs="Latha"/>
+                <w:b/>
+                <w:sz w:val="36"/>
+                <w:szCs w:val="28"/>
+              </w:rPr>
+              <w:t>†</w:t>
+            </w:r>
+            <w:r>
+              <w:rPr>
+                <w:rFonts w:ascii="Latha" w:hAnsi="Latha" w:cs="Latha"/>
+                <w:sz w:val="28"/>
+                <w:szCs w:val="28"/>
+                <w:cs/>
+                <w:lang w:bidi="ta-IN"/>
+              </w:rPr>
+              <w:t>ஶ</w:t>
+            </w:r>
+            <w:r>
+              <w:rPr>
+                <w:rFonts w:ascii="BRH Tamil Tab Extra" w:hAnsi="BRH Tamil Tab Extra" w:cs="Latha"/>
+                <w:b/>
+                <w:sz w:val="32"/>
+                <w:szCs w:val="28"/>
+                <w:highlight w:val="green"/>
+              </w:rPr>
+              <w:t>…</w:t>
+            </w:r>
+            <w:r>
+              <w:rPr>
+                <w:rFonts w:ascii="Latha" w:hAnsi="Latha" w:cs="Latha"/>
+                <w:sz w:val="28"/>
+                <w:szCs w:val="28"/>
+                <w:highlight w:val="green"/>
+                <w:cs/>
+                <w:lang w:bidi="ta-IN"/>
+              </w:rPr>
+              <w:t>த்</w:t>
+            </w:r>
+            <w:r>
+              <w:rPr>
+                <w:rFonts w:ascii="Latha" w:hAnsi="Latha" w:cs="Latha"/>
+                <w:b/>
+                <w:bCs/>
+                <w:position w:val="-12"/>
+                <w:sz w:val="28"/>
+                <w:szCs w:val="28"/>
+                <w:highlight w:val="green"/>
+                <w:cs/>
+                <w:lang w:bidi="ta-IN"/>
+              </w:rPr>
+              <w:t>2</w:t>
+            </w:r>
+            <w:r>
+              <w:rPr>
+                <w:rFonts w:ascii="Latha" w:hAnsi="Latha" w:cs="Latha"/>
+                <w:sz w:val="28"/>
+                <w:szCs w:val="28"/>
+                <w:highlight w:val="green"/>
+                <w:cs/>
+                <w:lang w:bidi="ta-IN"/>
+              </w:rPr>
+              <w:t xml:space="preserve"> ஷட்</w:t>
+            </w:r>
+            <w:r>
+              <w:rPr>
+                <w:rFonts w:ascii="Latha" w:hAnsi="Latha" w:cs="Latha"/>
+                <w:sz w:val="28"/>
+                <w:szCs w:val="28"/>
+                <w:cs/>
+                <w:lang w:bidi="ta-IN"/>
+              </w:rPr>
+              <w:t>த்</w:t>
+            </w:r>
+            <w:r>
+              <w:rPr>
+                <w:rFonts w:ascii="Latha" w:hAnsi="Latha" w:cs="Latha"/>
+                <w:sz w:val="28"/>
+                <w:szCs w:val="28"/>
+                <w:cs/>
+                <w:lang w:bidi="ta-IN"/>
+              </w:rPr>
+              <w:t>ரி</w:t>
+            </w:r>
+            <w:proofErr w:type="spellStart"/>
+            <w:r>
+              <w:rPr>
+                <w:rFonts w:ascii="BRH Devanagari Extra" w:hAnsi="BRH Devanagari Extra" w:cs="Latha"/>
+                <w:b/>
+                <w:sz w:val="36"/>
+                <w:szCs w:val="28"/>
+              </w:rPr>
+              <w:t>óè</w:t>
+            </w:r>
+            <w:proofErr w:type="spellEnd"/>
+            <w:r>
+              <w:rPr>
+                <w:rFonts w:ascii="BRH Tamil Tab Extra" w:hAnsi="BRH Tamil Tab Extra" w:cs="Latha"/>
+                <w:b/>
+                <w:sz w:val="36"/>
+                <w:szCs w:val="28"/>
+              </w:rPr>
+              <w:t>†</w:t>
+            </w:r>
+            <w:r>
+              <w:rPr>
+                <w:rFonts w:ascii="Latha" w:hAnsi="Latha" w:cs="Latha"/>
+                <w:sz w:val="28"/>
+                <w:szCs w:val="28"/>
+                <w:cs/>
+                <w:lang w:bidi="ta-IN"/>
+              </w:rPr>
+              <w:t>ஶ</w:t>
+            </w:r>
+          </w:p>
+        </w:tc>
+      </w:tr>
+      <w:tr>
+        <w:trPr>
+          <w:trHeight w:val="1232"/>
+        </w:trPr>
+        <w:tc>
+          <w:tcPr>
+            <w:tcW w:w="3092" w:type="dxa"/>
+          </w:tcPr>
+          <w:p>
+            <w:pPr>
+              <w:spacing w:before="0" w:line="240" w:lineRule="auto"/>
+              <w:rPr>
+                <w:b/>
+                <w:bCs/>
+                <w:sz w:val="28"/>
+                <w:szCs w:val="28"/>
+              </w:rPr>
+            </w:pPr>
+            <w:r>
+              <w:rPr>
+                <w:b/>
+                <w:bCs/>
+                <w:sz w:val="28"/>
+                <w:szCs w:val="28"/>
+              </w:rPr>
+              <w:t>AnuvAkam 11</w:t>
+            </w:r>
+          </w:p>
+          <w:p>
+            <w:pPr>
+              <w:spacing w:before="0" w:line="240" w:lineRule="auto"/>
+              <w:rPr>
+                <w:b/>
+                <w:bCs/>
+                <w:sz w:val="28"/>
+                <w:szCs w:val="28"/>
+              </w:rPr>
+            </w:pPr>
+            <w:r>
+              <w:rPr>
+                <w:b/>
+                <w:bCs/>
+                <w:sz w:val="28"/>
+                <w:szCs w:val="28"/>
+              </w:rPr>
+              <w:t xml:space="preserve">Statement </w:t>
+            </w:r>
+            <w:r>
+              <w:rPr>
+                <w:b/>
+                <w:bCs/>
+                <w:sz w:val="28"/>
+                <w:szCs w:val="28"/>
+              </w:rPr>
+              <w:t>124</w:t>
+            </w:r>
+          </w:p>
+        </w:tc>
+        <w:tc>
+          <w:tcPr>
+            <w:tcW w:w="5458" w:type="dxa"/>
+          </w:tcPr>
+          <w:p>
+            <w:pPr>
+              <w:spacing w:before="0" w:line="240" w:lineRule="auto"/>
+              <w:rPr>
+                <w:rFonts w:ascii="Latha" w:hAnsi="Latha" w:cs="Latha"/>
+                <w:sz w:val="28"/>
+                <w:szCs w:val="28"/>
+                <w:cs/>
+                <w:lang w:bidi="ta-IN"/>
+              </w:rPr>
+            </w:pPr>
+            <w:r>
+              <w:rPr>
+                <w:rFonts w:ascii="Latha" w:hAnsi="Latha" w:cs="Latha"/>
+                <w:sz w:val="28"/>
+                <w:szCs w:val="28"/>
+                <w:cs/>
+                <w:lang w:bidi="ta-IN"/>
+              </w:rPr>
+              <w:t>பௌ</w:t>
+            </w:r>
+            <w:r>
+              <w:rPr>
+                <w:rFonts w:ascii="Latha" w:hAnsi="Latha" w:cs="Latha"/>
+                <w:b/>
+                <w:bCs/>
+                <w:position w:val="-12"/>
+                <w:sz w:val="28"/>
+                <w:szCs w:val="28"/>
+                <w:cs/>
+                <w:lang w:bidi="ta-IN"/>
+              </w:rPr>
+              <w:t>4</w:t>
+            </w:r>
+            <w:r>
+              <w:rPr>
+                <w:rFonts w:ascii="Latha" w:hAnsi="Latha" w:cs="Latha"/>
+                <w:sz w:val="28"/>
+                <w:szCs w:val="28"/>
+                <w:cs/>
+                <w:lang w:bidi="ta-IN"/>
+              </w:rPr>
+              <w:t>வ</w:t>
+            </w:r>
+            <w:r>
+              <w:rPr>
+                <w:rFonts w:ascii="BRH Tamil Tab Extra" w:hAnsi="BRH Tamil Tab Extra" w:cs="Latha"/>
+                <w:b/>
+                <w:sz w:val="32"/>
+                <w:szCs w:val="28"/>
+              </w:rPr>
+              <w:t>…</w:t>
+            </w:r>
+            <w:r>
+              <w:rPr>
+                <w:rFonts w:ascii="Latha" w:hAnsi="Latha" w:cs="Latha"/>
+                <w:sz w:val="28"/>
+                <w:szCs w:val="28"/>
+                <w:cs/>
+                <w:lang w:bidi="ta-IN"/>
+              </w:rPr>
+              <w:t>னஶ்ச</w:t>
+            </w:r>
+            <w:r>
+              <w:rPr>
+                <w:rFonts w:ascii="BRH Tamil Tab Extra" w:hAnsi="BRH Tamil Tab Extra" w:cs="Latha"/>
+                <w:b/>
+                <w:sz w:val="36"/>
+                <w:szCs w:val="28"/>
+              </w:rPr>
+              <w:t>†</w:t>
+            </w:r>
+            <w:r>
+              <w:rPr>
+                <w:rFonts w:ascii="Latha" w:hAnsi="Latha" w:cs="Latha"/>
+                <w:sz w:val="28"/>
+                <w:szCs w:val="28"/>
+              </w:rPr>
+              <w:t xml:space="preserve"> </w:t>
+            </w:r>
+            <w:r>
+              <w:rPr>
+                <w:rFonts w:ascii="Latha" w:hAnsi="Latha" w:cs="Latha"/>
+                <w:sz w:val="28"/>
+                <w:szCs w:val="28"/>
+                <w:cs/>
+                <w:lang w:bidi="ta-IN"/>
+              </w:rPr>
+              <w:t xml:space="preserve">ச </w:t>
+            </w:r>
+            <w:r>
+              <w:rPr>
+                <w:rFonts w:ascii="Latha" w:hAnsi="Latha" w:cs="Latha"/>
+                <w:sz w:val="28"/>
+                <w:szCs w:val="28"/>
+                <w:highlight w:val="yellow"/>
+                <w:cs/>
+                <w:lang w:bidi="ta-IN"/>
+              </w:rPr>
+              <w:t>பௌ</w:t>
+            </w:r>
+            <w:r>
+              <w:rPr>
+                <w:rFonts w:ascii="BRH Tamil Tab Extra" w:hAnsi="BRH Tamil Tab Extra" w:cs="Latha"/>
+                <w:b/>
+                <w:sz w:val="36"/>
+                <w:szCs w:val="28"/>
+              </w:rPr>
+              <w:t>†</w:t>
+            </w:r>
+            <w:r>
+              <w:rPr>
+                <w:rFonts w:ascii="Latha" w:hAnsi="Latha" w:cs="Latha"/>
+                <w:b/>
+                <w:bCs/>
+                <w:position w:val="-12"/>
+                <w:sz w:val="28"/>
+                <w:szCs w:val="28"/>
+                <w:cs/>
+                <w:lang w:bidi="ta-IN"/>
+              </w:rPr>
+              <w:t>4</w:t>
+            </w:r>
+            <w:r>
+              <w:rPr>
+                <w:rFonts w:ascii="Latha" w:hAnsi="Latha" w:cs="Latha"/>
+                <w:sz w:val="28"/>
+                <w:szCs w:val="28"/>
+                <w:cs/>
+                <w:lang w:bidi="ta-IN"/>
+              </w:rPr>
+              <w:t>வ</w:t>
+            </w:r>
+            <w:r>
+              <w:rPr>
+                <w:rFonts w:ascii="BRH Tamil Tab Extra" w:hAnsi="BRH Tamil Tab Extra" w:cs="Latha"/>
+                <w:b/>
+                <w:sz w:val="32"/>
+                <w:szCs w:val="28"/>
+              </w:rPr>
+              <w:t>…</w:t>
+            </w:r>
+            <w:r>
+              <w:rPr>
+                <w:rFonts w:ascii="Latha" w:hAnsi="Latha" w:cs="Latha"/>
+                <w:sz w:val="28"/>
+                <w:szCs w:val="28"/>
+                <w:cs/>
+                <w:lang w:bidi="ta-IN"/>
+              </w:rPr>
+              <w:t>னஶ்ச</w:t>
+            </w:r>
+            <w:r>
+              <w:rPr>
+                <w:rFonts w:ascii="BRH Tamil Tab Extra" w:hAnsi="BRH Tamil Tab Extra" w:cs="Latha"/>
+                <w:b/>
+                <w:sz w:val="36"/>
+                <w:szCs w:val="28"/>
+              </w:rPr>
+              <w:t>†</w:t>
+            </w:r>
+            <w:r>
+              <w:rPr>
+                <w:rFonts w:ascii="Latha" w:hAnsi="Latha" w:cs="Latha"/>
+                <w:sz w:val="28"/>
+                <w:szCs w:val="28"/>
+              </w:rPr>
+              <w:t xml:space="preserve"> |</w:t>
+            </w:r>
+          </w:p>
+        </w:tc>
+        <w:tc>
+          <w:tcPr>
+            <w:tcW w:w="5490" w:type="dxa"/>
+          </w:tcPr>
+          <w:p>
+            <w:pPr>
+              <w:widowControl w:val="0"/>
+              <w:autoSpaceDE w:val="0"/>
+              <w:autoSpaceDN w:val="0"/>
+              <w:adjustRightInd w:val="0"/>
+              <w:spacing w:line="264" w:lineRule="auto"/>
+              <w:rPr>
+                <w:rFonts w:ascii="Latha" w:hAnsi="Latha" w:cs="Latha"/>
+                <w:sz w:val="28"/>
+                <w:szCs w:val="28"/>
+                <w:cs/>
+                <w:lang w:bidi="ta-IN"/>
+              </w:rPr>
+            </w:pPr>
+            <w:r>
+              <w:rPr>
+                <w:rFonts w:ascii="Latha" w:hAnsi="Latha" w:cs="Latha"/>
+                <w:sz w:val="28"/>
+                <w:szCs w:val="28"/>
+                <w:cs/>
+                <w:lang w:bidi="ta-IN"/>
+              </w:rPr>
+              <w:t>பௌ</w:t>
+            </w:r>
+            <w:r>
+              <w:rPr>
+                <w:rFonts w:ascii="Latha" w:hAnsi="Latha" w:cs="Latha"/>
+                <w:b/>
+                <w:bCs/>
+                <w:position w:val="-12"/>
+                <w:sz w:val="28"/>
+                <w:szCs w:val="28"/>
+                <w:cs/>
+                <w:lang w:bidi="ta-IN"/>
+              </w:rPr>
+              <w:t>4</w:t>
+            </w:r>
+            <w:r>
+              <w:rPr>
+                <w:rFonts w:ascii="Latha" w:hAnsi="Latha" w:cs="Latha"/>
+                <w:sz w:val="28"/>
+                <w:szCs w:val="28"/>
+                <w:cs/>
+                <w:lang w:bidi="ta-IN"/>
+              </w:rPr>
+              <w:t>வ</w:t>
+            </w:r>
+            <w:r>
+              <w:rPr>
+                <w:rFonts w:ascii="BRH Tamil Tab Extra" w:hAnsi="BRH Tamil Tab Extra" w:cs="Latha"/>
+                <w:b/>
+                <w:sz w:val="32"/>
+                <w:szCs w:val="28"/>
+              </w:rPr>
+              <w:t>…</w:t>
+            </w:r>
+            <w:r>
+              <w:rPr>
+                <w:rFonts w:ascii="Latha" w:hAnsi="Latha" w:cs="Latha"/>
+                <w:sz w:val="28"/>
+                <w:szCs w:val="28"/>
+                <w:cs/>
+                <w:lang w:bidi="ta-IN"/>
+              </w:rPr>
+              <w:t>னஶ்ச</w:t>
+            </w:r>
+            <w:r>
+              <w:rPr>
+                <w:rFonts w:ascii="BRH Tamil Tab Extra" w:hAnsi="BRH Tamil Tab Extra" w:cs="Latha"/>
+                <w:b/>
+                <w:sz w:val="36"/>
+                <w:szCs w:val="28"/>
+              </w:rPr>
+              <w:t>†</w:t>
+            </w:r>
+            <w:r>
+              <w:rPr>
+                <w:rFonts w:ascii="Latha" w:hAnsi="Latha" w:cs="Latha"/>
+                <w:sz w:val="28"/>
+                <w:szCs w:val="28"/>
+              </w:rPr>
+              <w:t xml:space="preserve"> </w:t>
+            </w:r>
+            <w:r>
+              <w:rPr>
+                <w:rFonts w:ascii="Latha" w:hAnsi="Latha" w:cs="Latha"/>
+                <w:sz w:val="28"/>
+                <w:szCs w:val="28"/>
+                <w:cs/>
+                <w:lang w:bidi="ta-IN"/>
+              </w:rPr>
+              <w:t xml:space="preserve">ச </w:t>
+            </w:r>
+            <w:r>
+              <w:rPr>
+                <w:rFonts w:ascii="Latha" w:hAnsi="Latha" w:cs="Latha"/>
+                <w:sz w:val="28"/>
+                <w:szCs w:val="28"/>
+                <w:highlight w:val="green"/>
+                <w:cs/>
+                <w:lang w:bidi="ta-IN"/>
+              </w:rPr>
+              <w:t>பௌ</w:t>
+            </w:r>
+            <w:r>
+              <w:rPr>
+                <w:rFonts w:ascii="Latha" w:hAnsi="Latha" w:cs="Latha"/>
+                <w:b/>
+                <w:bCs/>
+                <w:position w:val="-12"/>
+                <w:sz w:val="28"/>
+                <w:szCs w:val="28"/>
+                <w:highlight w:val="green"/>
+                <w:cs/>
+                <w:lang w:bidi="ta-IN"/>
+              </w:rPr>
+              <w:t>4</w:t>
+            </w:r>
+            <w:r>
+              <w:rPr>
+                <w:rFonts w:ascii="Latha" w:hAnsi="Latha" w:cs="Latha"/>
+                <w:sz w:val="28"/>
+                <w:szCs w:val="28"/>
+                <w:cs/>
+                <w:lang w:bidi="ta-IN"/>
+              </w:rPr>
+              <w:t>வ</w:t>
+            </w:r>
+            <w:r>
+              <w:rPr>
+                <w:rFonts w:ascii="BRH Tamil Tab Extra" w:hAnsi="BRH Tamil Tab Extra" w:cs="Latha"/>
+                <w:b/>
+                <w:sz w:val="32"/>
+                <w:szCs w:val="28"/>
+              </w:rPr>
+              <w:t>…</w:t>
+            </w:r>
+            <w:r>
+              <w:rPr>
+                <w:rFonts w:ascii="Latha" w:hAnsi="Latha" w:cs="Latha"/>
+                <w:sz w:val="28"/>
+                <w:szCs w:val="28"/>
+                <w:cs/>
+                <w:lang w:bidi="ta-IN"/>
+              </w:rPr>
+              <w:t>னஶ்ச</w:t>
+            </w:r>
+            <w:r>
+              <w:rPr>
+                <w:rFonts w:ascii="BRH Tamil Tab Extra" w:hAnsi="BRH Tamil Tab Extra" w:cs="Latha"/>
+                <w:b/>
+                <w:sz w:val="36"/>
+                <w:szCs w:val="28"/>
+              </w:rPr>
+              <w:t>†</w:t>
+            </w:r>
+            <w:r>
+              <w:rPr>
+                <w:rFonts w:ascii="Latha" w:hAnsi="Latha" w:cs="Latha"/>
+                <w:sz w:val="28"/>
+                <w:szCs w:val="28"/>
+              </w:rPr>
+              <w:t xml:space="preserve"> |</w:t>
             </w:r>
           </w:p>
         </w:tc>
@@ -16483,7 +20846,6 @@
     <w:uiPriority w:val="99"/>
     <w:semiHidden/>
     <w:unhideWhenUsed/>
-    <w:qFormat/>
     <w:tblPr>
       <w:tblInd w:w="0" w:type="dxa"/>
       <w:tblCellMar>

</xml_diff>

<commit_message>
Chamaka Ghanam files/Malayalam MNV 18/02/2021
</commit_message>
<xml_diff>
--- a/chamaka-ghana/Chamaka Ghanam Tamil Corrections.docx
+++ b/chamaka-ghana/Chamaka Ghanam Tamil Corrections.docx
@@ -21,7 +21,51 @@
           <w:szCs w:val="32"/>
           <w:u w:val="single"/>
         </w:rPr>
-        <w:t xml:space="preserve">TS Chamak Ghanam– Tamil </w:t>
+        <w:t xml:space="preserve">TS </w:t>
+      </w:r>
+      <w:proofErr w:type="spellStart"/>
+      <w:r>
+        <w:rPr>
+          <w:b/>
+          <w:bCs/>
+          <w:sz w:val="32"/>
+          <w:szCs w:val="32"/>
+          <w:u w:val="single"/>
+        </w:rPr>
+        <w:t>Chamak</w:t>
+      </w:r>
+      <w:proofErr w:type="spellEnd"/>
+      <w:r>
+        <w:rPr>
+          <w:b/>
+          <w:bCs/>
+          <w:sz w:val="32"/>
+          <w:szCs w:val="32"/>
+          <w:u w:val="single"/>
+        </w:rPr>
+        <w:t xml:space="preserve"> </w:t>
+      </w:r>
+      <w:proofErr w:type="spellStart"/>
+      <w:r>
+        <w:rPr>
+          <w:b/>
+          <w:bCs/>
+          <w:sz w:val="32"/>
+          <w:szCs w:val="32"/>
+          <w:u w:val="single"/>
+        </w:rPr>
+        <w:t>Ghanam</w:t>
+      </w:r>
+      <w:proofErr w:type="spellEnd"/>
+      <w:r>
+        <w:rPr>
+          <w:b/>
+          <w:bCs/>
+          <w:sz w:val="32"/>
+          <w:szCs w:val="32"/>
+          <w:u w:val="single"/>
+        </w:rPr>
+        <w:t xml:space="preserve">– Tamil </w:t>
       </w:r>
       <w:r>
         <w:rPr>
@@ -41,7 +85,38 @@
           <w:szCs w:val="32"/>
           <w:u w:val="single"/>
         </w:rPr>
-        <w:t>28thFebruar</w:t>
+        <w:t>28</w:t>
+      </w:r>
+      <w:r>
+        <w:rPr>
+          <w:b/>
+          <w:bCs/>
+          <w:sz w:val="32"/>
+          <w:szCs w:val="32"/>
+          <w:u w:val="single"/>
+          <w:vertAlign w:val="superscript"/>
+        </w:rPr>
+        <w:t>th</w:t>
+      </w:r>
+      <w:r>
+        <w:rPr>
+          <w:b/>
+          <w:bCs/>
+          <w:sz w:val="32"/>
+          <w:szCs w:val="32"/>
+          <w:u w:val="single"/>
+        </w:rPr>
+        <w:t xml:space="preserve"> </w:t>
+      </w:r>
+      <w:r>
+        <w:rPr>
+          <w:b/>
+          <w:bCs/>
+          <w:sz w:val="32"/>
+          <w:szCs w:val="32"/>
+          <w:u w:val="single"/>
+        </w:rPr>
+        <w:t>Februar</w:t>
       </w:r>
       <w:r>
         <w:rPr>
@@ -230,14 +305,45 @@
                 <w:szCs w:val="28"/>
               </w:rPr>
             </w:pPr>
-            <w:r>
-              <w:rPr>
-                <w:b/>
-                <w:bCs/>
-                <w:sz w:val="28"/>
-                <w:szCs w:val="28"/>
-              </w:rPr>
-              <w:t>Chapter  – angnavishnU, 1.1</w:t>
+            <w:proofErr w:type="gramStart"/>
+            <w:r>
+              <w:rPr>
+                <w:b/>
+                <w:bCs/>
+                <w:sz w:val="28"/>
+                <w:szCs w:val="28"/>
+              </w:rPr>
+              <w:t>Chapter  –</w:t>
+            </w:r>
+            <w:proofErr w:type="gramEnd"/>
+            <w:r>
+              <w:rPr>
+                <w:b/>
+                <w:bCs/>
+                <w:sz w:val="28"/>
+                <w:szCs w:val="28"/>
+              </w:rPr>
+              <w:t xml:space="preserve"> </w:t>
+            </w:r>
+            <w:proofErr w:type="spellStart"/>
+            <w:r>
+              <w:rPr>
+                <w:b/>
+                <w:bCs/>
+                <w:sz w:val="28"/>
+                <w:szCs w:val="28"/>
+              </w:rPr>
+              <w:t>angnavishnU</w:t>
+            </w:r>
+            <w:proofErr w:type="spellEnd"/>
+            <w:r>
+              <w:rPr>
+                <w:b/>
+                <w:bCs/>
+                <w:sz w:val="28"/>
+                <w:szCs w:val="28"/>
+              </w:rPr>
+              <w:t>, 1.1</w:t>
             </w:r>
           </w:p>
           <w:p>
@@ -622,7 +728,27 @@
                 <w:sz w:val="28"/>
                 <w:szCs w:val="28"/>
               </w:rPr>
-              <w:t>Chapter – jaishtyam ca me, 1.2</w:t>
+              <w:t xml:space="preserve">Chapter – </w:t>
+            </w:r>
+            <w:proofErr w:type="spellStart"/>
+            <w:r>
+              <w:rPr>
+                <w:b/>
+                <w:bCs/>
+                <w:sz w:val="28"/>
+                <w:szCs w:val="28"/>
+              </w:rPr>
+              <w:t>jaishtyam</w:t>
+            </w:r>
+            <w:proofErr w:type="spellEnd"/>
+            <w:r>
+              <w:rPr>
+                <w:b/>
+                <w:bCs/>
+                <w:sz w:val="28"/>
+                <w:szCs w:val="28"/>
+              </w:rPr>
+              <w:t xml:space="preserve"> ca me, 1.2</w:t>
             </w:r>
           </w:p>
           <w:p>
@@ -1132,7 +1258,27 @@
                 <w:sz w:val="28"/>
                 <w:szCs w:val="28"/>
               </w:rPr>
-              <w:t>Chapter –Urk ca me, 1.4</w:t>
+              <w:t>Chapter –</w:t>
+            </w:r>
+            <w:proofErr w:type="spellStart"/>
+            <w:r>
+              <w:rPr>
+                <w:b/>
+                <w:bCs/>
+                <w:sz w:val="28"/>
+                <w:szCs w:val="28"/>
+              </w:rPr>
+              <w:t>Urk</w:t>
+            </w:r>
+            <w:proofErr w:type="spellEnd"/>
+            <w:r>
+              <w:rPr>
+                <w:b/>
+                <w:bCs/>
+                <w:sz w:val="28"/>
+                <w:szCs w:val="28"/>
+              </w:rPr>
+              <w:t xml:space="preserve"> ca me, 1.4</w:t>
             </w:r>
           </w:p>
           <w:p>
@@ -1599,7 +1745,27 @@
                 <w:sz w:val="28"/>
                 <w:szCs w:val="28"/>
               </w:rPr>
-              <w:t>Chapter – agniSca me, 1.6</w:t>
+              <w:t xml:space="preserve">Chapter – </w:t>
+            </w:r>
+            <w:proofErr w:type="spellStart"/>
+            <w:r>
+              <w:rPr>
+                <w:b/>
+                <w:bCs/>
+                <w:sz w:val="28"/>
+                <w:szCs w:val="28"/>
+              </w:rPr>
+              <w:t>agniSca</w:t>
+            </w:r>
+            <w:proofErr w:type="spellEnd"/>
+            <w:r>
+              <w:rPr>
+                <w:b/>
+                <w:bCs/>
+                <w:sz w:val="28"/>
+                <w:szCs w:val="28"/>
+              </w:rPr>
+              <w:t xml:space="preserve"> me, 1.6</w:t>
             </w:r>
           </w:p>
           <w:p>
@@ -1889,7 +2055,60 @@
                 <w:sz w:val="28"/>
                 <w:szCs w:val="28"/>
               </w:rPr>
-              <w:t>Chapter – a(gm)suSca me, 1.7</w:t>
+              <w:t xml:space="preserve">Chapter – </w:t>
+            </w:r>
+            <w:r>
+              <w:rPr>
+                <w:b/>
+                <w:bCs/>
+                <w:szCs w:val="24"/>
+              </w:rPr>
+              <w:t>a</w:t>
+            </w:r>
+            <w:r>
+              <w:rPr>
+                <w:b/>
+                <w:bCs/>
+                <w:szCs w:val="24"/>
+              </w:rPr>
+              <w:t>(gm)</w:t>
+            </w:r>
+            <w:proofErr w:type="spellStart"/>
+            <w:r>
+              <w:rPr>
+                <w:b/>
+                <w:bCs/>
+                <w:szCs w:val="24"/>
+              </w:rPr>
+              <w:t>suSca</w:t>
+            </w:r>
+            <w:proofErr w:type="spellEnd"/>
+            <w:r>
+              <w:rPr>
+                <w:b/>
+                <w:bCs/>
+                <w:sz w:val="28"/>
+                <w:szCs w:val="28"/>
+              </w:rPr>
+              <w:t xml:space="preserve"> me, 1.7</w:t>
+            </w:r>
+            <w:r>
+              <w:rPr>
+                <w:b/>
+                <w:bCs/>
+                <w:sz w:val="28"/>
+                <w:szCs w:val="28"/>
+              </w:rPr>
+              <w:t xml:space="preserve"> </w:t>
+            </w:r>
+            <w:r>
+              <w:rPr>
+                <w:b/>
+                <w:bCs/>
+                <w:sz w:val="28"/>
+                <w:szCs w:val="28"/>
+              </w:rPr>
+              <w:t>Item no. – 56</w:t>
             </w:r>
           </w:p>
           <w:p>
@@ -1909,27 +2128,6 @@
                 <w:sz w:val="28"/>
                 <w:szCs w:val="28"/>
               </w:rPr>
-              <w:t>Item no. – 56</w:t>
-            </w:r>
-          </w:p>
-          <w:p>
-            <w:pPr>
-              <w:spacing w:before="0" w:line="240" w:lineRule="auto"/>
-              <w:rPr>
-                <w:b/>
-                <w:bCs/>
-                <w:sz w:val="28"/>
-                <w:szCs w:val="28"/>
-              </w:rPr>
-            </w:pPr>
-            <w:r>
-              <w:rPr>
-                <w:b/>
-                <w:bCs/>
-                <w:sz w:val="28"/>
-                <w:szCs w:val="28"/>
-              </w:rPr>
-              <w:lastRenderedPageBreak/>
               <w:t>Position – towards end</w:t>
             </w:r>
           </w:p>
@@ -1958,7 +2156,6 @@
                 <w:cs/>
                 <w:lang w:bidi="ta-IN"/>
               </w:rPr>
-              <w:lastRenderedPageBreak/>
               <w:t>சர்துக்</w:t>
             </w:r>
             <w:r>
@@ -2328,7 +2525,28 @@
                 <w:sz w:val="28"/>
                 <w:szCs w:val="28"/>
               </w:rPr>
-              <w:t>Chapter – idmaSca me, 1.8</w:t>
+              <w:lastRenderedPageBreak/>
+              <w:t xml:space="preserve">Chapter – </w:t>
+            </w:r>
+            <w:proofErr w:type="spellStart"/>
+            <w:r>
+              <w:rPr>
+                <w:b/>
+                <w:bCs/>
+                <w:sz w:val="28"/>
+                <w:szCs w:val="28"/>
+              </w:rPr>
+              <w:t>idmaSca</w:t>
+            </w:r>
+            <w:proofErr w:type="spellEnd"/>
+            <w:r>
+              <w:rPr>
+                <w:b/>
+                <w:bCs/>
+                <w:sz w:val="28"/>
+                <w:szCs w:val="28"/>
+              </w:rPr>
+              <w:t xml:space="preserve"> me, 1.8</w:t>
             </w:r>
           </w:p>
           <w:p>
@@ -2818,7 +3036,27 @@
                 <w:sz w:val="28"/>
                 <w:szCs w:val="28"/>
               </w:rPr>
-              <w:t>Chapter – idmaSca me, 1.8</w:t>
+              <w:t xml:space="preserve">Chapter – </w:t>
+            </w:r>
+            <w:proofErr w:type="spellStart"/>
+            <w:r>
+              <w:rPr>
+                <w:b/>
+                <w:bCs/>
+                <w:sz w:val="28"/>
+                <w:szCs w:val="28"/>
+              </w:rPr>
+              <w:t>idmaSca</w:t>
+            </w:r>
+            <w:proofErr w:type="spellEnd"/>
+            <w:r>
+              <w:rPr>
+                <w:b/>
+                <w:bCs/>
+                <w:sz w:val="28"/>
+                <w:szCs w:val="28"/>
+              </w:rPr>
+              <w:t xml:space="preserve"> me, 1.8</w:t>
             </w:r>
           </w:p>
           <w:p>
@@ -3441,7 +3679,27 @@
                 <w:sz w:val="28"/>
                 <w:szCs w:val="28"/>
               </w:rPr>
-              <w:t>Chapter – agniSca me, 1.9</w:t>
+              <w:t xml:space="preserve">Chapter – </w:t>
+            </w:r>
+            <w:proofErr w:type="spellStart"/>
+            <w:r>
+              <w:rPr>
+                <w:b/>
+                <w:bCs/>
+                <w:sz w:val="28"/>
+                <w:szCs w:val="28"/>
+              </w:rPr>
+              <w:t>agniSca</w:t>
+            </w:r>
+            <w:proofErr w:type="spellEnd"/>
+            <w:r>
+              <w:rPr>
+                <w:b/>
+                <w:bCs/>
+                <w:sz w:val="28"/>
+                <w:szCs w:val="28"/>
+              </w:rPr>
+              <w:t xml:space="preserve"> me, 1.9</w:t>
             </w:r>
           </w:p>
           <w:p>
@@ -3933,7 +4191,27 @@
                 <w:sz w:val="28"/>
                 <w:szCs w:val="28"/>
               </w:rPr>
-              <w:t>Chapter – agniSca me, 1.9</w:t>
+              <w:t xml:space="preserve">Chapter – </w:t>
+            </w:r>
+            <w:proofErr w:type="spellStart"/>
+            <w:r>
+              <w:rPr>
+                <w:b/>
+                <w:bCs/>
+                <w:sz w:val="28"/>
+                <w:szCs w:val="28"/>
+              </w:rPr>
+              <w:t>agniSca</w:t>
+            </w:r>
+            <w:proofErr w:type="spellEnd"/>
+            <w:r>
+              <w:rPr>
+                <w:b/>
+                <w:bCs/>
+                <w:sz w:val="28"/>
+                <w:szCs w:val="28"/>
+              </w:rPr>
+              <w:t xml:space="preserve"> me, 1.9</w:t>
             </w:r>
           </w:p>
           <w:p>
@@ -4600,8 +4878,27 @@
                 <w:sz w:val="28"/>
                 <w:szCs w:val="28"/>
               </w:rPr>
-              <w:lastRenderedPageBreak/>
-              <w:t>Chapter – garBASca me, 1.10</w:t>
+              <w:t xml:space="preserve">Chapter – </w:t>
+            </w:r>
+            <w:proofErr w:type="spellStart"/>
+            <w:r>
+              <w:rPr>
+                <w:b/>
+                <w:bCs/>
+                <w:sz w:val="28"/>
+                <w:szCs w:val="28"/>
+              </w:rPr>
+              <w:t>garBASca</w:t>
+            </w:r>
+            <w:proofErr w:type="spellEnd"/>
+            <w:r>
+              <w:rPr>
+                <w:b/>
+                <w:bCs/>
+                <w:sz w:val="28"/>
+                <w:szCs w:val="28"/>
+              </w:rPr>
+              <w:t xml:space="preserve"> me, 1.10</w:t>
             </w:r>
           </w:p>
           <w:p>
@@ -5065,6 +5362,7 @@
                 <w:sz w:val="28"/>
                 <w:szCs w:val="28"/>
               </w:rPr>
+              <w:lastRenderedPageBreak/>
               <w:t>AnuvAkam 10</w:t>
             </w:r>
           </w:p>
@@ -5384,6 +5682,7 @@
                 <w:rFonts w:ascii="Latha" w:hAnsi="Latha" w:cs="Latha"/>
                 <w:sz w:val="28"/>
                 <w:szCs w:val="28"/>
+                <w:cs/>
                 <w:lang w:bidi="ta-IN"/>
               </w:rPr>
             </w:pPr>
@@ -5476,22 +5775,6 @@
               </w:rPr>
               <w:t>(Sandhi missed out)</w:t>
             </w:r>
-          </w:p>
-          <w:p>
-            <w:pPr>
-              <w:widowControl w:val="0"/>
-              <w:autoSpaceDE w:val="0"/>
-              <w:autoSpaceDN w:val="0"/>
-              <w:adjustRightInd w:val="0"/>
-              <w:spacing w:line="264" w:lineRule="auto"/>
-              <w:rPr>
-                <w:rFonts w:ascii="Latha" w:hAnsi="Latha" w:cs="Latha"/>
-                <w:sz w:val="28"/>
-                <w:szCs w:val="28"/>
-                <w:cs/>
-                <w:lang w:bidi="ta-IN"/>
-              </w:rPr>
-            </w:pPr>
           </w:p>
         </w:tc>
       </w:tr>
@@ -5520,7 +5803,27 @@
                 <w:sz w:val="28"/>
                 <w:szCs w:val="28"/>
               </w:rPr>
-              <w:t>Chapter – garBASca me, 1.10</w:t>
+              <w:t xml:space="preserve">Chapter – </w:t>
+            </w:r>
+            <w:proofErr w:type="spellStart"/>
+            <w:r>
+              <w:rPr>
+                <w:b/>
+                <w:bCs/>
+                <w:sz w:val="28"/>
+                <w:szCs w:val="28"/>
+              </w:rPr>
+              <w:t>garBASca</w:t>
+            </w:r>
+            <w:proofErr w:type="spellEnd"/>
+            <w:r>
+              <w:rPr>
+                <w:b/>
+                <w:bCs/>
+                <w:sz w:val="28"/>
+                <w:szCs w:val="28"/>
+              </w:rPr>
+              <w:t xml:space="preserve"> me, 1.10</w:t>
             </w:r>
           </w:p>
           <w:p>
@@ -5942,6 +6245,7 @@
               </w:rPr>
               <w:t>ஷட்த்ரி</w:t>
             </w:r>
+            <w:proofErr w:type="spellStart"/>
             <w:r>
               <w:rPr>
                 <w:rFonts w:ascii="BRH Devanagari Extra" w:hAnsi="BRH Devanagari Extra" w:cs="Latha"/>
@@ -5951,6 +6255,7 @@
               </w:rPr>
               <w:t>óè</w:t>
             </w:r>
+            <w:proofErr w:type="spellEnd"/>
             <w:r>
               <w:rPr>
                 <w:rFonts w:ascii="BRH Tamil Tab Extra" w:hAnsi="BRH Tamil Tab Extra" w:cs="Latha"/>
@@ -6036,6 +6341,7 @@
               </w:rPr>
               <w:t>ரி</w:t>
             </w:r>
+            <w:proofErr w:type="spellStart"/>
             <w:r>
               <w:rPr>
                 <w:rFonts w:ascii="BRH Devanagari Extra" w:hAnsi="BRH Devanagari Extra" w:cs="Latha"/>
@@ -6045,6 +6351,7 @@
               </w:rPr>
               <w:t>óè</w:t>
             </w:r>
+            <w:proofErr w:type="spellEnd"/>
             <w:r>
               <w:rPr>
                 <w:rFonts w:ascii="BRH Tamil Tab Extra" w:hAnsi="BRH Tamil Tab Extra" w:cs="Latha"/>
@@ -6095,6 +6402,7 @@
               </w:rPr>
               <w:t>ஷட்த்ரி</w:t>
             </w:r>
+            <w:proofErr w:type="spellStart"/>
             <w:r>
               <w:rPr>
                 <w:rFonts w:ascii="BRH Devanagari Extra" w:hAnsi="BRH Devanagari Extra" w:cs="Latha"/>
@@ -6104,6 +6412,7 @@
               </w:rPr>
               <w:t>óè</w:t>
             </w:r>
+            <w:proofErr w:type="spellEnd"/>
             <w:r>
               <w:rPr>
                 <w:rFonts w:ascii="BRH Tamil Tab Extra" w:hAnsi="BRH Tamil Tab Extra" w:cs="Latha"/>
@@ -6189,6 +6498,7 @@
               </w:rPr>
               <w:t>ரி</w:t>
             </w:r>
+            <w:proofErr w:type="spellStart"/>
             <w:r>
               <w:rPr>
                 <w:rFonts w:ascii="BRH Devanagari Extra" w:hAnsi="BRH Devanagari Extra" w:cs="Latha"/>
@@ -6198,6 +6508,7 @@
               </w:rPr>
               <w:t>óè</w:t>
             </w:r>
+            <w:proofErr w:type="spellEnd"/>
             <w:r>
               <w:rPr>
                 <w:rFonts w:ascii="BRH Tamil Tab Extra" w:hAnsi="BRH Tamil Tab Extra" w:cs="Latha"/>
@@ -6245,7 +6556,27 @@
                 <w:sz w:val="28"/>
                 <w:szCs w:val="28"/>
               </w:rPr>
-              <w:t>Chapter – ekA ca me, 1.11</w:t>
+              <w:t xml:space="preserve">Chapter – </w:t>
+            </w:r>
+            <w:proofErr w:type="spellStart"/>
+            <w:r>
+              <w:rPr>
+                <w:b/>
+                <w:bCs/>
+                <w:sz w:val="28"/>
+                <w:szCs w:val="28"/>
+              </w:rPr>
+              <w:t>ekA</w:t>
+            </w:r>
+            <w:proofErr w:type="spellEnd"/>
+            <w:r>
+              <w:rPr>
+                <w:b/>
+                <w:bCs/>
+                <w:sz w:val="28"/>
+                <w:szCs w:val="28"/>
+              </w:rPr>
+              <w:t xml:space="preserve"> ca me, 1.11</w:t>
             </w:r>
           </w:p>
           <w:p>
@@ -6982,7 +7313,51 @@
           <w:u w:val="single"/>
         </w:rPr>
         <w:lastRenderedPageBreak/>
-        <w:t xml:space="preserve">TS Chamak Ghanam– Tamil </w:t>
+        <w:t xml:space="preserve">TS </w:t>
+      </w:r>
+      <w:proofErr w:type="spellStart"/>
+      <w:r>
+        <w:rPr>
+          <w:b/>
+          <w:bCs/>
+          <w:sz w:val="32"/>
+          <w:szCs w:val="32"/>
+          <w:u w:val="single"/>
+        </w:rPr>
+        <w:t>Chamak</w:t>
+      </w:r>
+      <w:proofErr w:type="spellEnd"/>
+      <w:r>
+        <w:rPr>
+          <w:b/>
+          <w:bCs/>
+          <w:sz w:val="32"/>
+          <w:szCs w:val="32"/>
+          <w:u w:val="single"/>
+        </w:rPr>
+        <w:t xml:space="preserve"> </w:t>
+      </w:r>
+      <w:proofErr w:type="spellStart"/>
+      <w:r>
+        <w:rPr>
+          <w:b/>
+          <w:bCs/>
+          <w:sz w:val="32"/>
+          <w:szCs w:val="32"/>
+          <w:u w:val="single"/>
+        </w:rPr>
+        <w:t>Ghanam</w:t>
+      </w:r>
+      <w:proofErr w:type="spellEnd"/>
+      <w:r>
+        <w:rPr>
+          <w:b/>
+          <w:bCs/>
+          <w:sz w:val="32"/>
+          <w:szCs w:val="32"/>
+          <w:u w:val="single"/>
+        </w:rPr>
+        <w:t xml:space="preserve">– Tamil </w:t>
       </w:r>
       <w:r>
         <w:rPr>
@@ -7231,6 +7606,7 @@
                 <w:szCs w:val="28"/>
               </w:rPr>
             </w:pPr>
+            <w:proofErr w:type="spellStart"/>
             <w:r>
               <w:rPr>
                 <w:b/>
@@ -7265,7 +7641,17 @@
                 <w:sz w:val="28"/>
                 <w:szCs w:val="28"/>
               </w:rPr>
-              <w:t>kam 2</w:t>
+              <w:t>kam</w:t>
+            </w:r>
+            <w:proofErr w:type="spellEnd"/>
+            <w:r>
+              <w:rPr>
+                <w:b/>
+                <w:bCs/>
+                <w:sz w:val="28"/>
+                <w:szCs w:val="28"/>
+              </w:rPr>
+              <w:t xml:space="preserve"> 2</w:t>
             </w:r>
           </w:p>
           <w:p>
@@ -7518,6 +7904,7 @@
                 <w:szCs w:val="28"/>
               </w:rPr>
             </w:pPr>
+            <w:proofErr w:type="spellStart"/>
             <w:r>
               <w:rPr>
                 <w:b/>
@@ -7527,6 +7914,7 @@
               </w:rPr>
               <w:t>anuvaakam</w:t>
             </w:r>
+            <w:proofErr w:type="spellEnd"/>
             <w:r>
               <w:rPr>
                 <w:b/>
@@ -8013,6 +8401,7 @@
                 <w:szCs w:val="28"/>
               </w:rPr>
             </w:pPr>
+            <w:proofErr w:type="spellStart"/>
             <w:r>
               <w:rPr>
                 <w:b/>
@@ -8022,6 +8411,7 @@
               </w:rPr>
               <w:t>anuvaakam</w:t>
             </w:r>
+            <w:proofErr w:type="spellEnd"/>
             <w:r>
               <w:rPr>
                 <w:b/>
@@ -8674,6 +9064,7 @@
                 <w:szCs w:val="28"/>
               </w:rPr>
             </w:pPr>
+            <w:proofErr w:type="spellStart"/>
             <w:r>
               <w:rPr>
                 <w:b/>
@@ -8683,6 +9074,7 @@
               </w:rPr>
               <w:t>anuvaakam</w:t>
             </w:r>
+            <w:proofErr w:type="spellEnd"/>
             <w:r>
               <w:rPr>
                 <w:b/>
@@ -9056,6 +9448,7 @@
                 <w:szCs w:val="28"/>
               </w:rPr>
             </w:pPr>
+            <w:proofErr w:type="spellStart"/>
             <w:r>
               <w:rPr>
                 <w:b/>
@@ -9065,6 +9458,7 @@
               </w:rPr>
               <w:t>anuvaakam</w:t>
             </w:r>
+            <w:proofErr w:type="spellEnd"/>
             <w:r>
               <w:rPr>
                 <w:b/>
@@ -9343,7 +9737,47 @@
                 <w:szCs w:val="28"/>
                 <w:lang w:bidi="ta-IN"/>
               </w:rPr>
-              <w:t xml:space="preserve"> (visargam stands and is jihvAmulyA)</w:t>
+              <w:t xml:space="preserve"> (</w:t>
+            </w:r>
+            <w:proofErr w:type="spellStart"/>
+            <w:r>
+              <w:rPr>
+                <w:rFonts w:ascii="Latha" w:hAnsi="Latha" w:cs="Latha"/>
+                <w:sz w:val="28"/>
+                <w:szCs w:val="28"/>
+                <w:lang w:bidi="ta-IN"/>
+              </w:rPr>
+              <w:t>visargam</w:t>
+            </w:r>
+            <w:proofErr w:type="spellEnd"/>
+            <w:r>
+              <w:rPr>
+                <w:rFonts w:ascii="Latha" w:hAnsi="Latha" w:cs="Latha"/>
+                <w:sz w:val="28"/>
+                <w:szCs w:val="28"/>
+                <w:lang w:bidi="ta-IN"/>
+              </w:rPr>
+              <w:t xml:space="preserve"> stands and is </w:t>
+            </w:r>
+            <w:proofErr w:type="spellStart"/>
+            <w:r>
+              <w:rPr>
+                <w:rFonts w:ascii="Latha" w:hAnsi="Latha" w:cs="Latha"/>
+                <w:sz w:val="28"/>
+                <w:szCs w:val="28"/>
+                <w:lang w:bidi="ta-IN"/>
+              </w:rPr>
+              <w:t>jihvAmulyA</w:t>
+            </w:r>
+            <w:proofErr w:type="spellEnd"/>
+            <w:r>
+              <w:rPr>
+                <w:rFonts w:ascii="Latha" w:hAnsi="Latha" w:cs="Latha"/>
+                <w:sz w:val="28"/>
+                <w:szCs w:val="28"/>
+                <w:lang w:bidi="ta-IN"/>
+              </w:rPr>
+              <w:t>)</w:t>
             </w:r>
           </w:p>
         </w:tc>
@@ -9366,6 +9800,7 @@
                 <w:szCs w:val="28"/>
               </w:rPr>
             </w:pPr>
+            <w:proofErr w:type="spellStart"/>
             <w:r>
               <w:rPr>
                 <w:b/>
@@ -9376,6 +9811,7 @@
               <w:lastRenderedPageBreak/>
               <w:t>anuvaakam</w:t>
             </w:r>
+            <w:proofErr w:type="spellEnd"/>
             <w:r>
               <w:rPr>
                 <w:b/>
@@ -9460,6 +9896,7 @@
               </w:rPr>
               <w:t>ம</w:t>
             </w:r>
+            <w:proofErr w:type="spellStart"/>
             <w:r>
               <w:rPr>
                 <w:rFonts w:ascii="BRH Devanagari Extra" w:hAnsi="BRH Devanagari Extra" w:cs="Latha"/>
@@ -9470,6 +9907,7 @@
               </w:rPr>
               <w:t>óè</w:t>
             </w:r>
+            <w:proofErr w:type="spellEnd"/>
             <w:r>
               <w:rPr>
                 <w:rFonts w:ascii="Latha" w:hAnsi="Latha" w:cs="Latha"/>
@@ -9625,6 +10063,7 @@
                 <w:szCs w:val="28"/>
               </w:rPr>
             </w:pPr>
+            <w:proofErr w:type="spellStart"/>
             <w:r>
               <w:rPr>
                 <w:b/>
@@ -9634,6 +10073,7 @@
               </w:rPr>
               <w:t>anuvaakam</w:t>
             </w:r>
+            <w:proofErr w:type="spellEnd"/>
             <w:r>
               <w:rPr>
                 <w:b/>
@@ -10084,6 +10524,7 @@
                 <w:szCs w:val="28"/>
               </w:rPr>
             </w:pPr>
+            <w:proofErr w:type="spellStart"/>
             <w:r>
               <w:rPr>
                 <w:b/>
@@ -10093,6 +10534,7 @@
               </w:rPr>
               <w:t>anuvaakam</w:t>
             </w:r>
+            <w:proofErr w:type="spellEnd"/>
             <w:r>
               <w:rPr>
                 <w:b/>
@@ -10578,6 +11020,7 @@
                 <w:szCs w:val="28"/>
               </w:rPr>
             </w:pPr>
+            <w:proofErr w:type="spellStart"/>
             <w:r>
               <w:rPr>
                 <w:b/>
@@ -10587,6 +11030,7 @@
               </w:rPr>
               <w:t>anuvaakam</w:t>
             </w:r>
+            <w:proofErr w:type="spellEnd"/>
             <w:r>
               <w:rPr>
                 <w:b/>
@@ -11137,6 +11581,7 @@
                 <w:szCs w:val="28"/>
               </w:rPr>
             </w:pPr>
+            <w:proofErr w:type="spellStart"/>
             <w:r>
               <w:rPr>
                 <w:b/>
@@ -11146,6 +11591,7 @@
               </w:rPr>
               <w:t>anuvaakam</w:t>
             </w:r>
+            <w:proofErr w:type="spellEnd"/>
             <w:r>
               <w:rPr>
                 <w:b/>
@@ -11656,6 +12102,7 @@
                 <w:szCs w:val="28"/>
               </w:rPr>
             </w:pPr>
+            <w:proofErr w:type="spellStart"/>
             <w:r>
               <w:rPr>
                 <w:b/>
@@ -11665,6 +12112,7 @@
               </w:rPr>
               <w:t>anuvaakam</w:t>
             </w:r>
+            <w:proofErr w:type="spellEnd"/>
             <w:r>
               <w:rPr>
                 <w:b/>
@@ -12064,6 +12512,7 @@
                 <w:szCs w:val="28"/>
               </w:rPr>
             </w:pPr>
+            <w:proofErr w:type="spellStart"/>
             <w:r>
               <w:rPr>
                 <w:b/>
@@ -12073,6 +12522,7 @@
               </w:rPr>
               <w:t>anuvaakam</w:t>
             </w:r>
+            <w:proofErr w:type="spellEnd"/>
             <w:r>
               <w:rPr>
                 <w:b/>
@@ -12434,6 +12884,7 @@
                 <w:szCs w:val="28"/>
               </w:rPr>
             </w:pPr>
+            <w:proofErr w:type="spellStart"/>
             <w:r>
               <w:rPr>
                 <w:b/>
@@ -12444,6 +12895,7 @@
               <w:lastRenderedPageBreak/>
               <w:t>anuvaakam</w:t>
             </w:r>
+            <w:proofErr w:type="spellEnd"/>
             <w:r>
               <w:rPr>
                 <w:b/>
@@ -12968,6 +13420,7 @@
                 <w:szCs w:val="28"/>
               </w:rPr>
             </w:pPr>
+            <w:proofErr w:type="spellStart"/>
             <w:r>
               <w:rPr>
                 <w:b/>
@@ -12977,6 +13430,7 @@
               </w:rPr>
               <w:t>anuvaakam</w:t>
             </w:r>
+            <w:proofErr w:type="spellEnd"/>
             <w:r>
               <w:rPr>
                 <w:b/>
@@ -13513,6 +13967,7 @@
                 <w:szCs w:val="28"/>
               </w:rPr>
             </w:pPr>
+            <w:proofErr w:type="spellStart"/>
             <w:r>
               <w:rPr>
                 <w:b/>
@@ -13522,6 +13977,7 @@
               </w:rPr>
               <w:t>anuvaakam</w:t>
             </w:r>
+            <w:proofErr w:type="spellEnd"/>
             <w:r>
               <w:rPr>
                 <w:b/>
@@ -13876,7 +14332,27 @@
                 <w:szCs w:val="28"/>
                 <w:lang w:bidi="ta-IN"/>
               </w:rPr>
-              <w:t xml:space="preserve">(no avagraham when </w:t>
+              <w:t xml:space="preserve">(no </w:t>
+            </w:r>
+            <w:proofErr w:type="spellStart"/>
+            <w:r>
+              <w:rPr>
+                <w:rFonts w:ascii="Latha" w:hAnsi="Latha" w:cs="Latha"/>
+                <w:sz w:val="28"/>
+                <w:szCs w:val="28"/>
+                <w:lang w:bidi="ta-IN"/>
+              </w:rPr>
+              <w:t>avagraham</w:t>
+            </w:r>
+            <w:proofErr w:type="spellEnd"/>
+            <w:r>
+              <w:rPr>
+                <w:rFonts w:ascii="Latha" w:hAnsi="Latha" w:cs="Latha"/>
+                <w:sz w:val="28"/>
+                <w:szCs w:val="28"/>
+                <w:lang w:bidi="ta-IN"/>
+              </w:rPr>
+              <w:t xml:space="preserve"> when </w:t>
             </w:r>
             <w:r>
               <w:rPr>
@@ -14433,8 +14909,19 @@
                 <w:szCs w:val="28"/>
                 <w:lang w:bidi="ta-IN"/>
               </w:rPr>
-              <w:t xml:space="preserve"> is pragraha</w:t>
-            </w:r>
+              <w:t xml:space="preserve"> is </w:t>
+            </w:r>
+            <w:proofErr w:type="spellStart"/>
+            <w:r>
+              <w:rPr>
+                <w:rFonts w:ascii="Latha" w:hAnsi="Latha" w:cs="Latha"/>
+                <w:sz w:val="28"/>
+                <w:szCs w:val="28"/>
+                <w:lang w:bidi="ta-IN"/>
+              </w:rPr>
+              <w:t>pragraha</w:t>
+            </w:r>
+            <w:proofErr w:type="spellEnd"/>
           </w:p>
         </w:tc>
       </w:tr>
@@ -14456,6 +14943,7 @@
                 <w:szCs w:val="28"/>
               </w:rPr>
             </w:pPr>
+            <w:proofErr w:type="spellStart"/>
             <w:r>
               <w:rPr>
                 <w:b/>
@@ -14465,6 +14953,7 @@
               </w:rPr>
               <w:t>anuvaakam</w:t>
             </w:r>
+            <w:proofErr w:type="spellEnd"/>
             <w:r>
               <w:rPr>
                 <w:b/>
@@ -14752,6 +15241,7 @@
                 <w:szCs w:val="28"/>
               </w:rPr>
             </w:pPr>
+            <w:proofErr w:type="spellStart"/>
             <w:r>
               <w:rPr>
                 <w:b/>
@@ -14761,6 +15251,7 @@
               </w:rPr>
               <w:t>anuvaakam</w:t>
             </w:r>
+            <w:proofErr w:type="spellEnd"/>
             <w:r>
               <w:rPr>
                 <w:b/>
@@ -15062,8 +15553,39 @@
                 <w:sz w:val="28"/>
                 <w:szCs w:val="28"/>
               </w:rPr>
-              <w:t>(visargam of angulayaH</w:t>
-            </w:r>
+              <w:t>(</w:t>
+            </w:r>
+            <w:proofErr w:type="spellStart"/>
+            <w:r>
+              <w:rPr>
+                <w:rFonts w:cs="Arial"/>
+                <w:color w:val="000000"/>
+                <w:sz w:val="28"/>
+                <w:szCs w:val="28"/>
+              </w:rPr>
+              <w:t>visargam</w:t>
+            </w:r>
+            <w:proofErr w:type="spellEnd"/>
+            <w:r>
+              <w:rPr>
+                <w:rFonts w:cs="Arial"/>
+                <w:color w:val="000000"/>
+                <w:sz w:val="28"/>
+                <w:szCs w:val="28"/>
+              </w:rPr>
+              <w:t xml:space="preserve"> of </w:t>
+            </w:r>
+            <w:proofErr w:type="spellStart"/>
+            <w:r>
+              <w:rPr>
+                <w:rFonts w:cs="Arial"/>
+                <w:color w:val="000000"/>
+                <w:sz w:val="28"/>
+                <w:szCs w:val="28"/>
+              </w:rPr>
+              <w:t>angulayaH</w:t>
+            </w:r>
+            <w:proofErr w:type="spellEnd"/>
             <w:r>
               <w:rPr>
                 <w:rFonts w:cs="Arial"/>
@@ -15370,6 +15892,7 @@
               </w:rPr>
               <w:t xml:space="preserve">a of </w:t>
             </w:r>
+            <w:proofErr w:type="spellStart"/>
             <w:r>
               <w:rPr>
                 <w:rFonts w:cs="Arial"/>
@@ -15379,6 +15902,7 @@
               </w:rPr>
               <w:t>angulayaH</w:t>
             </w:r>
+            <w:proofErr w:type="spellEnd"/>
             <w:r>
               <w:rPr>
                 <w:rFonts w:cs="Arial"/>
@@ -15428,6 +15952,7 @@
                 <w:szCs w:val="28"/>
               </w:rPr>
             </w:pPr>
+            <w:proofErr w:type="spellStart"/>
             <w:r>
               <w:rPr>
                 <w:b/>
@@ -15438,6 +15963,7 @@
               <w:lastRenderedPageBreak/>
               <w:t>anuvaakam</w:t>
             </w:r>
+            <w:proofErr w:type="spellEnd"/>
             <w:r>
               <w:rPr>
                 <w:b/>
@@ -15566,6 +16092,7 @@
               </w:rPr>
               <w:t>வி</w:t>
             </w:r>
+            <w:proofErr w:type="spellStart"/>
             <w:r>
               <w:rPr>
                 <w:rFonts w:ascii="BRH Devanagari Extra" w:hAnsi="BRH Devanagari Extra" w:cs="Latha"/>
@@ -15577,6 +16104,7 @@
               </w:rPr>
               <w:t>óè</w:t>
             </w:r>
+            <w:proofErr w:type="spellEnd"/>
             <w:r>
               <w:rPr>
                 <w:rFonts w:ascii="Latha" w:hAnsi="Latha" w:cs="Latha"/>
@@ -15763,6 +16291,7 @@
               </w:rPr>
               <w:t>வி</w:t>
             </w:r>
+            <w:proofErr w:type="spellStart"/>
             <w:r>
               <w:rPr>
                 <w:rFonts w:ascii="BRH Devanagari Extra" w:hAnsi="BRH Devanagari Extra" w:cs="Latha"/>
@@ -15774,6 +16303,7 @@
               </w:rPr>
               <w:t>óè</w:t>
             </w:r>
+            <w:proofErr w:type="spellEnd"/>
             <w:r>
               <w:rPr>
                 <w:rFonts w:ascii="Latha" w:hAnsi="Latha" w:cs="Latha"/>
@@ -15935,6 +16465,7 @@
                 <w:szCs w:val="28"/>
               </w:rPr>
             </w:pPr>
+            <w:proofErr w:type="spellStart"/>
             <w:r>
               <w:rPr>
                 <w:b/>
@@ -15944,6 +16475,7 @@
               </w:rPr>
               <w:t>anuvaakam</w:t>
             </w:r>
+            <w:proofErr w:type="spellEnd"/>
             <w:r>
               <w:rPr>
                 <w:b/>
@@ -16205,8 +16737,39 @@
                 <w:sz w:val="28"/>
                 <w:szCs w:val="28"/>
               </w:rPr>
-              <w:t>Chapter 12 IdA devahUH</w:t>
-            </w:r>
+              <w:t xml:space="preserve">Chapter 12 </w:t>
+            </w:r>
+            <w:proofErr w:type="spellStart"/>
+            <w:r>
+              <w:rPr>
+                <w:b/>
+                <w:bCs/>
+                <w:sz w:val="28"/>
+                <w:szCs w:val="28"/>
+              </w:rPr>
+              <w:t>IdA</w:t>
+            </w:r>
+            <w:proofErr w:type="spellEnd"/>
+            <w:r>
+              <w:rPr>
+                <w:b/>
+                <w:bCs/>
+                <w:sz w:val="28"/>
+                <w:szCs w:val="28"/>
+              </w:rPr>
+              <w:t xml:space="preserve"> </w:t>
+            </w:r>
+            <w:proofErr w:type="spellStart"/>
+            <w:r>
+              <w:rPr>
+                <w:b/>
+                <w:bCs/>
+                <w:sz w:val="28"/>
+                <w:szCs w:val="28"/>
+              </w:rPr>
+              <w:t>devahUH</w:t>
+            </w:r>
+            <w:proofErr w:type="spellEnd"/>
           </w:p>
           <w:p>
             <w:pPr>
@@ -17956,8 +18519,39 @@
                 <w:szCs w:val="28"/>
               </w:rPr>
               <w:lastRenderedPageBreak/>
-              <w:t>Chapter 12 IdA devahUH</w:t>
-            </w:r>
+              <w:t xml:space="preserve">Chapter 12 </w:t>
+            </w:r>
+            <w:proofErr w:type="spellStart"/>
+            <w:r>
+              <w:rPr>
+                <w:b/>
+                <w:bCs/>
+                <w:sz w:val="28"/>
+                <w:szCs w:val="28"/>
+              </w:rPr>
+              <w:t>IdA</w:t>
+            </w:r>
+            <w:proofErr w:type="spellEnd"/>
+            <w:r>
+              <w:rPr>
+                <w:b/>
+                <w:bCs/>
+                <w:sz w:val="28"/>
+                <w:szCs w:val="28"/>
+              </w:rPr>
+              <w:t xml:space="preserve"> </w:t>
+            </w:r>
+            <w:proofErr w:type="spellStart"/>
+            <w:r>
+              <w:rPr>
+                <w:b/>
+                <w:bCs/>
+                <w:sz w:val="28"/>
+                <w:szCs w:val="28"/>
+              </w:rPr>
+              <w:t>devahUH</w:t>
+            </w:r>
+            <w:proofErr w:type="spellEnd"/>
           </w:p>
           <w:p>
             <w:pPr>
@@ -18490,8 +19084,39 @@
                 <w:sz w:val="28"/>
                 <w:szCs w:val="28"/>
               </w:rPr>
-              <w:t>Chapter 12 IdA devahUH</w:t>
-            </w:r>
+              <w:t xml:space="preserve">Chapter 12 </w:t>
+            </w:r>
+            <w:proofErr w:type="spellStart"/>
+            <w:r>
+              <w:rPr>
+                <w:b/>
+                <w:bCs/>
+                <w:sz w:val="28"/>
+                <w:szCs w:val="28"/>
+              </w:rPr>
+              <w:t>IdA</w:t>
+            </w:r>
+            <w:proofErr w:type="spellEnd"/>
+            <w:r>
+              <w:rPr>
+                <w:b/>
+                <w:bCs/>
+                <w:sz w:val="28"/>
+                <w:szCs w:val="28"/>
+              </w:rPr>
+              <w:t xml:space="preserve"> </w:t>
+            </w:r>
+            <w:proofErr w:type="spellStart"/>
+            <w:r>
+              <w:rPr>
+                <w:b/>
+                <w:bCs/>
+                <w:sz w:val="28"/>
+                <w:szCs w:val="28"/>
+              </w:rPr>
+              <w:t>devahUH</w:t>
+            </w:r>
+            <w:proofErr w:type="spellEnd"/>
           </w:p>
           <w:p>
             <w:pPr>
@@ -18732,8 +19357,39 @@
                 <w:sz w:val="28"/>
                 <w:szCs w:val="28"/>
               </w:rPr>
-              <w:t>Chapter 12 IdA devahUH</w:t>
-            </w:r>
+              <w:t xml:space="preserve">Chapter 12 </w:t>
+            </w:r>
+            <w:proofErr w:type="spellStart"/>
+            <w:r>
+              <w:rPr>
+                <w:b/>
+                <w:bCs/>
+                <w:sz w:val="28"/>
+                <w:szCs w:val="28"/>
+              </w:rPr>
+              <w:t>IdA</w:t>
+            </w:r>
+            <w:proofErr w:type="spellEnd"/>
+            <w:r>
+              <w:rPr>
+                <w:b/>
+                <w:bCs/>
+                <w:sz w:val="28"/>
+                <w:szCs w:val="28"/>
+              </w:rPr>
+              <w:t xml:space="preserve"> </w:t>
+            </w:r>
+            <w:proofErr w:type="spellStart"/>
+            <w:r>
+              <w:rPr>
+                <w:b/>
+                <w:bCs/>
+                <w:sz w:val="28"/>
+                <w:szCs w:val="28"/>
+              </w:rPr>
+              <w:t>devahUH</w:t>
+            </w:r>
+            <w:proofErr w:type="spellEnd"/>
           </w:p>
           <w:p>
             <w:pPr>
@@ -18854,6 +19510,7 @@
               </w:rPr>
               <w:t>…</w:t>
             </w:r>
+            <w:proofErr w:type="spellStart"/>
             <w:r>
               <w:rPr>
                 <w:rFonts w:ascii="BRH Devanagari Extra" w:hAnsi="BRH Devanagari Extra" w:cs="Latha"/>
@@ -18864,6 +19521,7 @@
               </w:rPr>
               <w:t>óè</w:t>
             </w:r>
+            <w:proofErr w:type="spellEnd"/>
             <w:r>
               <w:rPr>
                 <w:rFonts w:ascii="Latha" w:hAnsi="Latha" w:cs="Latha"/>
@@ -18920,6 +19578,7 @@
               </w:rPr>
               <w:t>ஷேண்யா</w:t>
             </w:r>
+            <w:proofErr w:type="spellStart"/>
             <w:r>
               <w:rPr>
                 <w:rFonts w:ascii="BRH Devanagari Extra" w:hAnsi="BRH Devanagari Extra" w:cs="Latha"/>
@@ -18929,6 +19588,7 @@
               </w:rPr>
               <w:t>óè</w:t>
             </w:r>
+            <w:proofErr w:type="spellEnd"/>
             <w:r>
               <w:rPr>
                 <w:rFonts w:ascii="BRH Tamil Tab Extra" w:hAnsi="BRH Tamil Tab Extra" w:cs="Latha"/>
@@ -19042,6 +19702,7 @@
               </w:rPr>
               <w:t>…</w:t>
             </w:r>
+            <w:proofErr w:type="spellStart"/>
             <w:r>
               <w:rPr>
                 <w:rFonts w:ascii="BRH Devanagari Extra" w:hAnsi="BRH Devanagari Extra" w:cs="Latha"/>
@@ -19061,6 +19722,7 @@
               </w:rPr>
               <w:t>è</w:t>
             </w:r>
+            <w:proofErr w:type="spellEnd"/>
             <w:r>
               <w:rPr>
                 <w:rFonts w:ascii="BRH Tamil Tab Extra" w:hAnsi="BRH Tamil Tab Extra" w:cs="Latha"/>
@@ -19126,6 +19788,7 @@
               </w:rPr>
               <w:t>ஷேண்யா</w:t>
             </w:r>
+            <w:proofErr w:type="spellStart"/>
             <w:r>
               <w:rPr>
                 <w:rFonts w:ascii="BRH Devanagari Extra" w:hAnsi="BRH Devanagari Extra" w:cs="Latha"/>
@@ -19135,6 +19798,7 @@
               </w:rPr>
               <w:t>óè</w:t>
             </w:r>
+            <w:proofErr w:type="spellEnd"/>
             <w:r>
               <w:rPr>
                 <w:rFonts w:ascii="BRH Tamil Tab Extra" w:hAnsi="BRH Tamil Tab Extra" w:cs="Latha"/>
@@ -19190,6 +19854,7 @@
         </w:rPr>
         <w:t xml:space="preserve"> </w:t>
       </w:r>
+      <w:proofErr w:type="spellStart"/>
       <w:r>
         <w:rPr>
           <w:b/>
@@ -19198,8 +19863,31 @@
           <w:szCs w:val="32"/>
           <w:u w:val="single"/>
         </w:rPr>
-        <w:t>Chamak Ghanam</w:t>
+        <w:t>Chamak</w:t>
       </w:r>
+      <w:proofErr w:type="spellEnd"/>
+      <w:r>
+        <w:rPr>
+          <w:b/>
+          <w:bCs/>
+          <w:sz w:val="32"/>
+          <w:szCs w:val="32"/>
+          <w:u w:val="single"/>
+        </w:rPr>
+        <w:t xml:space="preserve"> </w:t>
+      </w:r>
+      <w:proofErr w:type="spellStart"/>
+      <w:r>
+        <w:rPr>
+          <w:b/>
+          <w:bCs/>
+          <w:sz w:val="32"/>
+          <w:szCs w:val="32"/>
+          <w:u w:val="single"/>
+        </w:rPr>
+        <w:t>Ghanam</w:t>
+      </w:r>
+      <w:proofErr w:type="spellEnd"/>
       <w:r>
         <w:rPr>
           <w:b/>
@@ -19467,6 +20155,7 @@
                 <w:szCs w:val="28"/>
               </w:rPr>
             </w:pPr>
+            <w:proofErr w:type="spellStart"/>
             <w:r>
               <w:rPr>
                 <w:b/>
@@ -19476,6 +20165,7 @@
               </w:rPr>
               <w:t>anuvaakam</w:t>
             </w:r>
+            <w:proofErr w:type="spellEnd"/>
             <w:r>
               <w:rPr>
                 <w:b/>
@@ -19697,7 +20387,43 @@
                 <w:sz w:val="28"/>
                 <w:szCs w:val="28"/>
               </w:rPr>
-              <w:t xml:space="preserve"> instances of samvit following samvit with respective grammatical changes)</w:t>
+              <w:t xml:space="preserve"> instances of </w:t>
+            </w:r>
+            <w:proofErr w:type="spellStart"/>
+            <w:r>
+              <w:rPr>
+                <w:rFonts w:cs="Arial"/>
+                <w:sz w:val="28"/>
+                <w:szCs w:val="28"/>
+              </w:rPr>
+              <w:t>samvit</w:t>
+            </w:r>
+            <w:proofErr w:type="spellEnd"/>
+            <w:r>
+              <w:rPr>
+                <w:rFonts w:cs="Arial"/>
+                <w:sz w:val="28"/>
+                <w:szCs w:val="28"/>
+              </w:rPr>
+              <w:t xml:space="preserve"> following </w:t>
+            </w:r>
+            <w:proofErr w:type="spellStart"/>
+            <w:r>
+              <w:rPr>
+                <w:rFonts w:cs="Arial"/>
+                <w:sz w:val="28"/>
+                <w:szCs w:val="28"/>
+              </w:rPr>
+              <w:t>samvit</w:t>
+            </w:r>
+            <w:proofErr w:type="spellEnd"/>
+            <w:r>
+              <w:rPr>
+                <w:rFonts w:cs="Arial"/>
+                <w:sz w:val="28"/>
+                <w:szCs w:val="28"/>
+              </w:rPr>
+              <w:t xml:space="preserve"> with respective grammatical changes)</w:t>
             </w:r>
             <w:r>
               <w:rPr>
@@ -19959,7 +20685,27 @@
                 <w:sz w:val="28"/>
                 <w:szCs w:val="28"/>
               </w:rPr>
-              <w:t>better representation of the stress on mahaprana.</w:t>
+              <w:t xml:space="preserve">better representation of the stress on </w:t>
+            </w:r>
+            <w:proofErr w:type="spellStart"/>
+            <w:r>
+              <w:rPr>
+                <w:rFonts w:cs="Arial"/>
+                <w:color w:val="000000"/>
+                <w:sz w:val="28"/>
+                <w:szCs w:val="28"/>
+              </w:rPr>
+              <w:t>mahaprana</w:t>
+            </w:r>
+            <w:proofErr w:type="spellEnd"/>
+            <w:r>
+              <w:rPr>
+                <w:rFonts w:cs="Arial"/>
+                <w:color w:val="000000"/>
+                <w:sz w:val="28"/>
+                <w:szCs w:val="28"/>
+              </w:rPr>
+              <w:t>.</w:t>
             </w:r>
           </w:p>
         </w:tc>
@@ -19982,6 +20728,7 @@
                 <w:szCs w:val="28"/>
               </w:rPr>
             </w:pPr>
+            <w:proofErr w:type="spellStart"/>
             <w:r>
               <w:rPr>
                 <w:b/>
@@ -19991,6 +20738,7 @@
               </w:rPr>
               <w:t>anuvaakam</w:t>
             </w:r>
+            <w:proofErr w:type="spellEnd"/>
             <w:r>
               <w:rPr>
                 <w:b/>
@@ -20146,8 +20894,36 @@
                 <w:sz w:val="28"/>
                 <w:szCs w:val="28"/>
               </w:rPr>
-              <w:t>(joining padams ASvinaH with ASvinaH</w:t>
-            </w:r>
+              <w:t xml:space="preserve">(joining padams </w:t>
+            </w:r>
+            <w:proofErr w:type="spellStart"/>
+            <w:r>
+              <w:rPr>
+                <w:rFonts w:cs="Arial"/>
+                <w:sz w:val="28"/>
+                <w:szCs w:val="28"/>
+              </w:rPr>
+              <w:t>ASvinaH</w:t>
+            </w:r>
+            <w:proofErr w:type="spellEnd"/>
+            <w:r>
+              <w:rPr>
+                <w:rFonts w:cs="Arial"/>
+                <w:sz w:val="28"/>
+                <w:szCs w:val="28"/>
+              </w:rPr>
+              <w:t xml:space="preserve"> with </w:t>
+            </w:r>
+            <w:proofErr w:type="spellStart"/>
+            <w:r>
+              <w:rPr>
+                <w:rFonts w:cs="Arial"/>
+                <w:sz w:val="28"/>
+                <w:szCs w:val="28"/>
+              </w:rPr>
+              <w:t>ASvinaH</w:t>
+            </w:r>
+            <w:proofErr w:type="spellEnd"/>
           </w:p>
         </w:tc>
         <w:tc>
@@ -20295,8 +21071,36 @@
                 <w:sz w:val="28"/>
                 <w:szCs w:val="28"/>
               </w:rPr>
-              <w:t>(visargam only drops before ‘A’ no elision to avagraha</w:t>
-            </w:r>
+              <w:t>(</w:t>
+            </w:r>
+            <w:proofErr w:type="spellStart"/>
+            <w:r>
+              <w:rPr>
+                <w:rFonts w:cs="Arial"/>
+                <w:sz w:val="28"/>
+                <w:szCs w:val="28"/>
+              </w:rPr>
+              <w:t>visargam</w:t>
+            </w:r>
+            <w:proofErr w:type="spellEnd"/>
+            <w:r>
+              <w:rPr>
+                <w:rFonts w:cs="Arial"/>
+                <w:sz w:val="28"/>
+                <w:szCs w:val="28"/>
+              </w:rPr>
+              <w:t xml:space="preserve"> only drops before ‘A’ no elision to </w:t>
+            </w:r>
+            <w:proofErr w:type="spellStart"/>
+            <w:r>
+              <w:rPr>
+                <w:rFonts w:cs="Arial"/>
+                <w:sz w:val="28"/>
+                <w:szCs w:val="28"/>
+              </w:rPr>
+              <w:t>avagraha</w:t>
+            </w:r>
+            <w:proofErr w:type="spellEnd"/>
             <w:r>
               <w:rPr>
                 <w:rFonts w:cs="Arial"/>
@@ -20479,6 +21283,7 @@
                 <w:szCs w:val="28"/>
               </w:rPr>
             </w:pPr>
+            <w:proofErr w:type="spellStart"/>
             <w:r>
               <w:rPr>
                 <w:b/>
@@ -20488,6 +21293,7 @@
               </w:rPr>
               <w:t>anuvaakam</w:t>
             </w:r>
+            <w:proofErr w:type="spellEnd"/>
             <w:r>
               <w:rPr>
                 <w:b/>
@@ -20702,18 +21508,19 @@
                 <w:sz w:val="28"/>
                 <w:szCs w:val="28"/>
               </w:rPr>
-              <w:t>joining adhiShavaNE with adhiShavaNE) following ‘</w:t>
-            </w:r>
+              <w:t xml:space="preserve">joining </w:t>
+            </w:r>
+            <w:proofErr w:type="spellStart"/>
             <w:r>
               <w:rPr>
                 <w:rFonts w:cs="Arial"/>
                 <w:color w:val="000000"/>
                 <w:sz w:val="28"/>
                 <w:szCs w:val="28"/>
-                <w:highlight w:val="green"/>
-              </w:rPr>
-              <w:t>a’</w:t>
-            </w:r>
+              </w:rPr>
+              <w:t>adhiShavaNE</w:t>
+            </w:r>
+            <w:proofErr w:type="spellEnd"/>
             <w:r>
               <w:rPr>
                 <w:rFonts w:cs="Arial"/>
@@ -20721,8 +21528,58 @@
                 <w:sz w:val="28"/>
                 <w:szCs w:val="28"/>
               </w:rPr>
-              <w:t xml:space="preserve"> should elide to avagraha</w:t>
-            </w:r>
+              <w:t xml:space="preserve"> with </w:t>
+            </w:r>
+            <w:proofErr w:type="spellStart"/>
+            <w:r>
+              <w:rPr>
+                <w:rFonts w:cs="Arial"/>
+                <w:color w:val="000000"/>
+                <w:sz w:val="28"/>
+                <w:szCs w:val="28"/>
+              </w:rPr>
+              <w:t>adhiShavaNE</w:t>
+            </w:r>
+            <w:proofErr w:type="spellEnd"/>
+            <w:r>
+              <w:rPr>
+                <w:rFonts w:cs="Arial"/>
+                <w:color w:val="000000"/>
+                <w:sz w:val="28"/>
+                <w:szCs w:val="28"/>
+              </w:rPr>
+              <w:t>) following ‘</w:t>
+            </w:r>
+            <w:r>
+              <w:rPr>
+                <w:rFonts w:cs="Arial"/>
+                <w:color w:val="000000"/>
+                <w:sz w:val="28"/>
+                <w:szCs w:val="28"/>
+                <w:highlight w:val="green"/>
+              </w:rPr>
+              <w:t>a’</w:t>
+            </w:r>
+            <w:r>
+              <w:rPr>
+                <w:rFonts w:cs="Arial"/>
+                <w:color w:val="000000"/>
+                <w:sz w:val="28"/>
+                <w:szCs w:val="28"/>
+              </w:rPr>
+              <w:t xml:space="preserve"> should elide to </w:t>
+            </w:r>
+            <w:proofErr w:type="spellStart"/>
+            <w:r>
+              <w:rPr>
+                <w:rFonts w:cs="Arial"/>
+                <w:color w:val="000000"/>
+                <w:sz w:val="28"/>
+                <w:szCs w:val="28"/>
+              </w:rPr>
+              <w:t>avagraha</w:t>
+            </w:r>
+            <w:proofErr w:type="spellEnd"/>
           </w:p>
         </w:tc>
         <w:tc>
@@ -20947,8 +21804,44 @@
                 <w:lang w:bidi="ta-IN"/>
               </w:rPr>
               <w:br/>
-              <w:t>IdA EvahUR</w:t>
-            </w:r>
+            </w:r>
+            <w:proofErr w:type="spellStart"/>
+            <w:r>
+              <w:rPr>
+                <w:rFonts w:cs="Arial"/>
+                <w:b/>
+                <w:bCs/>
+                <w:sz w:val="28"/>
+                <w:szCs w:val="28"/>
+                <w:lang w:bidi="ta-IN"/>
+              </w:rPr>
+              <w:t>IdA</w:t>
+            </w:r>
+            <w:proofErr w:type="spellEnd"/>
+            <w:r>
+              <w:rPr>
+                <w:rFonts w:cs="Arial"/>
+                <w:b/>
+                <w:bCs/>
+                <w:sz w:val="28"/>
+                <w:szCs w:val="28"/>
+                <w:lang w:bidi="ta-IN"/>
+              </w:rPr>
+              <w:t xml:space="preserve"> </w:t>
+            </w:r>
+            <w:proofErr w:type="spellStart"/>
+            <w:r>
+              <w:rPr>
+                <w:rFonts w:cs="Arial"/>
+                <w:b/>
+                <w:bCs/>
+                <w:sz w:val="28"/>
+                <w:szCs w:val="28"/>
+                <w:lang w:bidi="ta-IN"/>
+              </w:rPr>
+              <w:t>EvahUR</w:t>
+            </w:r>
+            <w:proofErr w:type="spellEnd"/>
           </w:p>
           <w:p>
             <w:pPr>
@@ -21092,7 +21985,25 @@
                 <w:sz w:val="28"/>
                 <w:szCs w:val="28"/>
               </w:rPr>
-              <w:t>(joining Padams pitaraH+anu+anu)</w:t>
+              <w:t xml:space="preserve">(joining Padams </w:t>
+            </w:r>
+            <w:proofErr w:type="spellStart"/>
+            <w:r>
+              <w:rPr>
+                <w:rFonts w:cs="Arial"/>
+                <w:sz w:val="28"/>
+                <w:szCs w:val="28"/>
+              </w:rPr>
+              <w:t>pitaraH+anu+anu</w:t>
+            </w:r>
+            <w:proofErr w:type="spellEnd"/>
+            <w:r>
+              <w:rPr>
+                <w:rFonts w:cs="Arial"/>
+                <w:sz w:val="28"/>
+                <w:szCs w:val="28"/>
+              </w:rPr>
+              <w:t>)</w:t>
             </w:r>
           </w:p>
           <w:p>
@@ -21108,13 +22019,23 @@
                 <w:szCs w:val="28"/>
               </w:rPr>
             </w:pPr>
+            <w:proofErr w:type="spellStart"/>
             <w:r>
               <w:rPr>
                 <w:rFonts w:cs="Arial"/>
                 <w:sz w:val="28"/>
                 <w:szCs w:val="28"/>
               </w:rPr>
-              <w:t>pitarO+anu ‘a’ elides.</w:t>
+              <w:t>pitarO+anu</w:t>
+            </w:r>
+            <w:proofErr w:type="spellEnd"/>
+            <w:r>
+              <w:rPr>
+                <w:rFonts w:cs="Arial"/>
+                <w:sz w:val="28"/>
+                <w:szCs w:val="28"/>
+              </w:rPr>
+              <w:t xml:space="preserve"> ‘a’ elides.</w:t>
             </w:r>
           </w:p>
         </w:tc>
@@ -21206,7 +22127,25 @@
                 <w:sz w:val="28"/>
                 <w:szCs w:val="28"/>
               </w:rPr>
-              <w:t>(avagraha missed out once each in 39 and 40)</w:t>
+              <w:t>(</w:t>
+            </w:r>
+            <w:proofErr w:type="spellStart"/>
+            <w:r>
+              <w:rPr>
+                <w:rFonts w:cs="Arial"/>
+                <w:sz w:val="28"/>
+                <w:szCs w:val="28"/>
+              </w:rPr>
+              <w:t>avagraha</w:t>
+            </w:r>
+            <w:proofErr w:type="spellEnd"/>
+            <w:r>
+              <w:rPr>
+                <w:rFonts w:cs="Arial"/>
+                <w:sz w:val="28"/>
+                <w:szCs w:val="28"/>
+              </w:rPr>
+              <w:t xml:space="preserve"> missed out once each in 39 and 40)</w:t>
             </w:r>
           </w:p>
         </w:tc>

</xml_diff>

<commit_message>
Chamaka Ghanam Jatai files final
</commit_message>
<xml_diff>
--- a/chamaka-ghana/Chamaka Ghanam Tamil Corrections.docx
+++ b/chamaka-ghana/Chamaka Ghanam Tamil Corrections.docx
@@ -21,7 +21,29 @@
           <w:szCs w:val="32"/>
           <w:u w:val="single"/>
         </w:rPr>
-        <w:t>TS Chamak Ghanam–</w:t>
+        <w:t xml:space="preserve">TS </w:t>
+      </w:r>
+      <w:proofErr w:type="spellStart"/>
+      <w:r>
+        <w:rPr>
+          <w:b/>
+          <w:bCs/>
+          <w:sz w:val="32"/>
+          <w:szCs w:val="32"/>
+          <w:u w:val="single"/>
+        </w:rPr>
+        <w:t>Chamak</w:t>
+      </w:r>
+      <w:proofErr w:type="spellEnd"/>
+      <w:r>
+        <w:rPr>
+          <w:b/>
+          <w:bCs/>
+          <w:sz w:val="32"/>
+          <w:szCs w:val="32"/>
+          <w:u w:val="single"/>
+        </w:rPr>
+        <w:t xml:space="preserve"> Ghanam–</w:t>
       </w:r>
       <w:r>
         <w:rPr>
@@ -260,8 +282,19 @@
                 <w:sz w:val="28"/>
                 <w:szCs w:val="28"/>
               </w:rPr>
-              <w:t>Idaa devahuH</w:t>
-            </w:r>
+              <w:t xml:space="preserve">Idaa </w:t>
+            </w:r>
+            <w:proofErr w:type="spellStart"/>
+            <w:r>
+              <w:rPr>
+                <w:b/>
+                <w:bCs/>
+                <w:sz w:val="28"/>
+                <w:szCs w:val="28"/>
+              </w:rPr>
+              <w:t>devahuH</w:t>
+            </w:r>
+            <w:proofErr w:type="spellEnd"/>
           </w:p>
           <w:p>
             <w:pPr>
@@ -549,7 +582,29 @@
           <w:szCs w:val="32"/>
           <w:u w:val="single"/>
         </w:rPr>
-        <w:t xml:space="preserve">TS Chamak Ghanam– Tamil </w:t>
+        <w:t xml:space="preserve">TS </w:t>
+      </w:r>
+      <w:proofErr w:type="spellStart"/>
+      <w:r>
+        <w:rPr>
+          <w:b/>
+          <w:bCs/>
+          <w:sz w:val="32"/>
+          <w:szCs w:val="32"/>
+          <w:u w:val="single"/>
+        </w:rPr>
+        <w:t>Chamak</w:t>
+      </w:r>
+      <w:proofErr w:type="spellEnd"/>
+      <w:r>
+        <w:rPr>
+          <w:b/>
+          <w:bCs/>
+          <w:sz w:val="32"/>
+          <w:szCs w:val="32"/>
+          <w:u w:val="single"/>
+        </w:rPr>
+        <w:t xml:space="preserve"> Ghanam– Tamil </w:t>
       </w:r>
       <w:r>
         <w:rPr>
@@ -807,7 +862,27 @@
                 <w:sz w:val="28"/>
                 <w:szCs w:val="28"/>
               </w:rPr>
-              <w:t xml:space="preserve"> angnavishnU, 1.1</w:t>
+              <w:t xml:space="preserve"> </w:t>
+            </w:r>
+            <w:proofErr w:type="spellStart"/>
+            <w:r>
+              <w:rPr>
+                <w:b/>
+                <w:bCs/>
+                <w:sz w:val="28"/>
+                <w:szCs w:val="28"/>
+              </w:rPr>
+              <w:t>angnavishnU</w:t>
+            </w:r>
+            <w:proofErr w:type="spellEnd"/>
+            <w:r>
+              <w:rPr>
+                <w:b/>
+                <w:bCs/>
+                <w:sz w:val="28"/>
+                <w:szCs w:val="28"/>
+              </w:rPr>
+              <w:t>, 1.1</w:t>
             </w:r>
           </w:p>
           <w:p>
@@ -1192,7 +1267,27 @@
                 <w:sz w:val="28"/>
                 <w:szCs w:val="28"/>
               </w:rPr>
-              <w:t>Chapter – jaishtyam ca me, 1.2</w:t>
+              <w:t xml:space="preserve">Chapter – </w:t>
+            </w:r>
+            <w:proofErr w:type="spellStart"/>
+            <w:r>
+              <w:rPr>
+                <w:b/>
+                <w:bCs/>
+                <w:sz w:val="28"/>
+                <w:szCs w:val="28"/>
+              </w:rPr>
+              <w:t>jaishtyam</w:t>
+            </w:r>
+            <w:proofErr w:type="spellEnd"/>
+            <w:r>
+              <w:rPr>
+                <w:b/>
+                <w:bCs/>
+                <w:sz w:val="28"/>
+                <w:szCs w:val="28"/>
+              </w:rPr>
+              <w:t xml:space="preserve"> ca me, 1.2</w:t>
             </w:r>
           </w:p>
           <w:p>
@@ -1234,6 +1329,17 @@
               </w:rPr>
               <w:t>Position – end portion</w:t>
             </w:r>
+          </w:p>
+          <w:p>
+            <w:pPr>
+              <w:spacing w:before="0" w:line="240" w:lineRule="auto"/>
+              <w:rPr>
+                <w:b/>
+                <w:bCs/>
+                <w:sz w:val="28"/>
+                <w:szCs w:val="28"/>
+              </w:rPr>
+            </w:pPr>
           </w:p>
         </w:tc>
         <w:tc>
@@ -1702,6 +1808,7 @@
                 <w:sz w:val="28"/>
                 <w:szCs w:val="28"/>
               </w:rPr>
+              <w:lastRenderedPageBreak/>
               <w:t>Chapter –Urk ca me, 1.4</w:t>
             </w:r>
           </w:p>
@@ -1742,7 +1849,6 @@
                 <w:sz w:val="28"/>
                 <w:szCs w:val="28"/>
               </w:rPr>
-              <w:lastRenderedPageBreak/>
               <w:t>Position – first part</w:t>
             </w:r>
           </w:p>
@@ -1770,7 +1876,6 @@
                 <w:cs/>
                 <w:lang w:bidi="ta-IN"/>
               </w:rPr>
-              <w:lastRenderedPageBreak/>
               <w:t>ச</w:t>
             </w:r>
             <w:r>
@@ -2171,7 +2276,27 @@
                 <w:sz w:val="28"/>
                 <w:szCs w:val="28"/>
               </w:rPr>
-              <w:t>Chapter – agniSca me, 1.6</w:t>
+              <w:t xml:space="preserve">Chapter – </w:t>
+            </w:r>
+            <w:proofErr w:type="spellStart"/>
+            <w:r>
+              <w:rPr>
+                <w:b/>
+                <w:bCs/>
+                <w:sz w:val="28"/>
+                <w:szCs w:val="28"/>
+              </w:rPr>
+              <w:t>agniSca</w:t>
+            </w:r>
+            <w:proofErr w:type="spellEnd"/>
+            <w:r>
+              <w:rPr>
+                <w:b/>
+                <w:bCs/>
+                <w:sz w:val="28"/>
+                <w:szCs w:val="28"/>
+              </w:rPr>
+              <w:t xml:space="preserve"> me, 1.6</w:t>
             </w:r>
           </w:p>
           <w:p>
@@ -2477,8 +2602,18 @@
                 <w:bCs/>
                 <w:szCs w:val="24"/>
               </w:rPr>
-              <w:t>(gm)suSca</w:t>
-            </w:r>
+              <w:t>(gm)</w:t>
+            </w:r>
+            <w:proofErr w:type="spellStart"/>
+            <w:r>
+              <w:rPr>
+                <w:b/>
+                <w:bCs/>
+                <w:szCs w:val="24"/>
+              </w:rPr>
+              <w:t>suSca</w:t>
+            </w:r>
+            <w:proofErr w:type="spellEnd"/>
             <w:r>
               <w:rPr>
                 <w:b/>
@@ -2921,7 +3056,27 @@
                 <w:sz w:val="28"/>
                 <w:szCs w:val="28"/>
               </w:rPr>
-              <w:t>Chapter – idmaSca me, 1.8</w:t>
+              <w:t xml:space="preserve">Chapter – </w:t>
+            </w:r>
+            <w:proofErr w:type="spellStart"/>
+            <w:r>
+              <w:rPr>
+                <w:b/>
+                <w:bCs/>
+                <w:sz w:val="28"/>
+                <w:szCs w:val="28"/>
+              </w:rPr>
+              <w:t>idmaSca</w:t>
+            </w:r>
+            <w:proofErr w:type="spellEnd"/>
+            <w:r>
+              <w:rPr>
+                <w:b/>
+                <w:bCs/>
+                <w:sz w:val="28"/>
+                <w:szCs w:val="28"/>
+              </w:rPr>
+              <w:t xml:space="preserve"> me, 1.8</w:t>
             </w:r>
           </w:p>
           <w:p>
@@ -3411,7 +3566,27 @@
                 <w:sz w:val="28"/>
                 <w:szCs w:val="28"/>
               </w:rPr>
-              <w:t>Chapter – idmaSca me, 1.8</w:t>
+              <w:t xml:space="preserve">Chapter – </w:t>
+            </w:r>
+            <w:proofErr w:type="spellStart"/>
+            <w:r>
+              <w:rPr>
+                <w:b/>
+                <w:bCs/>
+                <w:sz w:val="28"/>
+                <w:szCs w:val="28"/>
+              </w:rPr>
+              <w:t>idmaSca</w:t>
+            </w:r>
+            <w:proofErr w:type="spellEnd"/>
+            <w:r>
+              <w:rPr>
+                <w:b/>
+                <w:bCs/>
+                <w:sz w:val="28"/>
+                <w:szCs w:val="28"/>
+              </w:rPr>
+              <w:t xml:space="preserve"> me, 1.8</w:t>
             </w:r>
           </w:p>
           <w:p>
@@ -4034,7 +4209,27 @@
                 <w:sz w:val="28"/>
                 <w:szCs w:val="28"/>
               </w:rPr>
-              <w:t>Chapter – agniSca me, 1.9</w:t>
+              <w:t xml:space="preserve">Chapter – </w:t>
+            </w:r>
+            <w:proofErr w:type="spellStart"/>
+            <w:r>
+              <w:rPr>
+                <w:b/>
+                <w:bCs/>
+                <w:sz w:val="28"/>
+                <w:szCs w:val="28"/>
+              </w:rPr>
+              <w:t>agniSca</w:t>
+            </w:r>
+            <w:proofErr w:type="spellEnd"/>
+            <w:r>
+              <w:rPr>
+                <w:b/>
+                <w:bCs/>
+                <w:sz w:val="28"/>
+                <w:szCs w:val="28"/>
+              </w:rPr>
+              <w:t xml:space="preserve"> me, 1.9</w:t>
             </w:r>
           </w:p>
           <w:p>
@@ -4527,7 +4722,27 @@
                 <w:szCs w:val="28"/>
               </w:rPr>
               <w:lastRenderedPageBreak/>
-              <w:t>Chapter – agniSca me, 1.9</w:t>
+              <w:t xml:space="preserve">Chapter – </w:t>
+            </w:r>
+            <w:proofErr w:type="spellStart"/>
+            <w:r>
+              <w:rPr>
+                <w:b/>
+                <w:bCs/>
+                <w:sz w:val="28"/>
+                <w:szCs w:val="28"/>
+              </w:rPr>
+              <w:t>agniSca</w:t>
+            </w:r>
+            <w:proofErr w:type="spellEnd"/>
+            <w:r>
+              <w:rPr>
+                <w:b/>
+                <w:bCs/>
+                <w:sz w:val="28"/>
+                <w:szCs w:val="28"/>
+              </w:rPr>
+              <w:t xml:space="preserve"> me, 1.9</w:t>
             </w:r>
           </w:p>
           <w:p>
@@ -5194,7 +5409,27 @@
                 <w:sz w:val="28"/>
                 <w:szCs w:val="28"/>
               </w:rPr>
-              <w:t>Chapter – garBASca me, 1.10</w:t>
+              <w:t xml:space="preserve">Chapter – </w:t>
+            </w:r>
+            <w:proofErr w:type="spellStart"/>
+            <w:r>
+              <w:rPr>
+                <w:b/>
+                <w:bCs/>
+                <w:sz w:val="28"/>
+                <w:szCs w:val="28"/>
+              </w:rPr>
+              <w:t>garBASca</w:t>
+            </w:r>
+            <w:proofErr w:type="spellEnd"/>
+            <w:r>
+              <w:rPr>
+                <w:b/>
+                <w:bCs/>
+                <w:sz w:val="28"/>
+                <w:szCs w:val="28"/>
+              </w:rPr>
+              <w:t xml:space="preserve"> me, 1.10</w:t>
             </w:r>
           </w:p>
           <w:p>
@@ -5651,14 +5886,25 @@
                 <w:szCs w:val="28"/>
               </w:rPr>
             </w:pPr>
-            <w:r>
-              <w:rPr>
-                <w:b/>
-                <w:bCs/>
-                <w:sz w:val="28"/>
-                <w:szCs w:val="28"/>
-              </w:rPr>
-              <w:t>AnuvAkam 10</w:t>
+            <w:proofErr w:type="spellStart"/>
+            <w:r>
+              <w:rPr>
+                <w:b/>
+                <w:bCs/>
+                <w:sz w:val="28"/>
+                <w:szCs w:val="28"/>
+              </w:rPr>
+              <w:t>AnuvAkam</w:t>
+            </w:r>
+            <w:proofErr w:type="spellEnd"/>
+            <w:r>
+              <w:rPr>
+                <w:b/>
+                <w:bCs/>
+                <w:sz w:val="28"/>
+                <w:szCs w:val="28"/>
+              </w:rPr>
+              <w:t xml:space="preserve"> 10</w:t>
             </w:r>
           </w:p>
           <w:p>
@@ -6098,7 +6344,27 @@
                 <w:sz w:val="28"/>
                 <w:szCs w:val="28"/>
               </w:rPr>
-              <w:t>Chapter – garBASca me, 1.10</w:t>
+              <w:t xml:space="preserve">Chapter – </w:t>
+            </w:r>
+            <w:proofErr w:type="spellStart"/>
+            <w:r>
+              <w:rPr>
+                <w:b/>
+                <w:bCs/>
+                <w:sz w:val="28"/>
+                <w:szCs w:val="28"/>
+              </w:rPr>
+              <w:t>garBASca</w:t>
+            </w:r>
+            <w:proofErr w:type="spellEnd"/>
+            <w:r>
+              <w:rPr>
+                <w:b/>
+                <w:bCs/>
+                <w:sz w:val="28"/>
+                <w:szCs w:val="28"/>
+              </w:rPr>
+              <w:t xml:space="preserve"> me, 1.10</w:t>
             </w:r>
           </w:p>
           <w:p>
@@ -6413,7 +6679,27 @@
                 <w:sz w:val="28"/>
                 <w:szCs w:val="28"/>
               </w:rPr>
-              <w:t>Chapter – garBASca me, 1.10</w:t>
+              <w:t xml:space="preserve">Chapter – </w:t>
+            </w:r>
+            <w:proofErr w:type="spellStart"/>
+            <w:r>
+              <w:rPr>
+                <w:b/>
+                <w:bCs/>
+                <w:sz w:val="28"/>
+                <w:szCs w:val="28"/>
+              </w:rPr>
+              <w:t>garBASca</w:t>
+            </w:r>
+            <w:proofErr w:type="spellEnd"/>
+            <w:r>
+              <w:rPr>
+                <w:b/>
+                <w:bCs/>
+                <w:sz w:val="28"/>
+                <w:szCs w:val="28"/>
+              </w:rPr>
+              <w:t xml:space="preserve"> me, 1.10</w:t>
             </w:r>
           </w:p>
           <w:p>
@@ -6665,8 +6951,6 @@
                 <w:rFonts w:ascii="Latha" w:hAnsi="Latha" w:cs="Latha"/>
                 <w:sz w:val="28"/>
                 <w:szCs w:val="28"/>
-                <w:cs/>
-                <w:lang w:bidi="ta-IN"/>
               </w:rPr>
             </w:pPr>
             <w:r>
@@ -6827,6 +7111,22 @@
               </w:rPr>
               <w:t>|</w:t>
             </w:r>
+          </w:p>
+          <w:p>
+            <w:pPr>
+              <w:widowControl w:val="0"/>
+              <w:autoSpaceDE w:val="0"/>
+              <w:autoSpaceDN w:val="0"/>
+              <w:adjustRightInd w:val="0"/>
+              <w:spacing w:line="264" w:lineRule="auto"/>
+              <w:rPr>
+                <w:rFonts w:ascii="Latha" w:hAnsi="Latha" w:cs="Latha"/>
+                <w:sz w:val="28"/>
+                <w:szCs w:val="28"/>
+                <w:cs/>
+                <w:lang w:bidi="ta-IN"/>
+              </w:rPr>
+            </w:pPr>
           </w:p>
         </w:tc>
       </w:tr>
@@ -6848,14 +7148,26 @@
                 <w:szCs w:val="28"/>
               </w:rPr>
             </w:pPr>
-            <w:r>
-              <w:rPr>
-                <w:b/>
-                <w:bCs/>
-                <w:sz w:val="28"/>
-                <w:szCs w:val="28"/>
-              </w:rPr>
-              <w:t>AnuvAkam 11</w:t>
+            <w:proofErr w:type="spellStart"/>
+            <w:r>
+              <w:rPr>
+                <w:b/>
+                <w:bCs/>
+                <w:sz w:val="28"/>
+                <w:szCs w:val="28"/>
+              </w:rPr>
+              <w:lastRenderedPageBreak/>
+              <w:t>AnuvAkam</w:t>
+            </w:r>
+            <w:proofErr w:type="spellEnd"/>
+            <w:r>
+              <w:rPr>
+                <w:b/>
+                <w:bCs/>
+                <w:sz w:val="28"/>
+                <w:szCs w:val="28"/>
+              </w:rPr>
+              <w:t xml:space="preserve"> 11</w:t>
             </w:r>
           </w:p>
           <w:p>
@@ -6933,7 +7245,6 @@
                 <w:sz w:val="28"/>
                 <w:szCs w:val="28"/>
               </w:rPr>
-              <w:lastRenderedPageBreak/>
               <w:t>and 89 = 2 places)</w:t>
             </w:r>
           </w:p>
@@ -6961,9 +7272,9 @@
                 <w:cs/>
                 <w:lang w:bidi="ta-IN"/>
               </w:rPr>
-              <w:lastRenderedPageBreak/>
               <w:t>ஷட்த்ரி</w:t>
             </w:r>
+            <w:proofErr w:type="spellStart"/>
             <w:r>
               <w:rPr>
                 <w:rFonts w:ascii="BRH Devanagari Extra" w:hAnsi="BRH Devanagari Extra" w:cs="Latha"/>
@@ -6973,6 +7284,7 @@
               </w:rPr>
               <w:t>óè</w:t>
             </w:r>
+            <w:proofErr w:type="spellEnd"/>
             <w:r>
               <w:rPr>
                 <w:rFonts w:ascii="BRH Tamil Tab Extra" w:hAnsi="BRH Tamil Tab Extra" w:cs="Latha"/>
@@ -7058,6 +7370,7 @@
               </w:rPr>
               <w:t>ரி</w:t>
             </w:r>
+            <w:proofErr w:type="spellStart"/>
             <w:r>
               <w:rPr>
                 <w:rFonts w:ascii="BRH Devanagari Extra" w:hAnsi="BRH Devanagari Extra" w:cs="Latha"/>
@@ -7067,6 +7380,7 @@
               </w:rPr>
               <w:t>óè</w:t>
             </w:r>
+            <w:proofErr w:type="spellEnd"/>
             <w:r>
               <w:rPr>
                 <w:rFonts w:ascii="BRH Tamil Tab Extra" w:hAnsi="BRH Tamil Tab Extra" w:cs="Latha"/>
@@ -7117,6 +7431,7 @@
               </w:rPr>
               <w:t>ஷட்த்ரி</w:t>
             </w:r>
+            <w:proofErr w:type="spellStart"/>
             <w:r>
               <w:rPr>
                 <w:rFonts w:ascii="BRH Devanagari Extra" w:hAnsi="BRH Devanagari Extra" w:cs="Latha"/>
@@ -7126,6 +7441,7 @@
               </w:rPr>
               <w:t>óè</w:t>
             </w:r>
+            <w:proofErr w:type="spellEnd"/>
             <w:r>
               <w:rPr>
                 <w:rFonts w:ascii="BRH Tamil Tab Extra" w:hAnsi="BRH Tamil Tab Extra" w:cs="Latha"/>
@@ -7211,6 +7527,7 @@
               </w:rPr>
               <w:t>ரி</w:t>
             </w:r>
+            <w:proofErr w:type="spellStart"/>
             <w:r>
               <w:rPr>
                 <w:rFonts w:ascii="BRH Devanagari Extra" w:hAnsi="BRH Devanagari Extra" w:cs="Latha"/>
@@ -7220,6 +7537,7 @@
               </w:rPr>
               <w:t>óè</w:t>
             </w:r>
+            <w:proofErr w:type="spellEnd"/>
             <w:r>
               <w:rPr>
                 <w:rFonts w:ascii="BRH Tamil Tab Extra" w:hAnsi="BRH Tamil Tab Extra" w:cs="Latha"/>
@@ -7267,7 +7585,27 @@
                 <w:sz w:val="28"/>
                 <w:szCs w:val="28"/>
               </w:rPr>
-              <w:t>Chapter – ekA ca me, 1.11</w:t>
+              <w:t xml:space="preserve">Chapter – </w:t>
+            </w:r>
+            <w:proofErr w:type="spellStart"/>
+            <w:r>
+              <w:rPr>
+                <w:b/>
+                <w:bCs/>
+                <w:sz w:val="28"/>
+                <w:szCs w:val="28"/>
+              </w:rPr>
+              <w:t>ekA</w:t>
+            </w:r>
+            <w:proofErr w:type="spellEnd"/>
+            <w:r>
+              <w:rPr>
+                <w:b/>
+                <w:bCs/>
+                <w:sz w:val="28"/>
+                <w:szCs w:val="28"/>
+              </w:rPr>
+              <w:t xml:space="preserve"> ca me, 1.11</w:t>
             </w:r>
           </w:p>
           <w:p>
@@ -7595,14 +7933,25 @@
                 <w:szCs w:val="28"/>
               </w:rPr>
             </w:pPr>
-            <w:r>
-              <w:rPr>
-                <w:b/>
-                <w:bCs/>
-                <w:sz w:val="28"/>
-                <w:szCs w:val="28"/>
-              </w:rPr>
-              <w:t>AnuvAkam 11</w:t>
+            <w:proofErr w:type="spellStart"/>
+            <w:r>
+              <w:rPr>
+                <w:b/>
+                <w:bCs/>
+                <w:sz w:val="28"/>
+                <w:szCs w:val="28"/>
+              </w:rPr>
+              <w:t>AnuvAkam</w:t>
+            </w:r>
+            <w:proofErr w:type="spellEnd"/>
+            <w:r>
+              <w:rPr>
+                <w:b/>
+                <w:bCs/>
+                <w:sz w:val="28"/>
+                <w:szCs w:val="28"/>
+              </w:rPr>
+              <w:t xml:space="preserve"> 11</w:t>
             </w:r>
           </w:p>
           <w:p>
@@ -8014,7 +8363,29 @@
           <w:u w:val="single"/>
         </w:rPr>
         <w:lastRenderedPageBreak/>
-        <w:t xml:space="preserve">TS Chamak Ghanam– Tamil </w:t>
+        <w:t xml:space="preserve">TS </w:t>
+      </w:r>
+      <w:proofErr w:type="spellStart"/>
+      <w:r>
+        <w:rPr>
+          <w:b/>
+          <w:bCs/>
+          <w:sz w:val="32"/>
+          <w:szCs w:val="32"/>
+          <w:u w:val="single"/>
+        </w:rPr>
+        <w:t>Chamak</w:t>
+      </w:r>
+      <w:proofErr w:type="spellEnd"/>
+      <w:r>
+        <w:rPr>
+          <w:b/>
+          <w:bCs/>
+          <w:sz w:val="32"/>
+          <w:szCs w:val="32"/>
+          <w:u w:val="single"/>
+        </w:rPr>
+        <w:t xml:space="preserve"> Ghanam– Tamil </w:t>
       </w:r>
       <w:r>
         <w:rPr>
@@ -8263,6 +8634,7 @@
                 <w:szCs w:val="28"/>
               </w:rPr>
             </w:pPr>
+            <w:proofErr w:type="spellStart"/>
             <w:r>
               <w:rPr>
                 <w:b/>
@@ -8297,7 +8669,17 @@
                 <w:sz w:val="28"/>
                 <w:szCs w:val="28"/>
               </w:rPr>
-              <w:t>kam 2</w:t>
+              <w:t>kam</w:t>
+            </w:r>
+            <w:proofErr w:type="spellEnd"/>
+            <w:r>
+              <w:rPr>
+                <w:b/>
+                <w:bCs/>
+                <w:sz w:val="28"/>
+                <w:szCs w:val="28"/>
+              </w:rPr>
+              <w:t xml:space="preserve"> 2</w:t>
             </w:r>
           </w:p>
           <w:p>
@@ -8550,6 +8932,7 @@
                 <w:szCs w:val="28"/>
               </w:rPr>
             </w:pPr>
+            <w:proofErr w:type="spellStart"/>
             <w:r>
               <w:rPr>
                 <w:b/>
@@ -8559,6 +8942,7 @@
               </w:rPr>
               <w:t>anuvaakam</w:t>
             </w:r>
+            <w:proofErr w:type="spellEnd"/>
             <w:r>
               <w:rPr>
                 <w:b/>
@@ -9045,6 +9429,7 @@
                 <w:szCs w:val="28"/>
               </w:rPr>
             </w:pPr>
+            <w:proofErr w:type="spellStart"/>
             <w:r>
               <w:rPr>
                 <w:b/>
@@ -9054,6 +9439,7 @@
               </w:rPr>
               <w:t>anuvaakam</w:t>
             </w:r>
+            <w:proofErr w:type="spellEnd"/>
             <w:r>
               <w:rPr>
                 <w:b/>
@@ -9706,6 +10092,7 @@
                 <w:szCs w:val="28"/>
               </w:rPr>
             </w:pPr>
+            <w:proofErr w:type="spellStart"/>
             <w:r>
               <w:rPr>
                 <w:b/>
@@ -9715,6 +10102,7 @@
               </w:rPr>
               <w:t>anuvaakam</w:t>
             </w:r>
+            <w:proofErr w:type="spellEnd"/>
             <w:r>
               <w:rPr>
                 <w:b/>
@@ -10088,6 +10476,7 @@
                 <w:szCs w:val="28"/>
               </w:rPr>
             </w:pPr>
+            <w:proofErr w:type="spellStart"/>
             <w:r>
               <w:rPr>
                 <w:b/>
@@ -10097,6 +10486,7 @@
               </w:rPr>
               <w:t>anuvaakam</w:t>
             </w:r>
+            <w:proofErr w:type="spellEnd"/>
             <w:r>
               <w:rPr>
                 <w:b/>
@@ -10375,7 +10765,47 @@
                 <w:szCs w:val="28"/>
                 <w:lang w:bidi="ta-IN"/>
               </w:rPr>
-              <w:t xml:space="preserve"> (visargam stands and is jihvAmulyA)</w:t>
+              <w:t xml:space="preserve"> (</w:t>
+            </w:r>
+            <w:proofErr w:type="spellStart"/>
+            <w:r>
+              <w:rPr>
+                <w:rFonts w:ascii="Latha" w:hAnsi="Latha" w:cs="Latha"/>
+                <w:sz w:val="28"/>
+                <w:szCs w:val="28"/>
+                <w:lang w:bidi="ta-IN"/>
+              </w:rPr>
+              <w:t>visargam</w:t>
+            </w:r>
+            <w:proofErr w:type="spellEnd"/>
+            <w:r>
+              <w:rPr>
+                <w:rFonts w:ascii="Latha" w:hAnsi="Latha" w:cs="Latha"/>
+                <w:sz w:val="28"/>
+                <w:szCs w:val="28"/>
+                <w:lang w:bidi="ta-IN"/>
+              </w:rPr>
+              <w:t xml:space="preserve"> stands and is </w:t>
+            </w:r>
+            <w:proofErr w:type="spellStart"/>
+            <w:r>
+              <w:rPr>
+                <w:rFonts w:ascii="Latha" w:hAnsi="Latha" w:cs="Latha"/>
+                <w:sz w:val="28"/>
+                <w:szCs w:val="28"/>
+                <w:lang w:bidi="ta-IN"/>
+              </w:rPr>
+              <w:t>jihvAmulyA</w:t>
+            </w:r>
+            <w:proofErr w:type="spellEnd"/>
+            <w:r>
+              <w:rPr>
+                <w:rFonts w:ascii="Latha" w:hAnsi="Latha" w:cs="Latha"/>
+                <w:sz w:val="28"/>
+                <w:szCs w:val="28"/>
+                <w:lang w:bidi="ta-IN"/>
+              </w:rPr>
+              <w:t>)</w:t>
             </w:r>
           </w:p>
         </w:tc>
@@ -10398,6 +10828,7 @@
                 <w:szCs w:val="28"/>
               </w:rPr>
             </w:pPr>
+            <w:proofErr w:type="spellStart"/>
             <w:r>
               <w:rPr>
                 <w:b/>
@@ -10408,6 +10839,7 @@
               <w:lastRenderedPageBreak/>
               <w:t>anuvaakam</w:t>
             </w:r>
+            <w:proofErr w:type="spellEnd"/>
             <w:r>
               <w:rPr>
                 <w:b/>
@@ -10492,6 +10924,7 @@
               </w:rPr>
               <w:t>ம</w:t>
             </w:r>
+            <w:proofErr w:type="spellStart"/>
             <w:r>
               <w:rPr>
                 <w:rFonts w:ascii="BRH Devanagari Extra" w:hAnsi="BRH Devanagari Extra" w:cs="Latha"/>
@@ -10502,6 +10935,7 @@
               </w:rPr>
               <w:t>óè</w:t>
             </w:r>
+            <w:proofErr w:type="spellEnd"/>
             <w:r>
               <w:rPr>
                 <w:rFonts w:ascii="Latha" w:hAnsi="Latha" w:cs="Latha"/>
@@ -10657,6 +11091,7 @@
                 <w:szCs w:val="28"/>
               </w:rPr>
             </w:pPr>
+            <w:proofErr w:type="spellStart"/>
             <w:r>
               <w:rPr>
                 <w:b/>
@@ -10666,6 +11101,7 @@
               </w:rPr>
               <w:t>anuvaakam</w:t>
             </w:r>
+            <w:proofErr w:type="spellEnd"/>
             <w:r>
               <w:rPr>
                 <w:b/>
@@ -11116,6 +11552,7 @@
                 <w:szCs w:val="28"/>
               </w:rPr>
             </w:pPr>
+            <w:proofErr w:type="spellStart"/>
             <w:r>
               <w:rPr>
                 <w:b/>
@@ -11125,6 +11562,7 @@
               </w:rPr>
               <w:t>anuvaakam</w:t>
             </w:r>
+            <w:proofErr w:type="spellEnd"/>
             <w:r>
               <w:rPr>
                 <w:b/>
@@ -11610,6 +12048,7 @@
                 <w:szCs w:val="28"/>
               </w:rPr>
             </w:pPr>
+            <w:proofErr w:type="spellStart"/>
             <w:r>
               <w:rPr>
                 <w:b/>
@@ -11619,6 +12058,7 @@
               </w:rPr>
               <w:t>anuvaakam</w:t>
             </w:r>
+            <w:proofErr w:type="spellEnd"/>
             <w:r>
               <w:rPr>
                 <w:b/>
@@ -12169,6 +12609,7 @@
                 <w:szCs w:val="28"/>
               </w:rPr>
             </w:pPr>
+            <w:proofErr w:type="spellStart"/>
             <w:r>
               <w:rPr>
                 <w:b/>
@@ -12178,6 +12619,7 @@
               </w:rPr>
               <w:t>anuvaakam</w:t>
             </w:r>
+            <w:proofErr w:type="spellEnd"/>
             <w:r>
               <w:rPr>
                 <w:b/>
@@ -12688,6 +13130,7 @@
                 <w:szCs w:val="28"/>
               </w:rPr>
             </w:pPr>
+            <w:proofErr w:type="spellStart"/>
             <w:r>
               <w:rPr>
                 <w:b/>
@@ -12697,6 +13140,7 @@
               </w:rPr>
               <w:t>anuvaakam</w:t>
             </w:r>
+            <w:proofErr w:type="spellEnd"/>
             <w:r>
               <w:rPr>
                 <w:b/>
@@ -13096,6 +13540,7 @@
                 <w:szCs w:val="28"/>
               </w:rPr>
             </w:pPr>
+            <w:proofErr w:type="spellStart"/>
             <w:r>
               <w:rPr>
                 <w:b/>
@@ -13105,6 +13550,7 @@
               </w:rPr>
               <w:t>anuvaakam</w:t>
             </w:r>
+            <w:proofErr w:type="spellEnd"/>
             <w:r>
               <w:rPr>
                 <w:b/>
@@ -13466,6 +13912,7 @@
                 <w:szCs w:val="28"/>
               </w:rPr>
             </w:pPr>
+            <w:proofErr w:type="spellStart"/>
             <w:r>
               <w:rPr>
                 <w:b/>
@@ -13476,6 +13923,7 @@
               <w:lastRenderedPageBreak/>
               <w:t>anuvaakam</w:t>
             </w:r>
+            <w:proofErr w:type="spellEnd"/>
             <w:r>
               <w:rPr>
                 <w:b/>
@@ -14000,6 +14448,7 @@
                 <w:szCs w:val="28"/>
               </w:rPr>
             </w:pPr>
+            <w:proofErr w:type="spellStart"/>
             <w:r>
               <w:rPr>
                 <w:b/>
@@ -14009,6 +14458,7 @@
               </w:rPr>
               <w:t>anuvaakam</w:t>
             </w:r>
+            <w:proofErr w:type="spellEnd"/>
             <w:r>
               <w:rPr>
                 <w:b/>
@@ -14545,6 +14995,7 @@
                 <w:szCs w:val="28"/>
               </w:rPr>
             </w:pPr>
+            <w:proofErr w:type="spellStart"/>
             <w:r>
               <w:rPr>
                 <w:b/>
@@ -14554,6 +15005,7 @@
               </w:rPr>
               <w:t>anuvaakam</w:t>
             </w:r>
+            <w:proofErr w:type="spellEnd"/>
             <w:r>
               <w:rPr>
                 <w:b/>
@@ -14908,7 +15360,27 @@
                 <w:szCs w:val="28"/>
                 <w:lang w:bidi="ta-IN"/>
               </w:rPr>
-              <w:t xml:space="preserve">(no avagraham when </w:t>
+              <w:t xml:space="preserve">(no </w:t>
+            </w:r>
+            <w:proofErr w:type="spellStart"/>
+            <w:r>
+              <w:rPr>
+                <w:rFonts w:ascii="Latha" w:hAnsi="Latha" w:cs="Latha"/>
+                <w:sz w:val="28"/>
+                <w:szCs w:val="28"/>
+                <w:lang w:bidi="ta-IN"/>
+              </w:rPr>
+              <w:t>avagraham</w:t>
+            </w:r>
+            <w:proofErr w:type="spellEnd"/>
+            <w:r>
+              <w:rPr>
+                <w:rFonts w:ascii="Latha" w:hAnsi="Latha" w:cs="Latha"/>
+                <w:sz w:val="28"/>
+                <w:szCs w:val="28"/>
+                <w:lang w:bidi="ta-IN"/>
+              </w:rPr>
+              <w:t xml:space="preserve"> when </w:t>
             </w:r>
             <w:r>
               <w:rPr>
@@ -15465,8 +15937,19 @@
                 <w:szCs w:val="28"/>
                 <w:lang w:bidi="ta-IN"/>
               </w:rPr>
-              <w:t xml:space="preserve"> is pragraha</w:t>
-            </w:r>
+              <w:t xml:space="preserve"> is </w:t>
+            </w:r>
+            <w:proofErr w:type="spellStart"/>
+            <w:r>
+              <w:rPr>
+                <w:rFonts w:ascii="Latha" w:hAnsi="Latha" w:cs="Latha"/>
+                <w:sz w:val="28"/>
+                <w:szCs w:val="28"/>
+                <w:lang w:bidi="ta-IN"/>
+              </w:rPr>
+              <w:t>pragraha</w:t>
+            </w:r>
+            <w:proofErr w:type="spellEnd"/>
           </w:p>
         </w:tc>
       </w:tr>
@@ -15488,6 +15971,7 @@
                 <w:szCs w:val="28"/>
               </w:rPr>
             </w:pPr>
+            <w:proofErr w:type="spellStart"/>
             <w:r>
               <w:rPr>
                 <w:b/>
@@ -15497,6 +15981,7 @@
               </w:rPr>
               <w:t>anuvaakam</w:t>
             </w:r>
+            <w:proofErr w:type="spellEnd"/>
             <w:r>
               <w:rPr>
                 <w:b/>
@@ -15784,6 +16269,7 @@
                 <w:szCs w:val="28"/>
               </w:rPr>
             </w:pPr>
+            <w:proofErr w:type="spellStart"/>
             <w:r>
               <w:rPr>
                 <w:b/>
@@ -15793,6 +16279,7 @@
               </w:rPr>
               <w:t>anuvaakam</w:t>
             </w:r>
+            <w:proofErr w:type="spellEnd"/>
             <w:r>
               <w:rPr>
                 <w:b/>
@@ -16094,8 +16581,39 @@
                 <w:sz w:val="28"/>
                 <w:szCs w:val="28"/>
               </w:rPr>
-              <w:t>(visargam of angulayaH</w:t>
-            </w:r>
+              <w:t>(</w:t>
+            </w:r>
+            <w:proofErr w:type="spellStart"/>
+            <w:r>
+              <w:rPr>
+                <w:rFonts w:cs="Arial"/>
+                <w:color w:val="000000"/>
+                <w:sz w:val="28"/>
+                <w:szCs w:val="28"/>
+              </w:rPr>
+              <w:t>visargam</w:t>
+            </w:r>
+            <w:proofErr w:type="spellEnd"/>
+            <w:r>
+              <w:rPr>
+                <w:rFonts w:cs="Arial"/>
+                <w:color w:val="000000"/>
+                <w:sz w:val="28"/>
+                <w:szCs w:val="28"/>
+              </w:rPr>
+              <w:t xml:space="preserve"> of </w:t>
+            </w:r>
+            <w:proofErr w:type="spellStart"/>
+            <w:r>
+              <w:rPr>
+                <w:rFonts w:cs="Arial"/>
+                <w:color w:val="000000"/>
+                <w:sz w:val="28"/>
+                <w:szCs w:val="28"/>
+              </w:rPr>
+              <w:t>angulayaH</w:t>
+            </w:r>
+            <w:proofErr w:type="spellEnd"/>
             <w:r>
               <w:rPr>
                 <w:rFonts w:cs="Arial"/>
@@ -16402,6 +16920,7 @@
               </w:rPr>
               <w:t xml:space="preserve">a of </w:t>
             </w:r>
+            <w:proofErr w:type="spellStart"/>
             <w:r>
               <w:rPr>
                 <w:rFonts w:cs="Arial"/>
@@ -16411,6 +16930,7 @@
               </w:rPr>
               <w:t>angulayaH</w:t>
             </w:r>
+            <w:proofErr w:type="spellEnd"/>
             <w:r>
               <w:rPr>
                 <w:rFonts w:cs="Arial"/>
@@ -16460,6 +16980,7 @@
                 <w:szCs w:val="28"/>
               </w:rPr>
             </w:pPr>
+            <w:proofErr w:type="spellStart"/>
             <w:r>
               <w:rPr>
                 <w:b/>
@@ -16470,6 +16991,7 @@
               <w:lastRenderedPageBreak/>
               <w:t>anuvaakam</w:t>
             </w:r>
+            <w:proofErr w:type="spellEnd"/>
             <w:r>
               <w:rPr>
                 <w:b/>
@@ -16598,6 +17120,7 @@
               </w:rPr>
               <w:t>வி</w:t>
             </w:r>
+            <w:proofErr w:type="spellStart"/>
             <w:r>
               <w:rPr>
                 <w:rFonts w:ascii="BRH Devanagari Extra" w:hAnsi="BRH Devanagari Extra" w:cs="Latha"/>
@@ -16609,6 +17132,7 @@
               </w:rPr>
               <w:t>óè</w:t>
             </w:r>
+            <w:proofErr w:type="spellEnd"/>
             <w:r>
               <w:rPr>
                 <w:rFonts w:ascii="Latha" w:hAnsi="Latha" w:cs="Latha"/>
@@ -16795,6 +17319,7 @@
               </w:rPr>
               <w:t>வி</w:t>
             </w:r>
+            <w:proofErr w:type="spellStart"/>
             <w:r>
               <w:rPr>
                 <w:rFonts w:ascii="BRH Devanagari Extra" w:hAnsi="BRH Devanagari Extra" w:cs="Latha"/>
@@ -16806,6 +17331,7 @@
               </w:rPr>
               <w:t>óè</w:t>
             </w:r>
+            <w:proofErr w:type="spellEnd"/>
             <w:r>
               <w:rPr>
                 <w:rFonts w:ascii="Latha" w:hAnsi="Latha" w:cs="Latha"/>
@@ -16967,6 +17493,7 @@
                 <w:szCs w:val="28"/>
               </w:rPr>
             </w:pPr>
+            <w:proofErr w:type="spellStart"/>
             <w:r>
               <w:rPr>
                 <w:b/>
@@ -16976,6 +17503,7 @@
               </w:rPr>
               <w:t>anuvaakam</w:t>
             </w:r>
+            <w:proofErr w:type="spellEnd"/>
             <w:r>
               <w:rPr>
                 <w:b/>
@@ -17237,8 +17765,39 @@
                 <w:sz w:val="28"/>
                 <w:szCs w:val="28"/>
               </w:rPr>
-              <w:t>Chapter 12 IdA devahUH</w:t>
-            </w:r>
+              <w:t xml:space="preserve">Chapter 12 </w:t>
+            </w:r>
+            <w:proofErr w:type="spellStart"/>
+            <w:r>
+              <w:rPr>
+                <w:b/>
+                <w:bCs/>
+                <w:sz w:val="28"/>
+                <w:szCs w:val="28"/>
+              </w:rPr>
+              <w:t>IdA</w:t>
+            </w:r>
+            <w:proofErr w:type="spellEnd"/>
+            <w:r>
+              <w:rPr>
+                <w:b/>
+                <w:bCs/>
+                <w:sz w:val="28"/>
+                <w:szCs w:val="28"/>
+              </w:rPr>
+              <w:t xml:space="preserve"> </w:t>
+            </w:r>
+            <w:proofErr w:type="spellStart"/>
+            <w:r>
+              <w:rPr>
+                <w:b/>
+                <w:bCs/>
+                <w:sz w:val="28"/>
+                <w:szCs w:val="28"/>
+              </w:rPr>
+              <w:t>devahUH</w:t>
+            </w:r>
+            <w:proofErr w:type="spellEnd"/>
           </w:p>
           <w:p>
             <w:pPr>
@@ -18871,7 +19430,27 @@
                 <w:sz w:val="28"/>
                 <w:szCs w:val="28"/>
               </w:rPr>
-              <w:t xml:space="preserve">(anudAttam </w:t>
+              <w:t>(</w:t>
+            </w:r>
+            <w:proofErr w:type="spellStart"/>
+            <w:r>
+              <w:rPr>
+                <w:rFonts w:cs="Arial"/>
+                <w:color w:val="000000"/>
+                <w:sz w:val="28"/>
+                <w:szCs w:val="28"/>
+              </w:rPr>
+              <w:t>anudAttam</w:t>
+            </w:r>
+            <w:proofErr w:type="spellEnd"/>
+            <w:r>
+              <w:rPr>
+                <w:rFonts w:cs="Arial"/>
+                <w:color w:val="000000"/>
+                <w:sz w:val="28"/>
+                <w:szCs w:val="28"/>
+              </w:rPr>
+              <w:t xml:space="preserve"> </w:t>
             </w:r>
             <w:r>
               <w:rPr>
@@ -18988,8 +19567,39 @@
                 <w:szCs w:val="28"/>
               </w:rPr>
               <w:lastRenderedPageBreak/>
-              <w:t>Chapter 12 IdA devahUH</w:t>
-            </w:r>
+              <w:t xml:space="preserve">Chapter 12 </w:t>
+            </w:r>
+            <w:proofErr w:type="spellStart"/>
+            <w:r>
+              <w:rPr>
+                <w:b/>
+                <w:bCs/>
+                <w:sz w:val="28"/>
+                <w:szCs w:val="28"/>
+              </w:rPr>
+              <w:t>IdA</w:t>
+            </w:r>
+            <w:proofErr w:type="spellEnd"/>
+            <w:r>
+              <w:rPr>
+                <w:b/>
+                <w:bCs/>
+                <w:sz w:val="28"/>
+                <w:szCs w:val="28"/>
+              </w:rPr>
+              <w:t xml:space="preserve"> </w:t>
+            </w:r>
+            <w:proofErr w:type="spellStart"/>
+            <w:r>
+              <w:rPr>
+                <w:b/>
+                <w:bCs/>
+                <w:sz w:val="28"/>
+                <w:szCs w:val="28"/>
+              </w:rPr>
+              <w:t>devahUH</w:t>
+            </w:r>
+            <w:proofErr w:type="spellEnd"/>
           </w:p>
           <w:p>
             <w:pPr>
@@ -19522,8 +20132,39 @@
                 <w:sz w:val="28"/>
                 <w:szCs w:val="28"/>
               </w:rPr>
-              <w:t>Chapter 12 IdA devahUH</w:t>
-            </w:r>
+              <w:t xml:space="preserve">Chapter 12 </w:t>
+            </w:r>
+            <w:proofErr w:type="spellStart"/>
+            <w:r>
+              <w:rPr>
+                <w:b/>
+                <w:bCs/>
+                <w:sz w:val="28"/>
+                <w:szCs w:val="28"/>
+              </w:rPr>
+              <w:t>IdA</w:t>
+            </w:r>
+            <w:proofErr w:type="spellEnd"/>
+            <w:r>
+              <w:rPr>
+                <w:b/>
+                <w:bCs/>
+                <w:sz w:val="28"/>
+                <w:szCs w:val="28"/>
+              </w:rPr>
+              <w:t xml:space="preserve"> </w:t>
+            </w:r>
+            <w:proofErr w:type="spellStart"/>
+            <w:r>
+              <w:rPr>
+                <w:b/>
+                <w:bCs/>
+                <w:sz w:val="28"/>
+                <w:szCs w:val="28"/>
+              </w:rPr>
+              <w:t>devahUH</w:t>
+            </w:r>
+            <w:proofErr w:type="spellEnd"/>
           </w:p>
           <w:p>
             <w:pPr>
@@ -19724,7 +20365,29 @@
                 <w:sz w:val="28"/>
                 <w:szCs w:val="28"/>
               </w:rPr>
-              <w:t>(anudAttam for mA)</w:t>
+              <w:t>(</w:t>
+            </w:r>
+            <w:proofErr w:type="spellStart"/>
+            <w:r>
+              <w:rPr>
+                <w:rFonts w:cs="Arial"/>
+                <w:iCs/>
+                <w:color w:val="000000"/>
+                <w:sz w:val="28"/>
+                <w:szCs w:val="28"/>
+              </w:rPr>
+              <w:t>anudAttam</w:t>
+            </w:r>
+            <w:proofErr w:type="spellEnd"/>
+            <w:r>
+              <w:rPr>
+                <w:rFonts w:cs="Arial"/>
+                <w:iCs/>
+                <w:color w:val="000000"/>
+                <w:sz w:val="28"/>
+                <w:szCs w:val="28"/>
+              </w:rPr>
+              <w:t xml:space="preserve"> for mA)</w:t>
             </w:r>
             <w:r>
               <w:rPr>
@@ -19764,8 +20427,39 @@
                 <w:sz w:val="28"/>
                 <w:szCs w:val="28"/>
               </w:rPr>
-              <w:t>Chapter 12 IdA devahUH</w:t>
-            </w:r>
+              <w:t xml:space="preserve">Chapter 12 </w:t>
+            </w:r>
+            <w:proofErr w:type="spellStart"/>
+            <w:r>
+              <w:rPr>
+                <w:b/>
+                <w:bCs/>
+                <w:sz w:val="28"/>
+                <w:szCs w:val="28"/>
+              </w:rPr>
+              <w:t>IdA</w:t>
+            </w:r>
+            <w:proofErr w:type="spellEnd"/>
+            <w:r>
+              <w:rPr>
+                <w:b/>
+                <w:bCs/>
+                <w:sz w:val="28"/>
+                <w:szCs w:val="28"/>
+              </w:rPr>
+              <w:t xml:space="preserve"> </w:t>
+            </w:r>
+            <w:proofErr w:type="spellStart"/>
+            <w:r>
+              <w:rPr>
+                <w:b/>
+                <w:bCs/>
+                <w:sz w:val="28"/>
+                <w:szCs w:val="28"/>
+              </w:rPr>
+              <w:t>devahUH</w:t>
+            </w:r>
+            <w:proofErr w:type="spellEnd"/>
           </w:p>
           <w:p>
             <w:pPr>
@@ -19886,6 +20580,7 @@
               </w:rPr>
               <w:t>…</w:t>
             </w:r>
+            <w:proofErr w:type="spellStart"/>
             <w:r>
               <w:rPr>
                 <w:rFonts w:ascii="BRH Devanagari Extra" w:hAnsi="BRH Devanagari Extra" w:cs="Latha"/>
@@ -19896,6 +20591,7 @@
               </w:rPr>
               <w:t>óè</w:t>
             </w:r>
+            <w:proofErr w:type="spellEnd"/>
             <w:r>
               <w:rPr>
                 <w:rFonts w:ascii="Latha" w:hAnsi="Latha" w:cs="Latha"/>
@@ -19952,6 +20648,7 @@
               </w:rPr>
               <w:t>ஷேண்யா</w:t>
             </w:r>
+            <w:proofErr w:type="spellStart"/>
             <w:r>
               <w:rPr>
                 <w:rFonts w:ascii="BRH Devanagari Extra" w:hAnsi="BRH Devanagari Extra" w:cs="Latha"/>
@@ -19961,6 +20658,7 @@
               </w:rPr>
               <w:t>óè</w:t>
             </w:r>
+            <w:proofErr w:type="spellEnd"/>
             <w:r>
               <w:rPr>
                 <w:rFonts w:ascii="BRH Tamil Tab Extra" w:hAnsi="BRH Tamil Tab Extra" w:cs="Latha"/>
@@ -20074,6 +20772,7 @@
               </w:rPr>
               <w:t>…</w:t>
             </w:r>
+            <w:proofErr w:type="spellStart"/>
             <w:r>
               <w:rPr>
                 <w:rFonts w:ascii="BRH Devanagari Extra" w:hAnsi="BRH Devanagari Extra" w:cs="Latha"/>
@@ -20093,6 +20792,7 @@
               </w:rPr>
               <w:t>è</w:t>
             </w:r>
+            <w:proofErr w:type="spellEnd"/>
             <w:r>
               <w:rPr>
                 <w:rFonts w:ascii="BRH Tamil Tab Extra" w:hAnsi="BRH Tamil Tab Extra" w:cs="Latha"/>
@@ -20158,6 +20858,7 @@
               </w:rPr>
               <w:t>ஷேண்யா</w:t>
             </w:r>
+            <w:proofErr w:type="spellStart"/>
             <w:r>
               <w:rPr>
                 <w:rFonts w:ascii="BRH Devanagari Extra" w:hAnsi="BRH Devanagari Extra" w:cs="Latha"/>
@@ -20167,6 +20868,7 @@
               </w:rPr>
               <w:t>óè</w:t>
             </w:r>
+            <w:proofErr w:type="spellEnd"/>
             <w:r>
               <w:rPr>
                 <w:rFonts w:ascii="BRH Tamil Tab Extra" w:hAnsi="BRH Tamil Tab Extra" w:cs="Latha"/>
@@ -20232,6 +20934,7 @@
         </w:rPr>
         <w:t xml:space="preserve"> </w:t>
       </w:r>
+      <w:proofErr w:type="spellStart"/>
       <w:r>
         <w:rPr>
           <w:b/>
@@ -20240,7 +20943,18 @@
           <w:szCs w:val="32"/>
           <w:u w:val="single"/>
         </w:rPr>
-        <w:t>Chamak Ghanam</w:t>
+        <w:t>Chamak</w:t>
+      </w:r>
+      <w:proofErr w:type="spellEnd"/>
+      <w:r>
+        <w:rPr>
+          <w:b/>
+          <w:bCs/>
+          <w:sz w:val="32"/>
+          <w:szCs w:val="32"/>
+          <w:u w:val="single"/>
+        </w:rPr>
+        <w:t xml:space="preserve"> Ghanam</w:t>
       </w:r>
       <w:r>
         <w:rPr>
@@ -20509,6 +21223,7 @@
                 <w:szCs w:val="28"/>
               </w:rPr>
             </w:pPr>
+            <w:proofErr w:type="spellStart"/>
             <w:r>
               <w:rPr>
                 <w:b/>
@@ -20518,6 +21233,7 @@
               </w:rPr>
               <w:t>anuvaakam</w:t>
             </w:r>
+            <w:proofErr w:type="spellEnd"/>
             <w:r>
               <w:rPr>
                 <w:b/>
@@ -20739,7 +21455,43 @@
                 <w:sz w:val="28"/>
                 <w:szCs w:val="28"/>
               </w:rPr>
-              <w:t xml:space="preserve"> instances of samvit following samvit with respective grammatical changes)</w:t>
+              <w:t xml:space="preserve"> instances of </w:t>
+            </w:r>
+            <w:proofErr w:type="spellStart"/>
+            <w:r>
+              <w:rPr>
+                <w:rFonts w:cs="Arial"/>
+                <w:sz w:val="28"/>
+                <w:szCs w:val="28"/>
+              </w:rPr>
+              <w:t>samvit</w:t>
+            </w:r>
+            <w:proofErr w:type="spellEnd"/>
+            <w:r>
+              <w:rPr>
+                <w:rFonts w:cs="Arial"/>
+                <w:sz w:val="28"/>
+                <w:szCs w:val="28"/>
+              </w:rPr>
+              <w:t xml:space="preserve"> following </w:t>
+            </w:r>
+            <w:proofErr w:type="spellStart"/>
+            <w:r>
+              <w:rPr>
+                <w:rFonts w:cs="Arial"/>
+                <w:sz w:val="28"/>
+                <w:szCs w:val="28"/>
+              </w:rPr>
+              <w:t>samvit</w:t>
+            </w:r>
+            <w:proofErr w:type="spellEnd"/>
+            <w:r>
+              <w:rPr>
+                <w:rFonts w:cs="Arial"/>
+                <w:sz w:val="28"/>
+                <w:szCs w:val="28"/>
+              </w:rPr>
+              <w:t xml:space="preserve"> with respective grammatical changes)</w:t>
             </w:r>
             <w:r>
               <w:rPr>
@@ -21001,7 +21753,27 @@
                 <w:sz w:val="28"/>
                 <w:szCs w:val="28"/>
               </w:rPr>
-              <w:t>better representation of the stress on mahaprana.</w:t>
+              <w:t xml:space="preserve">better representation of the stress on </w:t>
+            </w:r>
+            <w:proofErr w:type="spellStart"/>
+            <w:r>
+              <w:rPr>
+                <w:rFonts w:cs="Arial"/>
+                <w:color w:val="000000"/>
+                <w:sz w:val="28"/>
+                <w:szCs w:val="28"/>
+              </w:rPr>
+              <w:t>mahaprana</w:t>
+            </w:r>
+            <w:proofErr w:type="spellEnd"/>
+            <w:r>
+              <w:rPr>
+                <w:rFonts w:cs="Arial"/>
+                <w:color w:val="000000"/>
+                <w:sz w:val="28"/>
+                <w:szCs w:val="28"/>
+              </w:rPr>
+              <w:t>.</w:t>
             </w:r>
           </w:p>
         </w:tc>
@@ -21024,6 +21796,7 @@
                 <w:szCs w:val="28"/>
               </w:rPr>
             </w:pPr>
+            <w:proofErr w:type="spellStart"/>
             <w:r>
               <w:rPr>
                 <w:b/>
@@ -21033,6 +21806,7 @@
               </w:rPr>
               <w:t>anuvaakam</w:t>
             </w:r>
+            <w:proofErr w:type="spellEnd"/>
             <w:r>
               <w:rPr>
                 <w:b/>
@@ -21188,8 +21962,54 @@
                 <w:sz w:val="28"/>
                 <w:szCs w:val="28"/>
               </w:rPr>
-              <w:t>(joining padams ASvinaH with ASvinaH</w:t>
-            </w:r>
+              <w:t xml:space="preserve">(joining </w:t>
+            </w:r>
+            <w:proofErr w:type="spellStart"/>
+            <w:r>
+              <w:rPr>
+                <w:rFonts w:cs="Arial"/>
+                <w:sz w:val="28"/>
+                <w:szCs w:val="28"/>
+              </w:rPr>
+              <w:t>padams</w:t>
+            </w:r>
+            <w:proofErr w:type="spellEnd"/>
+            <w:r>
+              <w:rPr>
+                <w:rFonts w:cs="Arial"/>
+                <w:sz w:val="28"/>
+                <w:szCs w:val="28"/>
+              </w:rPr>
+              <w:t xml:space="preserve"> </w:t>
+            </w:r>
+            <w:proofErr w:type="spellStart"/>
+            <w:r>
+              <w:rPr>
+                <w:rFonts w:cs="Arial"/>
+                <w:sz w:val="28"/>
+                <w:szCs w:val="28"/>
+              </w:rPr>
+              <w:t>ASvinaH</w:t>
+            </w:r>
+            <w:proofErr w:type="spellEnd"/>
+            <w:r>
+              <w:rPr>
+                <w:rFonts w:cs="Arial"/>
+                <w:sz w:val="28"/>
+                <w:szCs w:val="28"/>
+              </w:rPr>
+              <w:t xml:space="preserve"> with </w:t>
+            </w:r>
+            <w:proofErr w:type="spellStart"/>
+            <w:r>
+              <w:rPr>
+                <w:rFonts w:cs="Arial"/>
+                <w:sz w:val="28"/>
+                <w:szCs w:val="28"/>
+              </w:rPr>
+              <w:t>ASvinaH</w:t>
+            </w:r>
+            <w:proofErr w:type="spellEnd"/>
           </w:p>
         </w:tc>
         <w:tc>
@@ -21337,8 +22157,36 @@
                 <w:sz w:val="28"/>
                 <w:szCs w:val="28"/>
               </w:rPr>
-              <w:t>(visargam only drops before ‘A’ no elision to avagraha</w:t>
-            </w:r>
+              <w:t>(</w:t>
+            </w:r>
+            <w:proofErr w:type="spellStart"/>
+            <w:r>
+              <w:rPr>
+                <w:rFonts w:cs="Arial"/>
+                <w:sz w:val="28"/>
+                <w:szCs w:val="28"/>
+              </w:rPr>
+              <w:t>visargam</w:t>
+            </w:r>
+            <w:proofErr w:type="spellEnd"/>
+            <w:r>
+              <w:rPr>
+                <w:rFonts w:cs="Arial"/>
+                <w:sz w:val="28"/>
+                <w:szCs w:val="28"/>
+              </w:rPr>
+              <w:t xml:space="preserve"> only drops before ‘A’ no elision to </w:t>
+            </w:r>
+            <w:proofErr w:type="spellStart"/>
+            <w:r>
+              <w:rPr>
+                <w:rFonts w:cs="Arial"/>
+                <w:sz w:val="28"/>
+                <w:szCs w:val="28"/>
+              </w:rPr>
+              <w:t>avagraha</w:t>
+            </w:r>
+            <w:proofErr w:type="spellEnd"/>
             <w:r>
               <w:rPr>
                 <w:rFonts w:cs="Arial"/>
@@ -21521,6 +22369,7 @@
                 <w:szCs w:val="28"/>
               </w:rPr>
             </w:pPr>
+            <w:proofErr w:type="spellStart"/>
             <w:r>
               <w:rPr>
                 <w:b/>
@@ -21530,6 +22379,7 @@
               </w:rPr>
               <w:t>anuvaakam</w:t>
             </w:r>
+            <w:proofErr w:type="spellEnd"/>
             <w:r>
               <w:rPr>
                 <w:b/>
@@ -21744,18 +22594,19 @@
                 <w:sz w:val="28"/>
                 <w:szCs w:val="28"/>
               </w:rPr>
-              <w:t>joining adhiShavaNE with adhiShavaNE) following ‘</w:t>
-            </w:r>
+              <w:t xml:space="preserve">joining </w:t>
+            </w:r>
+            <w:proofErr w:type="spellStart"/>
             <w:r>
               <w:rPr>
                 <w:rFonts w:cs="Arial"/>
                 <w:color w:val="000000"/>
                 <w:sz w:val="28"/>
                 <w:szCs w:val="28"/>
-                <w:highlight w:val="green"/>
-              </w:rPr>
-              <w:t>a’</w:t>
-            </w:r>
+              </w:rPr>
+              <w:t>adhiShavaNE</w:t>
+            </w:r>
+            <w:proofErr w:type="spellEnd"/>
             <w:r>
               <w:rPr>
                 <w:rFonts w:cs="Arial"/>
@@ -21763,8 +22614,58 @@
                 <w:sz w:val="28"/>
                 <w:szCs w:val="28"/>
               </w:rPr>
-              <w:t xml:space="preserve"> should elide to avagraha</w:t>
-            </w:r>
+              <w:t xml:space="preserve"> with </w:t>
+            </w:r>
+            <w:proofErr w:type="spellStart"/>
+            <w:r>
+              <w:rPr>
+                <w:rFonts w:cs="Arial"/>
+                <w:color w:val="000000"/>
+                <w:sz w:val="28"/>
+                <w:szCs w:val="28"/>
+              </w:rPr>
+              <w:t>adhiShavaNE</w:t>
+            </w:r>
+            <w:proofErr w:type="spellEnd"/>
+            <w:r>
+              <w:rPr>
+                <w:rFonts w:cs="Arial"/>
+                <w:color w:val="000000"/>
+                <w:sz w:val="28"/>
+                <w:szCs w:val="28"/>
+              </w:rPr>
+              <w:t>) following ‘</w:t>
+            </w:r>
+            <w:r>
+              <w:rPr>
+                <w:rFonts w:cs="Arial"/>
+                <w:color w:val="000000"/>
+                <w:sz w:val="28"/>
+                <w:szCs w:val="28"/>
+                <w:highlight w:val="green"/>
+              </w:rPr>
+              <w:t>a’</w:t>
+            </w:r>
+            <w:r>
+              <w:rPr>
+                <w:rFonts w:cs="Arial"/>
+                <w:color w:val="000000"/>
+                <w:sz w:val="28"/>
+                <w:szCs w:val="28"/>
+              </w:rPr>
+              <w:t xml:space="preserve"> should elide to </w:t>
+            </w:r>
+            <w:proofErr w:type="spellStart"/>
+            <w:r>
+              <w:rPr>
+                <w:rFonts w:cs="Arial"/>
+                <w:color w:val="000000"/>
+                <w:sz w:val="28"/>
+                <w:szCs w:val="28"/>
+              </w:rPr>
+              <w:t>avagraha</w:t>
+            </w:r>
+            <w:proofErr w:type="spellEnd"/>
           </w:p>
         </w:tc>
         <w:tc>
@@ -21989,8 +22890,44 @@
                 <w:lang w:bidi="ta-IN"/>
               </w:rPr>
               <w:br/>
-              <w:t>IdA EvahUR</w:t>
-            </w:r>
+            </w:r>
+            <w:proofErr w:type="spellStart"/>
+            <w:r>
+              <w:rPr>
+                <w:rFonts w:cs="Arial"/>
+                <w:b/>
+                <w:bCs/>
+                <w:sz w:val="28"/>
+                <w:szCs w:val="28"/>
+                <w:lang w:bidi="ta-IN"/>
+              </w:rPr>
+              <w:t>IdA</w:t>
+            </w:r>
+            <w:proofErr w:type="spellEnd"/>
+            <w:r>
+              <w:rPr>
+                <w:rFonts w:cs="Arial"/>
+                <w:b/>
+                <w:bCs/>
+                <w:sz w:val="28"/>
+                <w:szCs w:val="28"/>
+                <w:lang w:bidi="ta-IN"/>
+              </w:rPr>
+              <w:t xml:space="preserve"> </w:t>
+            </w:r>
+            <w:proofErr w:type="spellStart"/>
+            <w:r>
+              <w:rPr>
+                <w:rFonts w:cs="Arial"/>
+                <w:b/>
+                <w:bCs/>
+                <w:sz w:val="28"/>
+                <w:szCs w:val="28"/>
+                <w:lang w:bidi="ta-IN"/>
+              </w:rPr>
+              <w:t>EvahUR</w:t>
+            </w:r>
+            <w:proofErr w:type="spellEnd"/>
           </w:p>
           <w:p>
             <w:pPr>
@@ -22134,7 +23071,25 @@
                 <w:sz w:val="28"/>
                 <w:szCs w:val="28"/>
               </w:rPr>
-              <w:t>(joining Padams pitaraH+anu+anu)</w:t>
+              <w:t xml:space="preserve">(joining Padams </w:t>
+            </w:r>
+            <w:proofErr w:type="spellStart"/>
+            <w:r>
+              <w:rPr>
+                <w:rFonts w:cs="Arial"/>
+                <w:sz w:val="28"/>
+                <w:szCs w:val="28"/>
+              </w:rPr>
+              <w:t>pitaraH+anu+anu</w:t>
+            </w:r>
+            <w:proofErr w:type="spellEnd"/>
+            <w:r>
+              <w:rPr>
+                <w:rFonts w:cs="Arial"/>
+                <w:sz w:val="28"/>
+                <w:szCs w:val="28"/>
+              </w:rPr>
+              <w:t>)</w:t>
             </w:r>
           </w:p>
           <w:p>
@@ -22150,13 +23105,23 @@
                 <w:szCs w:val="28"/>
               </w:rPr>
             </w:pPr>
+            <w:proofErr w:type="spellStart"/>
             <w:r>
               <w:rPr>
                 <w:rFonts w:cs="Arial"/>
                 <w:sz w:val="28"/>
                 <w:szCs w:val="28"/>
               </w:rPr>
-              <w:t>pitarO+anu ‘a’ elides.</w:t>
+              <w:t>pitarO+anu</w:t>
+            </w:r>
+            <w:proofErr w:type="spellEnd"/>
+            <w:r>
+              <w:rPr>
+                <w:rFonts w:cs="Arial"/>
+                <w:sz w:val="28"/>
+                <w:szCs w:val="28"/>
+              </w:rPr>
+              <w:t xml:space="preserve"> ‘a’ elides.</w:t>
             </w:r>
           </w:p>
         </w:tc>
@@ -22248,7 +23213,25 @@
                 <w:sz w:val="28"/>
                 <w:szCs w:val="28"/>
               </w:rPr>
-              <w:t>(avagraha missed out once each in 39 and 40)</w:t>
+              <w:t>(</w:t>
+            </w:r>
+            <w:proofErr w:type="spellStart"/>
+            <w:r>
+              <w:rPr>
+                <w:rFonts w:cs="Arial"/>
+                <w:sz w:val="28"/>
+                <w:szCs w:val="28"/>
+              </w:rPr>
+              <w:t>avagraha</w:t>
+            </w:r>
+            <w:proofErr w:type="spellEnd"/>
+            <w:r>
+              <w:rPr>
+                <w:rFonts w:cs="Arial"/>
+                <w:sz w:val="28"/>
+                <w:szCs w:val="28"/>
+              </w:rPr>
+              <w:t xml:space="preserve"> missed out once each in 39 and 40)</w:t>
             </w:r>
           </w:p>
         </w:tc>

</xml_diff>